<commit_message>
progress from today, hopefully i can finish writing tomorrow
</commit_message>
<xml_diff>
--- a/writing/ResultsDiscussion.docx
+++ b/writing/ResultsDiscussion.docx
@@ -5,14 +5,16 @@
     <w:p>
       <w:pPr>
         <w:rPr>
-          <w:rFonts w:ascii="CMU Serif Roman" w:hAnsi="CMU Serif Roman" w:cs="CMU Serif Roman"/>
-          <w:sz w:val="20"/>
-          <w:szCs w:val="20"/>
-        </w:rPr>
-      </w:pPr>
-      <w:r>
-        <w:rPr>
-          <w:rFonts w:ascii="CMU Serif Roman" w:hAnsi="CMU Serif Roman" w:cs="CMU Serif Roman"/>
+          <w:rFonts w:ascii="CMU Serif" w:hAnsi="CMU Serif" w:cs="CMU Serif"/>
+          <w:b/>
+          <w:sz w:val="20"/>
+          <w:szCs w:val="20"/>
+        </w:rPr>
+      </w:pPr>
+      <w:r>
+        <w:rPr>
+          <w:rFonts w:ascii="CMU Serif" w:hAnsi="CMU Serif" w:cs="CMU Serif"/>
+          <w:b/>
           <w:sz w:val="20"/>
           <w:szCs w:val="20"/>
         </w:rPr>
@@ -42,43 +44,54 @@
           <w:sz w:val="20"/>
           <w:szCs w:val="20"/>
         </w:rPr>
-        <w:t>Idealized aneurysms of 3 representative shape index values (ASI = 2, 4, 6) were generated for 5 diameters (z-score = 6, 8, 10, 12, 14) at three positions along the right coronary artery (RCA) and one position in the left anterior descending (LAD) for</w:t>
+        <w:t xml:space="preserve">Idealized aneurysms of 3 representative shape index values (ASI = 2, 4, 6) were generated for 5 diameters (z-score = 6, 8, 10, 12, 14) at three positions along the right coronary artery (RCA) and one position in the left anterior descending (LAD) for a total of 40 cases. Hemodynamic simulation results were isolated over aneurysmal regions to identify the effects of shape, </w:t>
+      </w:r>
+      <w:r>
+        <w:rPr>
+          <w:rFonts w:ascii="CMU Serif Roman" w:hAnsi="CMU Serif Roman" w:cs="CMU Serif Roman"/>
+          <w:sz w:val="20"/>
+          <w:szCs w:val="20"/>
+        </w:rPr>
+        <w:t>diameter</w:t>
+      </w:r>
+      <w:r>
+        <w:rPr>
+          <w:rFonts w:ascii="CMU Serif Roman" w:hAnsi="CMU Serif Roman" w:cs="CMU Serif Roman"/>
+          <w:sz w:val="20"/>
+          <w:szCs w:val="20"/>
+        </w:rPr>
+        <w:t xml:space="preserve">, and position on local hemodynamic conditions. </w:t>
       </w:r>
       <w:bookmarkStart w:id="0" w:name="_GoBack"/>
       <w:bookmarkEnd w:id="0"/>
-      <w:r>
-        <w:rPr>
-          <w:rFonts w:ascii="CMU Serif Roman" w:hAnsi="CMU Serif Roman" w:cs="CMU Serif Roman"/>
-          <w:sz w:val="20"/>
-          <w:szCs w:val="20"/>
-        </w:rPr>
-        <w:t xml:space="preserve"> a total of 40 cases. Hemodynamic simulation results were isolated over aneurysmal regions to identify the effects of shape, </w:t>
-      </w:r>
-      <w:r>
-        <w:rPr>
-          <w:rFonts w:ascii="CMU Serif Roman" w:hAnsi="CMU Serif Roman" w:cs="CMU Serif Roman"/>
-          <w:sz w:val="20"/>
-          <w:szCs w:val="20"/>
-        </w:rPr>
-        <w:t>diameter</w:t>
-      </w:r>
-      <w:r>
-        <w:rPr>
-          <w:rFonts w:ascii="CMU Serif Roman" w:hAnsi="CMU Serif Roman" w:cs="CMU Serif Roman"/>
-          <w:sz w:val="20"/>
-          <w:szCs w:val="20"/>
-        </w:rPr>
-        <w:t xml:space="preserve">, and position on local hemodynamic conditions. </w:t>
-      </w:r>
-    </w:p>
-    <w:p>
-      <w:pPr>
-        <w:rPr>
-          <w:rFonts w:ascii="CMU Serif Roman" w:hAnsi="CMU Serif Roman" w:cs="CMU Serif Roman"/>
-          <w:sz w:val="20"/>
-          <w:szCs w:val="20"/>
-        </w:rPr>
-      </w:pPr>
+    </w:p>
+    <w:p>
+      <w:pPr>
+        <w:rPr>
+          <w:rFonts w:ascii="CMU Serif Roman" w:hAnsi="CMU Serif Roman" w:cs="CMU Serif Roman"/>
+          <w:sz w:val="20"/>
+          <w:szCs w:val="20"/>
+        </w:rPr>
+      </w:pPr>
+    </w:p>
+    <w:p>
+      <w:pPr>
+        <w:rPr>
+          <w:rFonts w:ascii="CMU Serif" w:hAnsi="CMU Serif" w:cs="CMU Serif"/>
+          <w:b/>
+          <w:sz w:val="20"/>
+          <w:szCs w:val="20"/>
+        </w:rPr>
+      </w:pPr>
+      <w:r>
+        <w:rPr>
+          <w:rFonts w:ascii="CMU Serif" w:hAnsi="CMU Serif" w:cs="CMU Serif"/>
+          <w:b/>
+          <w:sz w:val="20"/>
+          <w:szCs w:val="20"/>
+        </w:rPr>
+        <w:t xml:space="preserve">Hemodynamic Variations with Shape and Size  </w:t>
+      </w:r>
     </w:p>
     <w:p>
       <w:pPr>
@@ -118,7 +131,23 @@
           <w:sz w:val="20"/>
           <w:szCs w:val="20"/>
         </w:rPr>
-        <w:t xml:space="preserve"> in distributions of TAWSS over the vessel surface. W</w:t>
+        <w:t xml:space="preserve"> in distributions of TAWSS over the vessel surface</w:t>
+      </w:r>
+      <w:r>
+        <w:rPr>
+          <w:rFonts w:ascii="CMU Serif Roman" w:hAnsi="CMU Serif Roman" w:cs="CMU Serif Roman"/>
+          <w:sz w:val="20"/>
+          <w:szCs w:val="20"/>
+        </w:rPr>
+        <w:t xml:space="preserve"> (Figure ___)</w:t>
+      </w:r>
+      <w:r>
+        <w:rPr>
+          <w:rFonts w:ascii="CMU Serif Roman" w:hAnsi="CMU Serif Roman" w:cs="CMU Serif Roman"/>
+          <w:sz w:val="20"/>
+          <w:szCs w:val="20"/>
+        </w:rPr>
+        <w:t>. W</w:t>
       </w:r>
       <w:r>
         <w:rPr>
@@ -152,7 +181,143 @@
           <w:sz w:val="20"/>
           <w:szCs w:val="20"/>
         </w:rPr>
-        <w:t>Distributions of hemodynamic parameters can also be quantified in an aggregate manner. The average TAWSS was computed over each aneurysm surface and plotted with respect to ASI, stratified by aneurysm Z-score</w:t>
+        <w:t>To understand hemodynamic variations with geometric parameters, d</w:t>
+      </w:r>
+      <w:r>
+        <w:rPr>
+          <w:rFonts w:ascii="CMU Serif Roman" w:hAnsi="CMU Serif Roman" w:cs="CMU Serif Roman"/>
+          <w:sz w:val="20"/>
+          <w:szCs w:val="20"/>
+        </w:rPr>
+        <w:t xml:space="preserve">istributions of hemodynamic parameters </w:t>
+      </w:r>
+      <w:r>
+        <w:rPr>
+          <w:rFonts w:ascii="CMU Serif Roman" w:hAnsi="CMU Serif Roman" w:cs="CMU Serif Roman"/>
+          <w:sz w:val="20"/>
+          <w:szCs w:val="20"/>
+        </w:rPr>
+        <w:t>are</w:t>
+      </w:r>
+      <w:r>
+        <w:rPr>
+          <w:rFonts w:ascii="CMU Serif Roman" w:hAnsi="CMU Serif Roman" w:cs="CMU Serif Roman"/>
+          <w:sz w:val="20"/>
+          <w:szCs w:val="20"/>
+        </w:rPr>
+        <w:t xml:space="preserve"> quantified in an aggregate manner</w:t>
+      </w:r>
+      <w:r>
+        <w:rPr>
+          <w:rFonts w:ascii="CMU Serif Roman" w:hAnsi="CMU Serif Roman" w:cs="CMU Serif Roman"/>
+          <w:sz w:val="20"/>
+          <w:szCs w:val="20"/>
+        </w:rPr>
+        <w:t xml:space="preserve">, </w:t>
+      </w:r>
+      <w:r>
+        <w:rPr>
+          <w:rFonts w:ascii="CMU Serif Roman" w:hAnsi="CMU Serif Roman" w:cs="CMU Serif Roman"/>
+          <w:sz w:val="20"/>
+          <w:szCs w:val="20"/>
+        </w:rPr>
+        <w:t>revealing</w:t>
+      </w:r>
+      <w:r>
+        <w:rPr>
+          <w:rFonts w:ascii="CMU Serif Roman" w:hAnsi="CMU Serif Roman" w:cs="CMU Serif Roman"/>
+          <w:sz w:val="20"/>
+          <w:szCs w:val="20"/>
+        </w:rPr>
+        <w:t xml:space="preserve"> that multiple combinations of aneurysm shape and size can produce similar hemodynamics</w:t>
+      </w:r>
+      <w:r>
+        <w:rPr>
+          <w:rFonts w:ascii="CMU Serif Roman" w:hAnsi="CMU Serif Roman" w:cs="CMU Serif Roman"/>
+          <w:sz w:val="20"/>
+          <w:szCs w:val="20"/>
+        </w:rPr>
+        <w:t xml:space="preserve">. </w:t>
+      </w:r>
+      <w:r>
+        <w:rPr>
+          <w:rFonts w:ascii="CMU Serif Roman" w:hAnsi="CMU Serif Roman" w:cs="CMU Serif Roman"/>
+          <w:sz w:val="20"/>
+          <w:szCs w:val="20"/>
+        </w:rPr>
+        <w:t>First,</w:t>
+      </w:r>
+      <w:r>
+        <w:rPr>
+          <w:rFonts w:ascii="CMU Serif Roman" w:hAnsi="CMU Serif Roman" w:cs="CMU Serif Roman"/>
+          <w:sz w:val="20"/>
+          <w:szCs w:val="20"/>
+        </w:rPr>
+        <w:t xml:space="preserve"> t</w:t>
+      </w:r>
+      <w:r>
+        <w:rPr>
+          <w:rFonts w:ascii="CMU Serif Roman" w:hAnsi="CMU Serif Roman" w:cs="CMU Serif Roman"/>
+          <w:sz w:val="20"/>
+          <w:szCs w:val="20"/>
+        </w:rPr>
+        <w:t xml:space="preserve">he average TAWSS </w:t>
+      </w:r>
+      <w:r>
+        <w:rPr>
+          <w:rFonts w:ascii="CMU Serif Roman" w:hAnsi="CMU Serif Roman" w:cs="CMU Serif Roman"/>
+          <w:sz w:val="20"/>
+          <w:szCs w:val="20"/>
+        </w:rPr>
+        <w:t xml:space="preserve">over </w:t>
+      </w:r>
+      <w:r>
+        <w:rPr>
+          <w:rFonts w:ascii="CMU Serif Roman" w:hAnsi="CMU Serif Roman" w:cs="CMU Serif Roman"/>
+          <w:sz w:val="20"/>
+          <w:szCs w:val="20"/>
+        </w:rPr>
+        <w:t>each aneurysm surfac</w:t>
+      </w:r>
+      <w:r>
+        <w:rPr>
+          <w:rFonts w:ascii="CMU Serif Roman" w:hAnsi="CMU Serif Roman" w:cs="CMU Serif Roman"/>
+          <w:sz w:val="20"/>
+          <w:szCs w:val="20"/>
+        </w:rPr>
+        <w:t>e</w:t>
+      </w:r>
+      <w:r>
+        <w:rPr>
+          <w:rFonts w:ascii="CMU Serif Roman" w:hAnsi="CMU Serif Roman" w:cs="CMU Serif Roman"/>
+          <w:sz w:val="20"/>
+          <w:szCs w:val="20"/>
+        </w:rPr>
+        <w:t xml:space="preserve"> is computed</w:t>
+      </w:r>
+      <w:r>
+        <w:rPr>
+          <w:rFonts w:ascii="CMU Serif Roman" w:hAnsi="CMU Serif Roman" w:cs="CMU Serif Roman"/>
+          <w:sz w:val="20"/>
+          <w:szCs w:val="20"/>
+        </w:rPr>
+        <w:t xml:space="preserve"> and</w:t>
+      </w:r>
+      <w:r>
+        <w:rPr>
+          <w:rFonts w:ascii="CMU Serif Roman" w:hAnsi="CMU Serif Roman" w:cs="CMU Serif Roman"/>
+          <w:sz w:val="20"/>
+          <w:szCs w:val="20"/>
+        </w:rPr>
+        <w:t xml:space="preserve"> </w:t>
+      </w:r>
+      <w:r>
+        <w:rPr>
+          <w:rFonts w:ascii="CMU Serif Roman" w:hAnsi="CMU Serif Roman" w:cs="CMU Serif Roman"/>
+          <w:sz w:val="20"/>
+          <w:szCs w:val="20"/>
+        </w:rPr>
+        <w:t>plotted with respect to ASI, stratified by aneurysm Z-score</w:t>
       </w:r>
       <w:r>
         <w:rPr>
@@ -168,23 +333,81 @@
           <w:sz w:val="20"/>
           <w:szCs w:val="20"/>
         </w:rPr>
-        <w:t xml:space="preserve">. </w:t>
-      </w:r>
-      <w:r>
-        <w:rPr>
-          <w:rFonts w:ascii="CMU Serif Roman" w:hAnsi="CMU Serif Roman" w:cs="CMU Serif Roman"/>
-          <w:sz w:val="20"/>
-          <w:szCs w:val="20"/>
-        </w:rPr>
-        <w:t>A similar aggregate measure can be obtained by computing</w:t>
-      </w:r>
-      <w:r>
-        <w:rPr>
-          <w:rFonts w:ascii="CMU Serif Roman" w:hAnsi="CMU Serif Roman" w:cs="CMU Serif Roman"/>
-          <w:sz w:val="20"/>
-          <w:szCs w:val="20"/>
-        </w:rPr>
-        <w:t xml:space="preserve"> the fractional aneurysm surface area exposed to TAWSS values less than a critical threshold </w:t>
+        <w:t>.</w:t>
+      </w:r>
+      <w:r>
+        <w:rPr>
+          <w:rFonts w:ascii="CMU Serif Roman" w:hAnsi="CMU Serif Roman" w:cs="CMU Serif Roman"/>
+          <w:sz w:val="20"/>
+          <w:szCs w:val="20"/>
+        </w:rPr>
+        <w:t xml:space="preserve"> We observe that as shape index increases (</w:t>
+      </w:r>
+      <w:r>
+        <w:rPr>
+          <w:rFonts w:ascii="CMU Serif Roman" w:hAnsi="CMU Serif Roman" w:cs="CMU Serif Roman"/>
+          <w:sz w:val="20"/>
+          <w:szCs w:val="20"/>
+        </w:rPr>
+        <w:t xml:space="preserve">i.e. </w:t>
+      </w:r>
+      <w:r>
+        <w:rPr>
+          <w:rFonts w:ascii="CMU Serif Roman" w:hAnsi="CMU Serif Roman" w:cs="CMU Serif Roman"/>
+          <w:sz w:val="20"/>
+          <w:szCs w:val="20"/>
+        </w:rPr>
+        <w:t xml:space="preserve">more elongated aneurysms), and as Z-score increases, the average TAWSS seems to decline. While in the LAD, the lowest values are observed in the longest aneurysms of largest diameter, with relatively steep negative trend overall, average values in the RCA </w:t>
+      </w:r>
+      <w:r>
+        <w:rPr>
+          <w:rFonts w:ascii="CMU Serif Roman" w:hAnsi="CMU Serif Roman" w:cs="CMU Serif Roman"/>
+          <w:sz w:val="20"/>
+          <w:szCs w:val="20"/>
+        </w:rPr>
+        <w:t>remain relatively similar</w:t>
+      </w:r>
+      <w:r>
+        <w:rPr>
+          <w:rFonts w:ascii="CMU Serif Roman" w:hAnsi="CMU Serif Roman" w:cs="CMU Serif Roman"/>
+          <w:sz w:val="20"/>
+          <w:szCs w:val="20"/>
+        </w:rPr>
+        <w:t xml:space="preserve">; the lowest values are observed in aneurysms with ASI = 4. </w:t>
+      </w:r>
+    </w:p>
+    <w:p>
+      <w:pPr>
+        <w:rPr>
+          <w:rFonts w:ascii="CMU Serif Roman" w:hAnsi="CMU Serif Roman" w:cs="CMU Serif Roman"/>
+          <w:sz w:val="20"/>
+          <w:szCs w:val="20"/>
+        </w:rPr>
+      </w:pPr>
+    </w:p>
+    <w:p>
+      <w:pPr>
+        <w:rPr>
+          <w:rFonts w:ascii="CMU Serif Roman" w:hAnsi="CMU Serif Roman" w:cs="CMU Serif Roman"/>
+          <w:sz w:val="20"/>
+          <w:szCs w:val="20"/>
+        </w:rPr>
+      </w:pPr>
+      <w:r>
+        <w:rPr>
+          <w:rFonts w:ascii="CMU Serif Roman" w:hAnsi="CMU Serif Roman" w:cs="CMU Serif Roman"/>
+          <w:sz w:val="20"/>
+          <w:szCs w:val="20"/>
+        </w:rPr>
+        <w:t>T</w:t>
+      </w:r>
+      <w:r>
+        <w:rPr>
+          <w:rFonts w:ascii="CMU Serif Roman" w:hAnsi="CMU Serif Roman" w:cs="CMU Serif Roman"/>
+          <w:sz w:val="20"/>
+          <w:szCs w:val="20"/>
+        </w:rPr>
+        <w:t xml:space="preserve">he fractional aneurysm surface area exposed to TAWSS values less than a critical threshold </w:t>
       </w:r>
       <m:oMath>
         <m:sSub>
@@ -226,15 +449,160 @@
           <w:sz w:val="20"/>
           <w:szCs w:val="20"/>
         </w:rPr>
-        <w:t>. It has been hypothesized that consistently low WSS values and flow stagnation correspond to increased risk of thrombosis; the fractional area exposed to low TAWSS has thus been proposed as a measure of evaluating CAA hemodynamics and stratifying patient risk. A plot of fractional area exposed to low TAWSS as a function of ASI, again stratified by aneurysm Z-score is given in Figure ___</w:t>
-      </w:r>
-      <w:r>
-        <w:rPr>
-          <w:rFonts w:ascii="CMU Serif Roman" w:hAnsi="CMU Serif Roman" w:cs="CMU Serif Roman"/>
-          <w:sz w:val="20"/>
-          <w:szCs w:val="20"/>
-        </w:rPr>
-        <w:t xml:space="preserve">. Together, both aggregate measures suggest that </w:t>
+        <w:t xml:space="preserve"> is an</w:t>
+      </w:r>
+      <w:r>
+        <w:rPr>
+          <w:rFonts w:ascii="CMU Serif Roman" w:hAnsi="CMU Serif Roman" w:cs="CMU Serif Roman"/>
+          <w:sz w:val="20"/>
+          <w:szCs w:val="20"/>
+        </w:rPr>
+        <w:t xml:space="preserve">other </w:t>
+      </w:r>
+      <w:r>
+        <w:rPr>
+          <w:rFonts w:ascii="CMU Serif Roman" w:hAnsi="CMU Serif Roman" w:cs="CMU Serif Roman"/>
+          <w:sz w:val="20"/>
+          <w:szCs w:val="20"/>
+        </w:rPr>
+        <w:t xml:space="preserve">aggregate measure that </w:t>
+      </w:r>
+      <w:r>
+        <w:rPr>
+          <w:rFonts w:ascii="CMU Serif Roman" w:hAnsi="CMU Serif Roman" w:cs="CMU Serif Roman"/>
+          <w:sz w:val="20"/>
+          <w:szCs w:val="20"/>
+        </w:rPr>
+        <w:t xml:space="preserve">has been proposed </w:t>
+      </w:r>
+      <w:r>
+        <w:rPr>
+          <w:rFonts w:ascii="CMU Serif Roman" w:hAnsi="CMU Serif Roman" w:cs="CMU Serif Roman"/>
+          <w:sz w:val="20"/>
+          <w:szCs w:val="20"/>
+        </w:rPr>
+        <w:t>for</w:t>
+      </w:r>
+      <w:r>
+        <w:rPr>
+          <w:rFonts w:ascii="CMU Serif Roman" w:hAnsi="CMU Serif Roman" w:cs="CMU Serif Roman"/>
+          <w:sz w:val="20"/>
+          <w:szCs w:val="20"/>
+        </w:rPr>
+        <w:t xml:space="preserve"> evaluating CAA hemodynamics and stratifying patient risk</w:t>
+      </w:r>
+      <w:r>
+        <w:rPr>
+          <w:rFonts w:ascii="CMU Serif Roman" w:hAnsi="CMU Serif Roman" w:cs="CMU Serif Roman"/>
+          <w:sz w:val="20"/>
+          <w:szCs w:val="20"/>
+        </w:rPr>
+        <w:t xml:space="preserve"> [CITATION]</w:t>
+      </w:r>
+      <w:r>
+        <w:rPr>
+          <w:rFonts w:ascii="CMU Serif Roman" w:hAnsi="CMU Serif Roman" w:cs="CMU Serif Roman"/>
+          <w:sz w:val="20"/>
+          <w:szCs w:val="20"/>
+        </w:rPr>
+        <w:t>. A plot of fractional area exposed to low TAWSS as a function of ASI, again stratified by aneurysm Z-score is given in Figure ___</w:t>
+      </w:r>
+      <w:r>
+        <w:rPr>
+          <w:rFonts w:ascii="CMU Serif Roman" w:hAnsi="CMU Serif Roman" w:cs="CMU Serif Roman"/>
+          <w:sz w:val="20"/>
+          <w:szCs w:val="20"/>
+        </w:rPr>
+        <w:t xml:space="preserve">. </w:t>
+      </w:r>
+      <w:r>
+        <w:rPr>
+          <w:rFonts w:ascii="CMU Serif Roman" w:hAnsi="CMU Serif Roman" w:cs="CMU Serif Roman"/>
+          <w:sz w:val="20"/>
+          <w:szCs w:val="20"/>
+        </w:rPr>
+        <w:t xml:space="preserve">We observe that </w:t>
+      </w:r>
+      <w:r>
+        <w:rPr>
+          <w:rFonts w:ascii="CMU Serif Roman" w:hAnsi="CMU Serif Roman" w:cs="CMU Serif Roman"/>
+          <w:sz w:val="20"/>
+          <w:szCs w:val="20"/>
+        </w:rPr>
+        <w:t xml:space="preserve">for aneurysms in both the RCA and LAD, </w:t>
+      </w:r>
+      <w:r>
+        <w:rPr>
+          <w:rFonts w:ascii="CMU Serif Roman" w:hAnsi="CMU Serif Roman" w:cs="CMU Serif Roman"/>
+          <w:sz w:val="20"/>
+          <w:szCs w:val="20"/>
+        </w:rPr>
+        <w:t>the fractional area under 1 dyne/cm</w:t>
+      </w:r>
+      <w:r>
+        <w:rPr>
+          <w:rFonts w:ascii="CMU Serif Roman" w:hAnsi="CMU Serif Roman" w:cs="CMU Serif Roman"/>
+          <w:sz w:val="20"/>
+          <w:szCs w:val="20"/>
+          <w:vertAlign w:val="superscript"/>
+        </w:rPr>
+        <w:t>2</w:t>
+      </w:r>
+      <w:r>
+        <w:rPr>
+          <w:rFonts w:ascii="CMU Serif Roman" w:hAnsi="CMU Serif Roman" w:cs="CMU Serif Roman"/>
+          <w:sz w:val="20"/>
+          <w:szCs w:val="20"/>
+        </w:rPr>
+        <w:t xml:space="preserve"> increases as either of </w:t>
+      </w:r>
+      <w:r>
+        <w:rPr>
+          <w:rFonts w:ascii="CMU Serif Roman" w:hAnsi="CMU Serif Roman" w:cs="CMU Serif Roman"/>
+          <w:sz w:val="20"/>
+          <w:szCs w:val="20"/>
+        </w:rPr>
+        <w:t xml:space="preserve">Z-score or ASI increase. </w:t>
+      </w:r>
+      <w:r>
+        <w:rPr>
+          <w:rFonts w:ascii="CMU Serif Roman" w:hAnsi="CMU Serif Roman" w:cs="CMU Serif Roman"/>
+          <w:sz w:val="20"/>
+          <w:szCs w:val="20"/>
+        </w:rPr>
+        <w:t xml:space="preserve">Notably, the longest aneurysms of moderate Z-score (ASI = 6, Z-score = 8) produce similar values to shorter aneurysms of largest Z-score (ASI = 2, Z=score = </w:t>
+      </w:r>
+      <w:r>
+        <w:rPr>
+          <w:rFonts w:ascii="CMU Serif Roman" w:hAnsi="CMU Serif Roman" w:cs="CMU Serif Roman"/>
+          <w:sz w:val="20"/>
+          <w:szCs w:val="20"/>
+        </w:rPr>
+        <w:t>14).</w:t>
+      </w:r>
+      <w:r>
+        <w:rPr>
+          <w:rFonts w:ascii="CMU Serif Roman" w:hAnsi="CMU Serif Roman" w:cs="CMU Serif Roman"/>
+          <w:sz w:val="20"/>
+          <w:szCs w:val="20"/>
+        </w:rPr>
+        <w:t xml:space="preserve"> </w:t>
+      </w:r>
+      <w:r>
+        <w:rPr>
+          <w:rFonts w:ascii="CMU Serif Roman" w:hAnsi="CMU Serif Roman" w:cs="CMU Serif Roman"/>
+          <w:sz w:val="20"/>
+          <w:szCs w:val="20"/>
+        </w:rPr>
+        <w:t>Together</w:t>
+      </w:r>
+      <w:r>
+        <w:rPr>
+          <w:rFonts w:ascii="CMU Serif Roman" w:hAnsi="CMU Serif Roman" w:cs="CMU Serif Roman"/>
+          <w:sz w:val="20"/>
+          <w:szCs w:val="20"/>
+        </w:rPr>
+        <w:t xml:space="preserve"> with trends in average TAWSS over the aneurysm surface, we find that </w:t>
       </w:r>
       <w:r>
         <w:rPr>
@@ -265,34 +633,69 @@
     <w:p>
       <w:pPr>
         <w:rPr>
-          <w:rFonts w:ascii="CMU Serif Roman" w:hAnsi="CMU Serif Roman" w:cs="CMU Serif Roman"/>
-          <w:sz w:val="20"/>
-          <w:szCs w:val="20"/>
-        </w:rPr>
-      </w:pPr>
-      <w:r>
-        <w:rPr>
-          <w:rFonts w:ascii="CMU Serif Roman" w:hAnsi="CMU Serif Roman" w:cs="CMU Serif Roman"/>
-          <w:sz w:val="20"/>
-          <w:szCs w:val="20"/>
-        </w:rPr>
-        <w:t xml:space="preserve">CAAs secondary to KD often present in multiple regions along the RCA and LAD. Aneurysms </w:t>
-      </w:r>
-      <w:r>
-        <w:rPr>
-          <w:rFonts w:ascii="CMU Serif Roman" w:hAnsi="CMU Serif Roman" w:cs="CMU Serif Roman"/>
-          <w:sz w:val="20"/>
-          <w:szCs w:val="20"/>
-        </w:rPr>
-        <w:t xml:space="preserve">were generated </w:t>
-      </w:r>
-      <w:r>
-        <w:rPr>
-          <w:rFonts w:ascii="CMU Serif Roman" w:hAnsi="CMU Serif Roman" w:cs="CMU Serif Roman"/>
-          <w:sz w:val="20"/>
-          <w:szCs w:val="20"/>
-        </w:rPr>
-        <w:t xml:space="preserve">in proximal, medial, and distal positions along the RCA, enabling </w:t>
+          <w:rFonts w:ascii="CMU Serif" w:hAnsi="CMU Serif" w:cs="CMU Serif"/>
+          <w:b/>
+          <w:sz w:val="20"/>
+          <w:szCs w:val="20"/>
+        </w:rPr>
+      </w:pPr>
+      <w:r>
+        <w:rPr>
+          <w:rFonts w:ascii="CMU Serif" w:hAnsi="CMU Serif" w:cs="CMU Serif"/>
+          <w:b/>
+          <w:sz w:val="20"/>
+          <w:szCs w:val="20"/>
+        </w:rPr>
+        <w:t>Aneurysm Position and Hemodynamics</w:t>
+      </w:r>
+    </w:p>
+    <w:p>
+      <w:pPr>
+        <w:rPr>
+          <w:rFonts w:ascii="CMU Serif Roman" w:hAnsi="CMU Serif Roman" w:cs="CMU Serif Roman"/>
+          <w:sz w:val="20"/>
+          <w:szCs w:val="20"/>
+        </w:rPr>
+      </w:pPr>
+      <w:r>
+        <w:rPr>
+          <w:rFonts w:ascii="CMU Serif Roman" w:hAnsi="CMU Serif Roman" w:cs="CMU Serif Roman"/>
+          <w:sz w:val="20"/>
+          <w:szCs w:val="20"/>
+        </w:rPr>
+        <w:t xml:space="preserve">Aneurysms </w:t>
+      </w:r>
+      <w:r>
+        <w:rPr>
+          <w:rFonts w:ascii="CMU Serif Roman" w:hAnsi="CMU Serif Roman" w:cs="CMU Serif Roman"/>
+          <w:sz w:val="20"/>
+          <w:szCs w:val="20"/>
+        </w:rPr>
+        <w:t xml:space="preserve">generated </w:t>
+      </w:r>
+      <w:r>
+        <w:rPr>
+          <w:rFonts w:ascii="CMU Serif Roman" w:hAnsi="CMU Serif Roman" w:cs="CMU Serif Roman"/>
+          <w:sz w:val="20"/>
+          <w:szCs w:val="20"/>
+        </w:rPr>
+        <w:t>in proximal, medial, and distal positions along the RCA</w:t>
+      </w:r>
+      <w:r>
+        <w:rPr>
+          <w:rFonts w:ascii="CMU Serif Roman" w:hAnsi="CMU Serif Roman" w:cs="CMU Serif Roman"/>
+          <w:sz w:val="20"/>
+          <w:szCs w:val="20"/>
+        </w:rPr>
+        <w:t xml:space="preserve"> enable</w:t>
+      </w:r>
+      <w:r>
+        <w:rPr>
+          <w:rFonts w:ascii="CMU Serif Roman" w:hAnsi="CMU Serif Roman" w:cs="CMU Serif Roman"/>
+          <w:sz w:val="20"/>
+          <w:szCs w:val="20"/>
+        </w:rPr>
+        <w:t xml:space="preserve"> </w:t>
       </w:r>
       <w:r>
         <w:rPr>
@@ -334,82 +737,285 @@
         </w:rPr>
         <w:t xml:space="preserve">. </w:t>
       </w:r>
-    </w:p>
-    <w:p>
-      <w:pPr>
-        <w:rPr>
-          <w:rFonts w:ascii="CMU Serif Roman" w:hAnsi="CMU Serif Roman" w:cs="CMU Serif Roman"/>
-          <w:sz w:val="20"/>
-          <w:szCs w:val="20"/>
-        </w:rPr>
-      </w:pPr>
-    </w:p>
-    <w:p>
-      <w:pPr>
-        <w:rPr>
-          <w:rFonts w:ascii="CMU Serif Roman" w:hAnsi="CMU Serif Roman" w:cs="CMU Serif Roman"/>
-          <w:sz w:val="20"/>
-          <w:szCs w:val="20"/>
-        </w:rPr>
-      </w:pPr>
-      <w:r>
-        <w:rPr>
-          <w:rFonts w:ascii="CMU Serif Roman" w:hAnsi="CMU Serif Roman" w:cs="CMU Serif Roman"/>
-          <w:sz w:val="20"/>
-          <w:szCs w:val="20"/>
-        </w:rPr>
-        <w:t xml:space="preserve">[need to have figure of aggregate value] </w:t>
-      </w:r>
-    </w:p>
-    <w:p>
-      <w:pPr>
-        <w:rPr>
-          <w:rFonts w:ascii="CMU Serif Roman" w:hAnsi="CMU Serif Roman" w:cs="CMU Serif Roman"/>
-          <w:sz w:val="20"/>
-          <w:szCs w:val="20"/>
-        </w:rPr>
-      </w:pPr>
-    </w:p>
-    <w:p>
-      <w:pPr>
-        <w:rPr>
-          <w:rFonts w:ascii="CMU Serif Roman" w:hAnsi="CMU Serif Roman" w:cs="CMU Serif Roman"/>
-          <w:sz w:val="20"/>
-          <w:szCs w:val="20"/>
-        </w:rPr>
-      </w:pPr>
-      <w:r>
-        <w:rPr>
-          <w:rFonts w:ascii="CMU Serif Roman" w:hAnsi="CMU Serif Roman" w:cs="CMU Serif Roman"/>
-          <w:sz w:val="20"/>
-          <w:szCs w:val="20"/>
-        </w:rPr>
-        <w:t>T</w:t>
-      </w:r>
-      <w:r>
-        <w:rPr>
-          <w:rFonts w:ascii="CMU Serif Roman" w:hAnsi="CMU Serif Roman" w:cs="CMU Serif Roman"/>
-          <w:sz w:val="20"/>
-          <w:szCs w:val="20"/>
-        </w:rPr>
-        <w:t>he average WSS over the aneurysm surface at different points along the cardiac cycle</w:t>
-      </w:r>
-      <w:r>
-        <w:rPr>
-          <w:rFonts w:ascii="CMU Serif Roman" w:hAnsi="CMU Serif Roman" w:cs="CMU Serif Roman"/>
-          <w:sz w:val="20"/>
-          <w:szCs w:val="20"/>
-        </w:rPr>
-        <w:t xml:space="preserve"> better illustrates the relationship between aneurysm diameter and </w:t>
-      </w:r>
-      <w:proofErr w:type="gramStart"/>
-      <w:r>
-        <w:rPr>
-          <w:rFonts w:ascii="CMU Serif Roman" w:hAnsi="CMU Serif Roman" w:cs="CMU Serif Roman"/>
-          <w:sz w:val="20"/>
-          <w:szCs w:val="20"/>
-        </w:rPr>
-        <w:t xml:space="preserve">hemodynamics </w:t>
+      <w:r>
+        <w:rPr>
+          <w:rFonts w:ascii="CMU Serif Roman" w:hAnsi="CMU Serif Roman" w:cs="CMU Serif Roman"/>
+          <w:sz w:val="20"/>
+          <w:szCs w:val="20"/>
+        </w:rPr>
+        <w:t xml:space="preserve">Computing </w:t>
+      </w:r>
+      <w:r>
+        <w:rPr>
+          <w:rFonts w:ascii="CMU Serif Roman" w:hAnsi="CMU Serif Roman" w:cs="CMU Serif Roman"/>
+          <w:sz w:val="20"/>
+          <w:szCs w:val="20"/>
+        </w:rPr>
+        <w:t>time-dependent</w:t>
+      </w:r>
+      <w:r>
+        <w:rPr>
+          <w:rFonts w:ascii="CMU Serif Roman" w:hAnsi="CMU Serif Roman" w:cs="CMU Serif Roman"/>
+          <w:sz w:val="20"/>
+          <w:szCs w:val="20"/>
+        </w:rPr>
+        <w:t xml:space="preserve"> flow rate into each aneurysm </w:t>
+      </w:r>
+      <w:r>
+        <w:rPr>
+          <w:rFonts w:ascii="CMU Serif Roman" w:hAnsi="CMU Serif Roman" w:cs="CMU Serif Roman"/>
+          <w:sz w:val="20"/>
+          <w:szCs w:val="20"/>
+        </w:rPr>
+        <w:t>indicates</w:t>
+      </w:r>
+      <w:r>
+        <w:rPr>
+          <w:rFonts w:ascii="CMU Serif Roman" w:hAnsi="CMU Serif Roman" w:cs="CMU Serif Roman"/>
+          <w:sz w:val="20"/>
+          <w:szCs w:val="20"/>
+        </w:rPr>
+        <w:t xml:space="preserve"> that for each position, flow into the aneurysm is independent of size, but decreases with position along the centerline</w:t>
+      </w:r>
+      <w:r>
+        <w:rPr>
+          <w:rFonts w:ascii="CMU Serif Roman" w:hAnsi="CMU Serif Roman" w:cs="CMU Serif Roman"/>
+          <w:sz w:val="20"/>
+          <w:szCs w:val="20"/>
+        </w:rPr>
+        <w:t xml:space="preserve"> </w:t>
+      </w:r>
+      <w:r>
+        <w:rPr>
+          <w:rFonts w:ascii="CMU Serif Roman" w:hAnsi="CMU Serif Roman" w:cs="CMU Serif Roman"/>
+          <w:sz w:val="20"/>
+          <w:szCs w:val="20"/>
+        </w:rPr>
+        <w:t>(Supplemental Figure ____)</w:t>
+      </w:r>
+      <w:r>
+        <w:rPr>
+          <w:rFonts w:ascii="CMU Serif Roman" w:hAnsi="CMU Serif Roman" w:cs="CMU Serif Roman"/>
+          <w:sz w:val="20"/>
+          <w:szCs w:val="20"/>
+        </w:rPr>
+        <w:t xml:space="preserve"> due to the presence of additional branches</w:t>
+      </w:r>
+      <w:r>
+        <w:rPr>
+          <w:rFonts w:ascii="CMU Serif Roman" w:hAnsi="CMU Serif Roman" w:cs="CMU Serif Roman"/>
+          <w:sz w:val="20"/>
+          <w:szCs w:val="20"/>
+        </w:rPr>
+        <w:t xml:space="preserve"> diverting blood flow</w:t>
+      </w:r>
+      <w:r>
+        <w:rPr>
+          <w:rFonts w:ascii="CMU Serif Roman" w:hAnsi="CMU Serif Roman" w:cs="CMU Serif Roman"/>
+          <w:sz w:val="20"/>
+          <w:szCs w:val="20"/>
+        </w:rPr>
+        <w:t xml:space="preserve">. </w:t>
+      </w:r>
+      <w:r>
+        <w:rPr>
+          <w:rFonts w:ascii="CMU Serif Roman" w:hAnsi="CMU Serif Roman" w:cs="CMU Serif Roman"/>
+          <w:sz w:val="20"/>
+          <w:szCs w:val="20"/>
+        </w:rPr>
+        <w:t xml:space="preserve">Despite variation in flow rate, </w:t>
+      </w:r>
+      <w:r>
+        <w:rPr>
+          <w:rFonts w:ascii="CMU Serif Roman" w:hAnsi="CMU Serif Roman" w:cs="CMU Serif Roman"/>
+          <w:sz w:val="20"/>
+          <w:szCs w:val="20"/>
+        </w:rPr>
+        <w:t xml:space="preserve">Figure ____ </w:t>
+      </w:r>
+      <w:r>
+        <w:rPr>
+          <w:rFonts w:ascii="CMU Serif Roman" w:hAnsi="CMU Serif Roman" w:cs="CMU Serif Roman"/>
+          <w:sz w:val="20"/>
+          <w:szCs w:val="20"/>
+        </w:rPr>
+        <w:t>depicts</w:t>
+      </w:r>
+      <w:r>
+        <w:rPr>
+          <w:rFonts w:ascii="CMU Serif Roman" w:hAnsi="CMU Serif Roman" w:cs="CMU Serif Roman"/>
+          <w:sz w:val="20"/>
+          <w:szCs w:val="20"/>
+        </w:rPr>
+        <w:t xml:space="preserve"> </w:t>
+      </w:r>
+      <w:r>
+        <w:rPr>
+          <w:rFonts w:ascii="CMU Serif Roman" w:hAnsi="CMU Serif Roman" w:cs="CMU Serif Roman"/>
+          <w:sz w:val="20"/>
+          <w:szCs w:val="20"/>
+        </w:rPr>
+        <w:t>similar levels of TAWSS</w:t>
+      </w:r>
+      <w:r>
+        <w:rPr>
+          <w:rFonts w:ascii="CMU Serif Roman" w:hAnsi="CMU Serif Roman" w:cs="CMU Serif Roman"/>
+          <w:sz w:val="20"/>
+          <w:szCs w:val="20"/>
+        </w:rPr>
+        <w:t xml:space="preserve"> </w:t>
+      </w:r>
+      <w:r>
+        <w:rPr>
+          <w:rFonts w:ascii="CMU Serif Roman" w:hAnsi="CMU Serif Roman" w:cs="CMU Serif Roman"/>
+          <w:sz w:val="20"/>
+          <w:szCs w:val="20"/>
+        </w:rPr>
+        <w:t xml:space="preserve">in aneurysms of the same shape </w:t>
+      </w:r>
+      <w:r>
+        <w:rPr>
+          <w:rFonts w:ascii="CMU Serif Roman" w:hAnsi="CMU Serif Roman" w:cs="CMU Serif Roman"/>
+          <w:sz w:val="20"/>
+          <w:szCs w:val="20"/>
+        </w:rPr>
+        <w:t>aneurysms of the same shape (ASI = 2)</w:t>
+      </w:r>
+      <w:r>
+        <w:rPr>
+          <w:rFonts w:ascii="CMU Serif Roman" w:hAnsi="CMU Serif Roman" w:cs="CMU Serif Roman"/>
+          <w:sz w:val="20"/>
+          <w:szCs w:val="20"/>
+        </w:rPr>
+        <w:t xml:space="preserve">. </w:t>
+      </w:r>
+      <w:r>
+        <w:rPr>
+          <w:rFonts w:ascii="CMU Serif Roman" w:hAnsi="CMU Serif Roman" w:cs="CMU Serif Roman"/>
+          <w:sz w:val="20"/>
+          <w:szCs w:val="20"/>
+        </w:rPr>
+        <w:t>A</w:t>
+      </w:r>
+      <w:r>
+        <w:rPr>
+          <w:rFonts w:ascii="CMU Serif Roman" w:hAnsi="CMU Serif Roman" w:cs="CMU Serif Roman"/>
+          <w:sz w:val="20"/>
+          <w:szCs w:val="20"/>
+        </w:rPr>
+        <w:t xml:space="preserve">neurysms in the proximal RCA </w:t>
+      </w:r>
+      <w:r>
+        <w:rPr>
+          <w:rFonts w:ascii="CMU Serif Roman" w:hAnsi="CMU Serif Roman" w:cs="CMU Serif Roman"/>
+          <w:sz w:val="20"/>
+          <w:szCs w:val="20"/>
+        </w:rPr>
+        <w:t>exhibit</w:t>
+      </w:r>
+      <w:r>
+        <w:rPr>
+          <w:rFonts w:ascii="CMU Serif Roman" w:hAnsi="CMU Serif Roman" w:cs="CMU Serif Roman"/>
+          <w:sz w:val="20"/>
+          <w:szCs w:val="20"/>
+        </w:rPr>
+        <w:t xml:space="preserve"> </w:t>
+      </w:r>
+      <w:r>
+        <w:rPr>
+          <w:rFonts w:ascii="CMU Serif Roman" w:hAnsi="CMU Serif Roman" w:cs="CMU Serif Roman"/>
+          <w:sz w:val="20"/>
+          <w:szCs w:val="20"/>
+        </w:rPr>
+        <w:t xml:space="preserve">comparatively </w:t>
+      </w:r>
+      <w:r>
+        <w:rPr>
+          <w:rFonts w:ascii="CMU Serif Roman" w:hAnsi="CMU Serif Roman" w:cs="CMU Serif Roman"/>
+          <w:sz w:val="20"/>
+          <w:szCs w:val="20"/>
+        </w:rPr>
+        <w:t xml:space="preserve">little variation </w:t>
+      </w:r>
+      <w:r>
+        <w:rPr>
+          <w:rFonts w:ascii="CMU Serif Roman" w:hAnsi="CMU Serif Roman" w:cs="CMU Serif Roman"/>
+          <w:sz w:val="20"/>
+          <w:szCs w:val="20"/>
+        </w:rPr>
+        <w:t>with</w:t>
+      </w:r>
+      <w:r>
+        <w:rPr>
+          <w:rFonts w:ascii="CMU Serif Roman" w:hAnsi="CMU Serif Roman" w:cs="CMU Serif Roman"/>
+          <w:sz w:val="20"/>
+          <w:szCs w:val="20"/>
+        </w:rPr>
+        <w:t xml:space="preserve"> increasing</w:t>
+      </w:r>
+      <w:r>
+        <w:rPr>
+          <w:rFonts w:ascii="CMU Serif Roman" w:hAnsi="CMU Serif Roman" w:cs="CMU Serif Roman"/>
+          <w:sz w:val="20"/>
+          <w:szCs w:val="20"/>
+        </w:rPr>
+        <w:t xml:space="preserve"> Z-score</w:t>
+      </w:r>
+      <w:r>
+        <w:rPr>
+          <w:rFonts w:ascii="CMU Serif Roman" w:hAnsi="CMU Serif Roman" w:cs="CMU Serif Roman"/>
+          <w:sz w:val="20"/>
+          <w:szCs w:val="20"/>
+        </w:rPr>
+        <w:t xml:space="preserve">, relative to </w:t>
+      </w:r>
+      <w:r>
+        <w:rPr>
+          <w:rFonts w:ascii="CMU Serif Roman" w:hAnsi="CMU Serif Roman" w:cs="CMU Serif Roman"/>
+          <w:sz w:val="20"/>
+          <w:szCs w:val="20"/>
+        </w:rPr>
+        <w:t xml:space="preserve">medial and distal locations. </w:t>
+      </w:r>
+      <w:r>
+        <w:rPr>
+          <w:rFonts w:ascii="CMU Serif Roman" w:hAnsi="CMU Serif Roman" w:cs="CMU Serif Roman"/>
+          <w:sz w:val="20"/>
+          <w:szCs w:val="20"/>
+        </w:rPr>
+        <w:t xml:space="preserve">Although average TAWSS is higher in medial aneurysms than in proximal and distal ones, fractional surface area exposed to low TAWSS exhibits low variation with respect to </w:t>
+      </w:r>
+      <w:r>
+        <w:rPr>
+          <w:rFonts w:ascii="CMU Serif Roman" w:hAnsi="CMU Serif Roman" w:cs="CMU Serif Roman"/>
+          <w:sz w:val="20"/>
+          <w:szCs w:val="20"/>
+        </w:rPr>
+        <w:t xml:space="preserve">both </w:t>
+      </w:r>
+      <w:r>
+        <w:rPr>
+          <w:rFonts w:ascii="CMU Serif Roman" w:hAnsi="CMU Serif Roman" w:cs="CMU Serif Roman"/>
+          <w:sz w:val="20"/>
+          <w:szCs w:val="20"/>
+        </w:rPr>
+        <w:t>position</w:t>
+      </w:r>
+      <w:r>
+        <w:rPr>
+          <w:rFonts w:ascii="CMU Serif Roman" w:hAnsi="CMU Serif Roman" w:cs="CMU Serif Roman"/>
+          <w:sz w:val="20"/>
+          <w:szCs w:val="20"/>
+        </w:rPr>
+        <w:t xml:space="preserve"> and </w:t>
+      </w:r>
+      <w:r>
+        <w:rPr>
+          <w:rFonts w:ascii="CMU Serif Roman" w:hAnsi="CMU Serif Roman" w:cs="CMU Serif Roman"/>
+          <w:sz w:val="20"/>
+          <w:szCs w:val="20"/>
+        </w:rPr>
+        <w:t>diameter</w:t>
       </w:r>
       <w:r>
         <w:rPr>
@@ -419,47 +1025,6 @@
         </w:rPr>
         <w:t>.</w:t>
       </w:r>
-      <w:proofErr w:type="gramEnd"/>
-      <w:r>
-        <w:rPr>
-          <w:rFonts w:ascii="CMU Serif Roman" w:hAnsi="CMU Serif Roman" w:cs="CMU Serif Roman"/>
-          <w:sz w:val="20"/>
-          <w:szCs w:val="20"/>
-        </w:rPr>
-        <w:t xml:space="preserve"> Previously, we expected the relationship between diameter and velocity </w:t>
-      </w:r>
-      <w:r>
-        <w:rPr>
-          <w:rFonts w:ascii="CMU Serif Roman" w:hAnsi="CMU Serif Roman" w:cs="CMU Serif Roman"/>
-          <w:sz w:val="20"/>
-          <w:szCs w:val="20"/>
-        </w:rPr>
-        <w:t>to</w:t>
-      </w:r>
-      <w:r>
-        <w:rPr>
-          <w:rFonts w:ascii="CMU Serif Roman" w:hAnsi="CMU Serif Roman" w:cs="CMU Serif Roman"/>
-          <w:sz w:val="20"/>
-          <w:szCs w:val="20"/>
-        </w:rPr>
-        <w:t xml:space="preserve"> produce </w:t>
-      </w:r>
-      <w:r>
-        <w:rPr>
-          <w:rFonts w:ascii="CMU Serif Roman" w:hAnsi="CMU Serif Roman" w:cs="CMU Serif Roman"/>
-          <w:sz w:val="20"/>
-          <w:szCs w:val="20"/>
-        </w:rPr>
-        <w:t xml:space="preserve">monotonic </w:t>
-      </w:r>
-      <w:r>
-        <w:rPr>
-          <w:rFonts w:ascii="CMU Serif Roman" w:hAnsi="CMU Serif Roman" w:cs="CMU Serif Roman"/>
-          <w:sz w:val="20"/>
-          <w:szCs w:val="20"/>
-        </w:rPr>
-        <w:t>variation</w:t>
-      </w:r>
       <w:r>
         <w:rPr>
           <w:rFonts w:ascii="CMU Serif Roman" w:hAnsi="CMU Serif Roman" w:cs="CMU Serif Roman"/>
@@ -468,37 +1033,112 @@
         </w:rPr>
         <w:t xml:space="preserve"> </w:t>
       </w:r>
-      <w:r>
-        <w:rPr>
-          <w:rFonts w:ascii="CMU Serif Roman" w:hAnsi="CMU Serif Roman" w:cs="CMU Serif Roman"/>
-          <w:sz w:val="20"/>
-          <w:szCs w:val="20"/>
-        </w:rPr>
-        <w:t xml:space="preserve">of shear stress with respect to </w:t>
-      </w:r>
-      <w:r>
-        <w:rPr>
-          <w:rFonts w:ascii="CMU Serif Roman" w:hAnsi="CMU Serif Roman" w:cs="CMU Serif Roman"/>
-          <w:sz w:val="20"/>
-          <w:szCs w:val="20"/>
-        </w:rPr>
-        <w:t>Z-score. In fact, this is consistent with observ</w:t>
-      </w:r>
-      <w:r>
-        <w:rPr>
-          <w:rFonts w:ascii="CMU Serif Roman" w:hAnsi="CMU Serif Roman" w:cs="CMU Serif Roman"/>
-          <w:sz w:val="20"/>
-          <w:szCs w:val="20"/>
-        </w:rPr>
-        <w:t>ed</w:t>
-      </w:r>
-      <w:r>
-        <w:rPr>
-          <w:rFonts w:ascii="CMU Serif Roman" w:hAnsi="CMU Serif Roman" w:cs="CMU Serif Roman"/>
-          <w:sz w:val="20"/>
-          <w:szCs w:val="20"/>
-        </w:rPr>
-        <w:t xml:space="preserve"> average WSS</w:t>
+    </w:p>
+    <w:p>
+      <w:pPr>
+        <w:rPr>
+          <w:rFonts w:ascii="CMU Serif Roman" w:hAnsi="CMU Serif Roman" w:cs="CMU Serif Roman"/>
+          <w:sz w:val="20"/>
+          <w:szCs w:val="20"/>
+        </w:rPr>
+      </w:pPr>
+    </w:p>
+    <w:p>
+      <w:pPr>
+        <w:rPr>
+          <w:rFonts w:ascii="CMU Serif Roman" w:hAnsi="CMU Serif Roman" w:cs="CMU Serif Roman"/>
+          <w:sz w:val="20"/>
+          <w:szCs w:val="20"/>
+        </w:rPr>
+      </w:pPr>
+      <w:r>
+        <w:rPr>
+          <w:rFonts w:ascii="CMU Serif Roman" w:hAnsi="CMU Serif Roman" w:cs="CMU Serif Roman"/>
+          <w:sz w:val="20"/>
+          <w:szCs w:val="20"/>
+        </w:rPr>
+        <w:lastRenderedPageBreak/>
+        <w:t xml:space="preserve">To further investigate hemodynamic mechanisms underlying the </w:t>
+      </w:r>
+      <w:r>
+        <w:rPr>
+          <w:rFonts w:ascii="CMU Serif Roman" w:hAnsi="CMU Serif Roman" w:cs="CMU Serif Roman"/>
+          <w:sz w:val="20"/>
+          <w:szCs w:val="20"/>
+        </w:rPr>
+        <w:t xml:space="preserve">non-linear </w:t>
+      </w:r>
+      <w:r>
+        <w:rPr>
+          <w:rFonts w:ascii="CMU Serif Roman" w:hAnsi="CMU Serif Roman" w:cs="CMU Serif Roman"/>
+          <w:sz w:val="20"/>
+          <w:szCs w:val="20"/>
+        </w:rPr>
+        <w:t xml:space="preserve">relationship between average </w:t>
+      </w:r>
+      <w:r>
+        <w:rPr>
+          <w:rFonts w:ascii="CMU Serif Roman" w:hAnsi="CMU Serif Roman" w:cs="CMU Serif Roman"/>
+          <w:sz w:val="20"/>
+          <w:szCs w:val="20"/>
+        </w:rPr>
+        <w:t>TA</w:t>
+      </w:r>
+      <w:r>
+        <w:rPr>
+          <w:rFonts w:ascii="CMU Serif Roman" w:hAnsi="CMU Serif Roman" w:cs="CMU Serif Roman"/>
+          <w:sz w:val="20"/>
+          <w:szCs w:val="20"/>
+        </w:rPr>
+        <w:t xml:space="preserve">WSS </w:t>
+      </w:r>
+      <w:r>
+        <w:rPr>
+          <w:rFonts w:ascii="CMU Serif Roman" w:hAnsi="CMU Serif Roman" w:cs="CMU Serif Roman"/>
+          <w:sz w:val="20"/>
+          <w:szCs w:val="20"/>
+        </w:rPr>
+        <w:t xml:space="preserve">and aneurysm position, </w:t>
+      </w:r>
+      <w:r>
+        <w:rPr>
+          <w:rFonts w:ascii="CMU Serif Roman" w:hAnsi="CMU Serif Roman" w:cs="CMU Serif Roman"/>
+          <w:sz w:val="20"/>
+          <w:szCs w:val="20"/>
+        </w:rPr>
+        <w:t xml:space="preserve">we investigated average WSS over </w:t>
+      </w:r>
+      <w:r>
+        <w:rPr>
+          <w:rFonts w:ascii="CMU Serif Roman" w:hAnsi="CMU Serif Roman" w:cs="CMU Serif Roman"/>
+          <w:sz w:val="20"/>
+          <w:szCs w:val="20"/>
+        </w:rPr>
+        <w:t>the cardiac cycle</w:t>
+      </w:r>
+      <w:r>
+        <w:rPr>
+          <w:rFonts w:ascii="CMU Serif Roman" w:hAnsi="CMU Serif Roman" w:cs="CMU Serif Roman"/>
+          <w:sz w:val="20"/>
+          <w:szCs w:val="20"/>
+        </w:rPr>
+        <w:t xml:space="preserve">. </w:t>
+      </w:r>
+      <w:r>
+        <w:rPr>
+          <w:rFonts w:ascii="CMU Serif Roman" w:hAnsi="CMU Serif Roman" w:cs="CMU Serif Roman"/>
+          <w:sz w:val="20"/>
+          <w:szCs w:val="20"/>
+        </w:rPr>
+        <w:t>We observe that</w:t>
+      </w:r>
+      <w:r>
+        <w:rPr>
+          <w:rFonts w:ascii="CMU Serif Roman" w:hAnsi="CMU Serif Roman" w:cs="CMU Serif Roman"/>
+          <w:sz w:val="20"/>
+          <w:szCs w:val="20"/>
+        </w:rPr>
+        <w:t xml:space="preserve"> in proximal and medial aneurysms of ASI=2 in the RCA, values of average WSS are ranked in decreasing order by Z-score</w:t>
       </w:r>
       <w:r>
         <w:rPr>
@@ -514,15 +1154,23 @@
           <w:sz w:val="20"/>
           <w:szCs w:val="20"/>
         </w:rPr>
-        <w:t xml:space="preserve"> in proximal and medial aneurysms of ASI=2 in the RCA, where values of average WSS are ranked in decreasing order by Z-score</w:t>
-      </w:r>
-      <w:r>
-        <w:rPr>
-          <w:rFonts w:ascii="CMU Serif Roman" w:hAnsi="CMU Serif Roman" w:cs="CMU Serif Roman"/>
-          <w:sz w:val="20"/>
-          <w:szCs w:val="20"/>
-        </w:rPr>
-        <w:t xml:space="preserve"> (Fig ___)</w:t>
+        <w:t xml:space="preserve"> (Fig ___). However, in aneurysms in the distal RCA, intermediate values of Z-score (8, 10, 12) correspond to </w:t>
+      </w:r>
+      <w:r>
+        <w:rPr>
+          <w:rFonts w:ascii="CMU Serif Roman" w:hAnsi="CMU Serif Roman" w:cs="CMU Serif Roman"/>
+          <w:sz w:val="20"/>
+          <w:szCs w:val="20"/>
+        </w:rPr>
+        <w:t xml:space="preserve">consistently </w:t>
+      </w:r>
+      <w:r>
+        <w:rPr>
+          <w:rFonts w:ascii="CMU Serif Roman" w:hAnsi="CMU Serif Roman" w:cs="CMU Serif Roman"/>
+          <w:sz w:val="20"/>
+          <w:szCs w:val="20"/>
+        </w:rPr>
+        <w:t>increased values of average WSS compared to both low and high values (Z-score = 6, 14) throughout much of the cardiac cycle</w:t>
       </w:r>
       <w:r>
         <w:rPr>
@@ -532,45 +1180,47 @@
         </w:rPr>
         <w:t xml:space="preserve">. </w:t>
       </w:r>
-      <w:r>
-        <w:rPr>
-          <w:rFonts w:ascii="CMU Serif Roman" w:hAnsi="CMU Serif Roman" w:cs="CMU Serif Roman"/>
-          <w:sz w:val="20"/>
-          <w:szCs w:val="20"/>
-        </w:rPr>
-        <w:t>H</w:t>
-      </w:r>
-      <w:r>
-        <w:rPr>
-          <w:rFonts w:ascii="CMU Serif Roman" w:hAnsi="CMU Serif Roman" w:cs="CMU Serif Roman"/>
-          <w:sz w:val="20"/>
-          <w:szCs w:val="20"/>
-        </w:rPr>
-        <w:t xml:space="preserve">owever, </w:t>
-      </w:r>
-      <w:r>
-        <w:rPr>
-          <w:rFonts w:ascii="CMU Serif Roman" w:hAnsi="CMU Serif Roman" w:cs="CMU Serif Roman"/>
-          <w:sz w:val="20"/>
-          <w:szCs w:val="20"/>
-        </w:rPr>
-        <w:t xml:space="preserve">in </w:t>
-      </w:r>
-      <w:r>
-        <w:rPr>
-          <w:rFonts w:ascii="CMU Serif Roman" w:hAnsi="CMU Serif Roman" w:cs="CMU Serif Roman"/>
-          <w:sz w:val="20"/>
-          <w:szCs w:val="20"/>
-        </w:rPr>
-        <w:t>aneurysms in the distal RCA, intermediate values of Z-score (8, 10, 12) correspond to increased values of average WSS compared to both low and high values (Z-score = 6, 14) throughout much of the cardiac cycle</w:t>
-      </w:r>
-      <w:r>
-        <w:rPr>
-          <w:rFonts w:ascii="CMU Serif Roman" w:hAnsi="CMU Serif Roman" w:cs="CMU Serif Roman"/>
-          <w:sz w:val="20"/>
-          <w:szCs w:val="20"/>
-        </w:rPr>
-        <w:t xml:space="preserve"> (Figure ____)</w:t>
+    </w:p>
+    <w:p>
+      <w:pPr>
+        <w:rPr>
+          <w:rFonts w:ascii="CMU Serif Roman" w:hAnsi="CMU Serif Roman" w:cs="CMU Serif Roman"/>
+          <w:sz w:val="20"/>
+          <w:szCs w:val="20"/>
+        </w:rPr>
+      </w:pPr>
+    </w:p>
+    <w:p>
+      <w:pPr>
+        <w:rPr>
+          <w:rFonts w:ascii="CMU Serif Roman" w:hAnsi="CMU Serif Roman" w:cs="CMU Serif Roman"/>
+          <w:sz w:val="20"/>
+          <w:szCs w:val="20"/>
+        </w:rPr>
+      </w:pPr>
+      <w:r>
+        <w:rPr>
+          <w:rFonts w:ascii="CMU Serif Roman" w:hAnsi="CMU Serif Roman" w:cs="CMU Serif Roman"/>
+          <w:sz w:val="20"/>
+          <w:szCs w:val="20"/>
+        </w:rPr>
+        <w:t xml:space="preserve">Hemodynamics within each aneurysm </w:t>
+      </w:r>
+      <w:r>
+        <w:rPr>
+          <w:rFonts w:ascii="CMU Serif Roman" w:hAnsi="CMU Serif Roman" w:cs="CMU Serif Roman"/>
+          <w:sz w:val="20"/>
+          <w:szCs w:val="20"/>
+        </w:rPr>
+        <w:t>are determined through</w:t>
+      </w:r>
+      <w:r>
+        <w:rPr>
+          <w:rFonts w:ascii="CMU Serif Roman" w:hAnsi="CMU Serif Roman" w:cs="CMU Serif Roman"/>
+          <w:sz w:val="20"/>
+          <w:szCs w:val="20"/>
+        </w:rPr>
+        <w:t xml:space="preserve"> joint effects of aneurysm size and curvature</w:t>
       </w:r>
       <w:r>
         <w:rPr>
@@ -580,64 +1230,407 @@
         </w:rPr>
         <w:t xml:space="preserve">. </w:t>
       </w:r>
-    </w:p>
-    <w:p>
-      <w:pPr>
-        <w:rPr>
-          <w:rFonts w:ascii="CMU Serif Roman" w:hAnsi="CMU Serif Roman" w:cs="CMU Serif Roman"/>
-          <w:sz w:val="20"/>
-          <w:szCs w:val="20"/>
-        </w:rPr>
-      </w:pPr>
-    </w:p>
-    <w:p>
-      <w:pPr>
-        <w:rPr>
-          <w:rFonts w:ascii="CMU Serif Roman" w:hAnsi="CMU Serif Roman" w:cs="CMU Serif Roman"/>
-          <w:sz w:val="20"/>
-          <w:szCs w:val="20"/>
-        </w:rPr>
-      </w:pPr>
-      <w:r>
-        <w:rPr>
-          <w:rFonts w:ascii="CMU Serif Roman" w:hAnsi="CMU Serif Roman" w:cs="CMU Serif Roman"/>
-          <w:sz w:val="20"/>
-          <w:szCs w:val="20"/>
-        </w:rPr>
-        <w:t>The relationship between aneurysm size and hemodynamics, then, also appears dependent on position.</w:t>
-      </w:r>
-      <w:r>
-        <w:rPr>
-          <w:rFonts w:ascii="CMU Serif Roman" w:hAnsi="CMU Serif Roman" w:cs="CMU Serif Roman"/>
-          <w:sz w:val="20"/>
-          <w:szCs w:val="20"/>
-        </w:rPr>
-        <w:t xml:space="preserve"> What mechanism, then, allows position along the vessel to influence hemodynamics? </w:t>
-      </w:r>
-      <w:r>
-        <w:rPr>
-          <w:rFonts w:ascii="CMU Serif Roman" w:hAnsi="CMU Serif Roman" w:cs="CMU Serif Roman"/>
-          <w:sz w:val="20"/>
-          <w:szCs w:val="20"/>
-        </w:rPr>
-        <w:t xml:space="preserve">To further investigate hemodynamic mechanisms underlying the relationship between average WSS and </w:t>
-      </w:r>
-      <w:r>
-        <w:rPr>
-          <w:rFonts w:ascii="CMU Serif Roman" w:hAnsi="CMU Serif Roman" w:cs="CMU Serif Roman"/>
-          <w:sz w:val="20"/>
-          <w:szCs w:val="20"/>
-        </w:rPr>
-        <w:t>Z-score in the distal RCA, velocity streamlines</w:t>
-      </w:r>
-      <w:r>
-        <w:rPr>
-          <w:rFonts w:ascii="CMU Serif Roman" w:hAnsi="CMU Serif Roman" w:cs="CMU Serif Roman"/>
-          <w:sz w:val="20"/>
-          <w:szCs w:val="20"/>
-        </w:rPr>
-        <w:t xml:space="preserve"> were computed at various time points (Figure ___), comparing aneurysms of Z-score = 8, 14. Velocity streamlines and WSS distributions suggest that impingement of the inflow jet into the aneurysm produces combinations of high WSS regions as well as regions of </w:t>
-      </w:r>
+      <w:r>
+        <w:rPr>
+          <w:rFonts w:ascii="CMU Serif Roman" w:hAnsi="CMU Serif Roman" w:cs="CMU Serif Roman"/>
+          <w:sz w:val="20"/>
+          <w:szCs w:val="20"/>
+        </w:rPr>
+        <w:t xml:space="preserve">In fact, </w:t>
+      </w:r>
+      <w:r>
+        <w:rPr>
+          <w:rFonts w:ascii="CMU Serif Roman" w:hAnsi="CMU Serif Roman" w:cs="CMU Serif Roman"/>
+          <w:sz w:val="20"/>
+          <w:szCs w:val="20"/>
+        </w:rPr>
+        <w:t>velocity streamlines through aneurysm cross sections reve</w:t>
+      </w:r>
+      <w:r>
+        <w:rPr>
+          <w:rFonts w:ascii="CMU Serif Roman" w:hAnsi="CMU Serif Roman" w:cs="CMU Serif Roman"/>
+          <w:sz w:val="20"/>
+          <w:szCs w:val="20"/>
+        </w:rPr>
+        <w:t>al th</w:t>
+      </w:r>
+      <w:r>
+        <w:rPr>
+          <w:rFonts w:ascii="CMU Serif Roman" w:hAnsi="CMU Serif Roman" w:cs="CMU Serif Roman"/>
+          <w:sz w:val="20"/>
+          <w:szCs w:val="20"/>
+        </w:rPr>
+        <w:t>at inflow jet through the aneurysm expansion produces different impingement behaviors against the vessel wall</w:t>
+      </w:r>
+      <w:r>
+        <w:rPr>
+          <w:rFonts w:ascii="CMU Serif Roman" w:hAnsi="CMU Serif Roman" w:cs="CMU Serif Roman"/>
+          <w:sz w:val="20"/>
+          <w:szCs w:val="20"/>
+        </w:rPr>
+        <w:t xml:space="preserve"> (Figure ___)</w:t>
+      </w:r>
+      <w:r>
+        <w:rPr>
+          <w:rFonts w:ascii="CMU Serif Roman" w:hAnsi="CMU Serif Roman" w:cs="CMU Serif Roman"/>
+          <w:sz w:val="20"/>
+          <w:szCs w:val="20"/>
+        </w:rPr>
+        <w:t xml:space="preserve">. Aneurysms of the same position feature similar inflow jet patterns, producing the similar surface distributions of TAWSS as seen in Figure ___. </w:t>
+      </w:r>
+      <w:r>
+        <w:rPr>
+          <w:rFonts w:ascii="CMU Serif Roman" w:hAnsi="CMU Serif Roman" w:cs="CMU Serif Roman"/>
+          <w:sz w:val="20"/>
+          <w:szCs w:val="20"/>
+        </w:rPr>
+        <w:t xml:space="preserve">In proximal and medial cases, increases in Z-score did not significantly alter inflow jet impingement area; </w:t>
+      </w:r>
+      <w:r>
+        <w:rPr>
+          <w:rFonts w:ascii="CMU Serif Roman" w:hAnsi="CMU Serif Roman" w:cs="CMU Serif Roman"/>
+          <w:sz w:val="20"/>
+          <w:szCs w:val="20"/>
+        </w:rPr>
+        <w:t xml:space="preserve">however, </w:t>
+      </w:r>
+      <w:r>
+        <w:rPr>
+          <w:rFonts w:ascii="CMU Serif Roman" w:hAnsi="CMU Serif Roman" w:cs="CMU Serif Roman"/>
+          <w:sz w:val="20"/>
+          <w:szCs w:val="20"/>
+        </w:rPr>
+        <w:t>in the distal cases</w:t>
+      </w:r>
+      <w:r>
+        <w:rPr>
+          <w:rFonts w:ascii="CMU Serif Roman" w:hAnsi="CMU Serif Roman" w:cs="CMU Serif Roman"/>
+          <w:sz w:val="20"/>
+          <w:szCs w:val="20"/>
+        </w:rPr>
+        <w:t xml:space="preserve">, </w:t>
+      </w:r>
+      <w:r>
+        <w:rPr>
+          <w:rFonts w:ascii="CMU Serif Roman" w:hAnsi="CMU Serif Roman" w:cs="CMU Serif Roman"/>
+          <w:sz w:val="20"/>
+          <w:szCs w:val="20"/>
+        </w:rPr>
+        <w:t xml:space="preserve">increases in Z-score </w:t>
+      </w:r>
+      <w:r>
+        <w:rPr>
+          <w:rFonts w:ascii="CMU Serif Roman" w:hAnsi="CMU Serif Roman" w:cs="CMU Serif Roman"/>
+          <w:sz w:val="20"/>
+          <w:szCs w:val="20"/>
+        </w:rPr>
+        <w:t xml:space="preserve">alter </w:t>
+      </w:r>
+      <w:r>
+        <w:rPr>
+          <w:rFonts w:ascii="CMU Serif Roman" w:hAnsi="CMU Serif Roman" w:cs="CMU Serif Roman"/>
+          <w:sz w:val="20"/>
+          <w:szCs w:val="20"/>
+        </w:rPr>
+        <w:t xml:space="preserve">the </w:t>
+      </w:r>
+      <w:r>
+        <w:rPr>
+          <w:rFonts w:ascii="CMU Serif Roman" w:hAnsi="CMU Serif Roman" w:cs="CMU Serif Roman"/>
+          <w:sz w:val="20"/>
+          <w:szCs w:val="20"/>
+        </w:rPr>
+        <w:t xml:space="preserve">angle of the </w:t>
+      </w:r>
+      <w:r>
+        <w:rPr>
+          <w:rFonts w:ascii="CMU Serif Roman" w:hAnsi="CMU Serif Roman" w:cs="CMU Serif Roman"/>
+          <w:sz w:val="20"/>
+          <w:szCs w:val="20"/>
+        </w:rPr>
+        <w:t>inflow je</w:t>
+      </w:r>
+      <w:r>
+        <w:rPr>
+          <w:rFonts w:ascii="CMU Serif Roman" w:hAnsi="CMU Serif Roman" w:cs="CMU Serif Roman"/>
+          <w:sz w:val="20"/>
+          <w:szCs w:val="20"/>
+        </w:rPr>
+        <w:t xml:space="preserve">t, resulting in differing patterns of recirculation and the </w:t>
+      </w:r>
+      <w:r>
+        <w:rPr>
+          <w:rFonts w:ascii="CMU Serif Roman" w:hAnsi="CMU Serif Roman" w:cs="CMU Serif Roman"/>
+          <w:sz w:val="20"/>
+          <w:szCs w:val="20"/>
+        </w:rPr>
+        <w:t>WSS trends</w:t>
+      </w:r>
+      <w:r>
+        <w:rPr>
+          <w:rFonts w:ascii="CMU Serif Roman" w:hAnsi="CMU Serif Roman" w:cs="CMU Serif Roman"/>
+          <w:sz w:val="20"/>
+          <w:szCs w:val="20"/>
+        </w:rPr>
+        <w:t xml:space="preserve"> observed in Figure</w:t>
+      </w:r>
+      <w:r>
+        <w:rPr>
+          <w:rFonts w:ascii="CMU Serif Roman" w:hAnsi="CMU Serif Roman" w:cs="CMU Serif Roman"/>
+          <w:sz w:val="20"/>
+          <w:szCs w:val="20"/>
+        </w:rPr>
+        <w:t>s</w:t>
+      </w:r>
+      <w:r>
+        <w:rPr>
+          <w:rFonts w:ascii="CMU Serif Roman" w:hAnsi="CMU Serif Roman" w:cs="CMU Serif Roman"/>
+          <w:sz w:val="20"/>
+          <w:szCs w:val="20"/>
+        </w:rPr>
+        <w:t xml:space="preserve"> ___, ___, ___. </w:t>
+      </w:r>
+      <w:r>
+        <w:rPr>
+          <w:rFonts w:ascii="CMU Serif Roman" w:hAnsi="CMU Serif Roman" w:cs="CMU Serif Roman"/>
+          <w:sz w:val="20"/>
+          <w:szCs w:val="20"/>
+        </w:rPr>
+        <w:t>Similarly, the</w:t>
+      </w:r>
+      <w:r>
+        <w:rPr>
+          <w:rFonts w:ascii="CMU Serif Roman" w:hAnsi="CMU Serif Roman" w:cs="CMU Serif Roman"/>
+          <w:sz w:val="20"/>
+          <w:szCs w:val="20"/>
+        </w:rPr>
+        <w:t>se</w:t>
+      </w:r>
+      <w:r>
+        <w:rPr>
+          <w:rFonts w:ascii="CMU Serif Roman" w:hAnsi="CMU Serif Roman" w:cs="CMU Serif Roman"/>
+          <w:sz w:val="20"/>
+          <w:szCs w:val="20"/>
+        </w:rPr>
+        <w:t xml:space="preserve"> inflow jet patterns explain</w:t>
+      </w:r>
+      <w:r>
+        <w:rPr>
+          <w:rFonts w:ascii="CMU Serif Roman" w:hAnsi="CMU Serif Roman" w:cs="CMU Serif Roman"/>
+          <w:sz w:val="20"/>
+          <w:szCs w:val="20"/>
+        </w:rPr>
+        <w:t xml:space="preserve"> how average TAWSS can increase in medial aneurysms without altering the fractional surface area exposed to low TAWSS (Figures ___, ___). </w:t>
+      </w:r>
+    </w:p>
+    <w:p>
+      <w:pPr>
+        <w:rPr>
+          <w:rFonts w:ascii="CMU Serif Roman" w:hAnsi="CMU Serif Roman" w:cs="CMU Serif Roman"/>
+          <w:sz w:val="20"/>
+          <w:szCs w:val="20"/>
+        </w:rPr>
+      </w:pPr>
+    </w:p>
+    <w:p>
+      <w:pPr>
+        <w:rPr>
+          <w:rFonts w:ascii="CMU Serif Roman" w:hAnsi="CMU Serif Roman" w:cs="CMU Serif Roman"/>
+          <w:sz w:val="20"/>
+          <w:szCs w:val="20"/>
+        </w:rPr>
+      </w:pPr>
+      <w:r>
+        <w:rPr>
+          <w:rFonts w:ascii="CMU Serif Roman" w:hAnsi="CMU Serif Roman" w:cs="CMU Serif Roman"/>
+          <w:sz w:val="20"/>
+          <w:szCs w:val="20"/>
+        </w:rPr>
+        <w:t>Overall,</w:t>
+      </w:r>
+      <w:r>
+        <w:rPr>
+          <w:rFonts w:ascii="CMU Serif Roman" w:hAnsi="CMU Serif Roman" w:cs="CMU Serif Roman"/>
+          <w:sz w:val="20"/>
+          <w:szCs w:val="20"/>
+        </w:rPr>
+        <w:t xml:space="preserve"> inflow jet </w:t>
+      </w:r>
+      <w:r>
+        <w:rPr>
+          <w:rFonts w:ascii="CMU Serif Roman" w:hAnsi="CMU Serif Roman" w:cs="CMU Serif Roman"/>
+          <w:sz w:val="20"/>
+          <w:szCs w:val="20"/>
+        </w:rPr>
+        <w:t xml:space="preserve">patterns seem to underlie relationship between aneurysm position and hemodynamics, </w:t>
+      </w:r>
+      <w:r>
+        <w:rPr>
+          <w:rFonts w:ascii="CMU Serif Roman" w:hAnsi="CMU Serif Roman" w:cs="CMU Serif Roman"/>
+          <w:sz w:val="20"/>
+          <w:szCs w:val="20"/>
+        </w:rPr>
+        <w:t>suggest</w:t>
+      </w:r>
+      <w:r>
+        <w:rPr>
+          <w:rFonts w:ascii="CMU Serif Roman" w:hAnsi="CMU Serif Roman" w:cs="CMU Serif Roman"/>
+          <w:sz w:val="20"/>
+          <w:szCs w:val="20"/>
+        </w:rPr>
+        <w:t>ing</w:t>
+      </w:r>
+      <w:r>
+        <w:rPr>
+          <w:rFonts w:ascii="CMU Serif Roman" w:hAnsi="CMU Serif Roman" w:cs="CMU Serif Roman"/>
+          <w:sz w:val="20"/>
+          <w:szCs w:val="20"/>
+        </w:rPr>
+        <w:t xml:space="preserve"> that vessel curvature may be an effective low-dimensional predictor of hemodynamic behavior. </w:t>
+      </w:r>
+    </w:p>
+    <w:p>
+      <w:pPr>
+        <w:rPr>
+          <w:rFonts w:ascii="CMU Serif Roman" w:hAnsi="CMU Serif Roman" w:cs="CMU Serif Roman"/>
+          <w:sz w:val="20"/>
+          <w:szCs w:val="20"/>
+        </w:rPr>
+      </w:pPr>
+    </w:p>
+    <w:p>
+      <w:pPr>
+        <w:rPr>
+          <w:rFonts w:ascii="CMU Serif" w:hAnsi="CMU Serif" w:cs="CMU Serif"/>
+          <w:b/>
+          <w:sz w:val="20"/>
+          <w:szCs w:val="20"/>
+        </w:rPr>
+      </w:pPr>
+      <w:r>
+        <w:rPr>
+          <w:rFonts w:ascii="CMU Serif" w:hAnsi="CMU Serif" w:cs="CMU Serif"/>
+          <w:b/>
+          <w:sz w:val="20"/>
+          <w:szCs w:val="20"/>
+        </w:rPr>
+        <w:t>Vessel Curvature and Hemodynamics</w:t>
+      </w:r>
+    </w:p>
+    <w:p>
+      <w:pPr>
+        <w:rPr>
+          <w:rFonts w:ascii="CMU Serif Roman" w:hAnsi="CMU Serif Roman" w:cs="CMU Serif Roman"/>
+          <w:sz w:val="20"/>
+          <w:szCs w:val="20"/>
+        </w:rPr>
+      </w:pPr>
+    </w:p>
+    <w:p>
+      <w:pPr>
+        <w:rPr>
+          <w:rFonts w:ascii="CMU Serif Roman" w:hAnsi="CMU Serif Roman" w:cs="CMU Serif Roman"/>
+          <w:sz w:val="20"/>
+          <w:szCs w:val="20"/>
+        </w:rPr>
+      </w:pPr>
+      <w:r>
+        <w:rPr>
+          <w:rFonts w:ascii="CMU Serif Roman" w:hAnsi="CMU Serif Roman" w:cs="CMU Serif Roman"/>
+          <w:sz w:val="20"/>
+          <w:szCs w:val="20"/>
+        </w:rPr>
+        <w:t xml:space="preserve">[need to do curvature plot, discuss curvature plot]  </w:t>
+      </w:r>
+    </w:p>
+    <w:p>
+      <w:pPr>
+        <w:rPr>
+          <w:rFonts w:ascii="CMU Serif Roman" w:hAnsi="CMU Serif Roman" w:cs="CMU Serif Roman"/>
+          <w:sz w:val="20"/>
+          <w:szCs w:val="20"/>
+        </w:rPr>
+      </w:pPr>
+    </w:p>
+    <w:p>
+      <w:pPr>
+        <w:rPr>
+          <w:rFonts w:ascii="CMU Serif Roman" w:hAnsi="CMU Serif Roman" w:cs="CMU Serif Roman"/>
+          <w:sz w:val="20"/>
+          <w:szCs w:val="20"/>
+        </w:rPr>
+      </w:pPr>
+    </w:p>
+    <w:p>
+      <w:pPr>
+        <w:rPr>
+          <w:rFonts w:ascii="CMU Serif" w:hAnsi="CMU Serif" w:cs="CMU Serif"/>
+          <w:b/>
+          <w:sz w:val="20"/>
+          <w:szCs w:val="20"/>
+        </w:rPr>
+      </w:pPr>
+      <w:r>
+        <w:rPr>
+          <w:rFonts w:ascii="CMU Serif" w:hAnsi="CMU Serif" w:cs="CMU Serif"/>
+          <w:b/>
+          <w:sz w:val="20"/>
+          <w:szCs w:val="20"/>
+        </w:rPr>
+        <w:t>Clinical Predictive Value</w:t>
+      </w:r>
+    </w:p>
+    <w:p>
+      <w:pPr>
+        <w:rPr>
+          <w:rFonts w:ascii="CMU Serif Roman" w:hAnsi="CMU Serif Roman" w:cs="CMU Serif Roman"/>
+          <w:sz w:val="20"/>
+          <w:szCs w:val="20"/>
+        </w:rPr>
+      </w:pPr>
+    </w:p>
+    <w:p>
+      <w:pPr>
+        <w:rPr>
+          <w:rFonts w:ascii="CMU Serif Roman" w:hAnsi="CMU Serif Roman" w:cs="CMU Serif Roman"/>
+          <w:sz w:val="20"/>
+          <w:szCs w:val="20"/>
+        </w:rPr>
+      </w:pPr>
+      <w:r>
+        <w:rPr>
+          <w:rFonts w:ascii="CMU Serif Roman" w:hAnsi="CMU Serif Roman" w:cs="CMU Serif Roman"/>
+          <w:sz w:val="20"/>
+          <w:szCs w:val="20"/>
+        </w:rPr>
+        <w:t>[map clinical data onto plots]</w:t>
+      </w:r>
+    </w:p>
+    <w:p>
+      <w:pPr>
+        <w:rPr>
+          <w:rFonts w:ascii="CMU Serif Roman" w:hAnsi="CMU Serif Roman" w:cs="CMU Serif Roman"/>
+          <w:sz w:val="20"/>
+          <w:szCs w:val="20"/>
+        </w:rPr>
+      </w:pPr>
+      <w:r>
+        <w:rPr>
+          <w:rFonts w:ascii="CMU Serif Roman" w:hAnsi="CMU Serif Roman" w:cs="CMU Serif Roman"/>
+          <w:sz w:val="20"/>
+          <w:szCs w:val="20"/>
+        </w:rPr>
+        <w:br w:type="page"/>
+      </w:r>
+    </w:p>
+    <w:p>
+      <w:pPr>
+        <w:rPr>
+          <w:rFonts w:ascii="CMU Serif Roman" w:hAnsi="CMU Serif Roman" w:cs="CMU Serif Roman"/>
+          <w:sz w:val="20"/>
+          <w:szCs w:val="20"/>
+        </w:rPr>
+      </w:pPr>
       <w:r>
         <w:rPr>
           <w:rFonts w:ascii="CMU Serif Roman" w:hAnsi="CMU Serif Roman" w:cs="CMU Serif Roman"/>
@@ -645,132 +1638,67 @@
           <w:szCs w:val="20"/>
         </w:rPr>
         <w:lastRenderedPageBreak/>
-        <w:t xml:space="preserve">stagnation. While small diameter aneurysms may allow the inflow jet to directly flow out of the aneurysm and larger diameter aneurysms feature sufficient decrease in flow velocity prior to impingement, </w:t>
-      </w:r>
-      <w:r>
-        <w:rPr>
-          <w:rFonts w:ascii="CMU Serif Roman" w:hAnsi="CMU Serif Roman" w:cs="CMU Serif Roman"/>
-          <w:sz w:val="20"/>
-          <w:szCs w:val="20"/>
-        </w:rPr>
-        <w:t xml:space="preserve">contributing to low average WSS, </w:t>
-      </w:r>
-      <w:r>
-        <w:rPr>
-          <w:rFonts w:ascii="CMU Serif Roman" w:hAnsi="CMU Serif Roman" w:cs="CMU Serif Roman"/>
-          <w:sz w:val="20"/>
-          <w:szCs w:val="20"/>
-        </w:rPr>
-        <w:t xml:space="preserve">jet impingement </w:t>
-      </w:r>
-      <w:r>
-        <w:rPr>
-          <w:rFonts w:ascii="CMU Serif Roman" w:hAnsi="CMU Serif Roman" w:cs="CMU Serif Roman"/>
-          <w:sz w:val="20"/>
-          <w:szCs w:val="20"/>
-        </w:rPr>
-        <w:t>behavior in</w:t>
-      </w:r>
-      <w:r>
-        <w:rPr>
-          <w:rFonts w:ascii="CMU Serif Roman" w:hAnsi="CMU Serif Roman" w:cs="CMU Serif Roman"/>
-          <w:sz w:val="20"/>
-          <w:szCs w:val="20"/>
-        </w:rPr>
-        <w:t xml:space="preserve"> medium diameter aneurysms </w:t>
-      </w:r>
-      <w:r>
-        <w:rPr>
-          <w:rFonts w:ascii="CMU Serif Roman" w:hAnsi="CMU Serif Roman" w:cs="CMU Serif Roman"/>
-          <w:sz w:val="20"/>
-          <w:szCs w:val="20"/>
-        </w:rPr>
-        <w:t xml:space="preserve">produces </w:t>
-      </w:r>
-      <w:r>
-        <w:rPr>
-          <w:rFonts w:ascii="CMU Serif Roman" w:hAnsi="CMU Serif Roman" w:cs="CMU Serif Roman"/>
-          <w:sz w:val="20"/>
-          <w:szCs w:val="20"/>
-        </w:rPr>
-        <w:t xml:space="preserve">higher average WSS values. </w:t>
-      </w:r>
-      <w:r>
-        <w:rPr>
-          <w:rFonts w:ascii="CMU Serif Roman" w:hAnsi="CMU Serif Roman" w:cs="CMU Serif Roman"/>
-          <w:sz w:val="20"/>
-          <w:szCs w:val="20"/>
-        </w:rPr>
-        <w:t xml:space="preserve">The proximal and medial RCA aneurysms, on the other hand, do not feature the same inflow jet curvature behavior. </w:t>
-      </w:r>
-    </w:p>
-    <w:p>
-      <w:pPr>
-        <w:rPr>
-          <w:rFonts w:ascii="CMU Serif Roman" w:hAnsi="CMU Serif Roman" w:cs="CMU Serif Roman"/>
-          <w:sz w:val="20"/>
-          <w:szCs w:val="20"/>
-        </w:rPr>
-      </w:pPr>
-    </w:p>
-    <w:p>
-      <w:pPr>
-        <w:rPr>
-          <w:rFonts w:ascii="CMU Serif Roman" w:hAnsi="CMU Serif Roman" w:cs="CMU Serif Roman"/>
-          <w:sz w:val="20"/>
-          <w:szCs w:val="20"/>
-        </w:rPr>
-      </w:pPr>
-      <w:r>
-        <w:rPr>
-          <w:rFonts w:ascii="CMU Serif Roman" w:hAnsi="CMU Serif Roman" w:cs="CMU Serif Roman"/>
-          <w:sz w:val="20"/>
-          <w:szCs w:val="20"/>
-        </w:rPr>
-        <w:t xml:space="preserve">The role of the aneurysm inflow jet suggests that vessel curvature may be an effective low-dimensional predictor of hemodynamic behavior. </w:t>
-      </w:r>
-    </w:p>
-    <w:p>
-      <w:pPr>
-        <w:rPr>
-          <w:rFonts w:ascii="CMU Serif Roman" w:hAnsi="CMU Serif Roman" w:cs="CMU Serif Roman"/>
-          <w:sz w:val="20"/>
-          <w:szCs w:val="20"/>
-        </w:rPr>
-      </w:pPr>
-    </w:p>
-    <w:p>
-      <w:pPr>
-        <w:rPr>
-          <w:rFonts w:ascii="CMU Serif Roman" w:hAnsi="CMU Serif Roman" w:cs="CMU Serif Roman"/>
-          <w:sz w:val="20"/>
-          <w:szCs w:val="20"/>
-        </w:rPr>
-      </w:pPr>
-      <w:r>
-        <w:rPr>
-          <w:rFonts w:ascii="CMU Serif Roman" w:hAnsi="CMU Serif Roman" w:cs="CMU Serif Roman"/>
-          <w:sz w:val="20"/>
-          <w:szCs w:val="20"/>
-        </w:rPr>
-        <w:t>[need to do curvature plot</w:t>
-      </w:r>
-      <w:r>
-        <w:rPr>
-          <w:rFonts w:ascii="CMU Serif Roman" w:hAnsi="CMU Serif Roman" w:cs="CMU Serif Roman"/>
-          <w:sz w:val="20"/>
-          <w:szCs w:val="20"/>
-        </w:rPr>
-        <w:t xml:space="preserve">, discuss curvature plot] </w:t>
-      </w:r>
-      <w:r>
-        <w:rPr>
-          <w:rFonts w:ascii="CMU Serif Roman" w:hAnsi="CMU Serif Roman" w:cs="CMU Serif Roman"/>
-          <w:sz w:val="20"/>
-          <w:szCs w:val="20"/>
-        </w:rPr>
-        <w:t xml:space="preserve"> </w:t>
-      </w:r>
+        <w:t xml:space="preserve">Discussion </w:t>
+      </w:r>
+    </w:p>
+    <w:p>
+      <w:pPr>
+        <w:rPr>
+          <w:rFonts w:ascii="CMU Serif Roman" w:hAnsi="CMU Serif Roman" w:cs="CMU Serif Roman"/>
+          <w:sz w:val="20"/>
+          <w:szCs w:val="20"/>
+        </w:rPr>
+      </w:pPr>
+    </w:p>
+    <w:p>
+      <w:pPr>
+        <w:rPr>
+          <w:rFonts w:ascii="CMU Serif Roman" w:hAnsi="CMU Serif Roman" w:cs="CMU Serif Roman"/>
+          <w:sz w:val="20"/>
+          <w:szCs w:val="20"/>
+        </w:rPr>
+      </w:pPr>
+      <w:r>
+        <w:rPr>
+          <w:rFonts w:ascii="CMU Serif Roman" w:hAnsi="CMU Serif Roman" w:cs="CMU Serif Roman"/>
+          <w:sz w:val="20"/>
+          <w:szCs w:val="20"/>
+        </w:rPr>
+        <w:t xml:space="preserve">These temporal variations in average WSS </w:t>
+      </w:r>
+      <w:r>
+        <w:rPr>
+          <w:rFonts w:ascii="CMU Serif Roman" w:hAnsi="CMU Serif Roman" w:cs="CMU Serif Roman"/>
+          <w:sz w:val="20"/>
+          <w:szCs w:val="20"/>
+        </w:rPr>
+        <w:t>are difficult to identify through aggrega</w:t>
+      </w:r>
+      <w:r>
+        <w:rPr>
+          <w:rFonts w:ascii="CMU Serif Roman" w:hAnsi="CMU Serif Roman" w:cs="CMU Serif Roman"/>
+          <w:sz w:val="20"/>
+          <w:szCs w:val="20"/>
+        </w:rPr>
+        <w:t>te functions of</w:t>
+      </w:r>
+      <w:r>
+        <w:rPr>
+          <w:rFonts w:ascii="CMU Serif Roman" w:hAnsi="CMU Serif Roman" w:cs="CMU Serif Roman"/>
+          <w:sz w:val="20"/>
+          <w:szCs w:val="20"/>
+        </w:rPr>
+        <w:t xml:space="preserve"> TAWSS alone. </w:t>
+      </w:r>
+    </w:p>
+    <w:p>
+      <w:pPr>
+        <w:rPr>
+          <w:rFonts w:ascii="CMU Serif Roman" w:hAnsi="CMU Serif Roman" w:cs="CMU Serif Roman"/>
+          <w:sz w:val="20"/>
+          <w:szCs w:val="20"/>
+        </w:rPr>
+      </w:pPr>
     </w:p>
     <w:p>
       <w:pPr>
@@ -911,6 +1839,86 @@
           <w:szCs w:val="20"/>
         </w:rPr>
         <w:t xml:space="preserve">Averaging TAWSS over the surface of the aneurysm presents a single-dimensional summary value of internal aneurysm hemodynamics, yet the potential for multiple shape and size combinations to achieve similar average TAWSS values suggests that this aggregate measure is insufficient to represent the complexity and variability of CAA hemodynamics. </w:t>
+      </w:r>
+    </w:p>
+    <w:p>
+      <w:pPr>
+        <w:rPr>
+          <w:rFonts w:ascii="CMU Serif Roman" w:hAnsi="CMU Serif Roman" w:cs="CMU Serif Roman"/>
+          <w:sz w:val="20"/>
+          <w:szCs w:val="20"/>
+        </w:rPr>
+      </w:pPr>
+    </w:p>
+    <w:p>
+      <w:pPr>
+        <w:rPr>
+          <w:rFonts w:ascii="CMU Serif Roman" w:hAnsi="CMU Serif Roman" w:cs="CMU Serif Roman"/>
+          <w:sz w:val="20"/>
+          <w:szCs w:val="20"/>
+        </w:rPr>
+      </w:pPr>
+    </w:p>
+    <w:p>
+      <w:pPr>
+        <w:rPr>
+          <w:rFonts w:ascii="CMU Serif Roman" w:hAnsi="CMU Serif Roman" w:cs="CMU Serif Roman"/>
+          <w:sz w:val="20"/>
+          <w:szCs w:val="20"/>
+        </w:rPr>
+      </w:pPr>
+    </w:p>
+    <w:p>
+      <w:pPr>
+        <w:rPr>
+          <w:rFonts w:ascii="CMU Serif Roman" w:hAnsi="CMU Serif Roman" w:cs="CMU Serif Roman"/>
+          <w:sz w:val="20"/>
+          <w:szCs w:val="20"/>
+        </w:rPr>
+      </w:pPr>
+    </w:p>
+    <w:p>
+      <w:pPr>
+        <w:rPr>
+          <w:rFonts w:ascii="CMU Serif Roman" w:hAnsi="CMU Serif Roman" w:cs="CMU Serif Roman"/>
+          <w:sz w:val="20"/>
+          <w:szCs w:val="20"/>
+        </w:rPr>
+      </w:pPr>
+    </w:p>
+    <w:p>
+      <w:pPr>
+        <w:rPr>
+          <w:rFonts w:ascii="CMU Serif Roman" w:hAnsi="CMU Serif Roman" w:cs="CMU Serif Roman"/>
+          <w:sz w:val="20"/>
+          <w:szCs w:val="20"/>
+        </w:rPr>
+      </w:pPr>
+    </w:p>
+    <w:p>
+      <w:pPr>
+        <w:rPr>
+          <w:rFonts w:ascii="CMU Serif Roman" w:hAnsi="CMU Serif Roman" w:cs="CMU Serif Roman"/>
+          <w:sz w:val="20"/>
+          <w:szCs w:val="20"/>
+        </w:rPr>
+      </w:pPr>
+    </w:p>
+    <w:p>
+      <w:pPr>
+        <w:rPr>
+          <w:rFonts w:ascii="CMU Serif Roman" w:hAnsi="CMU Serif Roman" w:cs="CMU Serif Roman"/>
+          <w:sz w:val="20"/>
+          <w:szCs w:val="20"/>
+        </w:rPr>
+      </w:pPr>
+      <w:r>
+        <w:rPr>
+          <w:rFonts w:ascii="CMU Serif Roman" w:hAnsi="CMU Serif Roman" w:cs="CMU Serif Roman"/>
+          <w:sz w:val="20"/>
+          <w:szCs w:val="20"/>
+        </w:rPr>
+        <w:t xml:space="preserve">Given potential clinical significance of consistently low shear in relation to flow stagnation and thrombosis,  </w:t>
       </w:r>
     </w:p>
     <w:sectPr>

</xml_diff>

<commit_message>
finished an initial draft
</commit_message>
<xml_diff>
--- a/writing/ResultsDiscussion.docx
+++ b/writing/ResultsDiscussion.docx
@@ -24,15 +24,6 @@
     <w:p>
       <w:pPr>
         <w:rPr>
-          <w:rFonts w:ascii="CMU Serif Roman" w:hAnsi="CMU Serif Roman" w:cs="CMU Serif Roman"/>
-          <w:sz w:val="20"/>
-          <w:szCs w:val="20"/>
-        </w:rPr>
-      </w:pPr>
-    </w:p>
-    <w:p>
-      <w:pPr>
-        <w:rPr>
           <w:rFonts w:cstheme="minorHAnsi"/>
           <w:sz w:val="20"/>
           <w:szCs w:val="20"/>
@@ -62,13 +53,11 @@
         </w:rPr>
         <w:t xml:space="preserve">, and position on local hemodynamic conditions. </w:t>
       </w:r>
-      <w:bookmarkStart w:id="0" w:name="_GoBack"/>
-      <w:bookmarkEnd w:id="0"/>
-    </w:p>
-    <w:p>
-      <w:pPr>
-        <w:rPr>
-          <w:rFonts w:ascii="CMU Serif Roman" w:hAnsi="CMU Serif Roman" w:cs="CMU Serif Roman"/>
+    </w:p>
+    <w:p>
+      <w:pPr>
+        <w:rPr>
+          <w:rFonts w:cstheme="minorHAnsi"/>
           <w:sz w:val="20"/>
           <w:szCs w:val="20"/>
         </w:rPr>
@@ -341,7 +330,23 @@
           <w:sz w:val="20"/>
           <w:szCs w:val="20"/>
         </w:rPr>
-        <w:t xml:space="preserve"> We observe that as shape index increases (</w:t>
+        <w:t xml:space="preserve"> </w:t>
+      </w:r>
+      <w:r>
+        <w:rPr>
+          <w:rFonts w:ascii="CMU Serif Roman" w:hAnsi="CMU Serif Roman" w:cs="CMU Serif Roman"/>
+          <w:sz w:val="20"/>
+          <w:szCs w:val="20"/>
+        </w:rPr>
+        <w:t>A</w:t>
+      </w:r>
+      <w:r>
+        <w:rPr>
+          <w:rFonts w:ascii="CMU Serif Roman" w:hAnsi="CMU Serif Roman" w:cs="CMU Serif Roman"/>
+          <w:sz w:val="20"/>
+          <w:szCs w:val="20"/>
+        </w:rPr>
+        <w:t>s shape index increases (</w:t>
       </w:r>
       <w:r>
         <w:rPr>
@@ -357,7 +362,39 @@
           <w:sz w:val="20"/>
           <w:szCs w:val="20"/>
         </w:rPr>
-        <w:t xml:space="preserve">more elongated aneurysms), and as Z-score increases, the average TAWSS seems to decline. While in the LAD, the lowest values are observed in the longest aneurysms of largest diameter, with relatively steep negative trend overall, average values in the RCA </w:t>
+        <w:t>more elongated aneurysms), and as Z-score increases, average TAWSS decline</w:t>
+      </w:r>
+      <w:r>
+        <w:rPr>
+          <w:rFonts w:ascii="CMU Serif Roman" w:hAnsi="CMU Serif Roman" w:cs="CMU Serif Roman"/>
+          <w:sz w:val="20"/>
+          <w:szCs w:val="20"/>
+        </w:rPr>
+        <w:t>s</w:t>
+      </w:r>
+      <w:r>
+        <w:rPr>
+          <w:rFonts w:ascii="CMU Serif Roman" w:hAnsi="CMU Serif Roman" w:cs="CMU Serif Roman"/>
+          <w:sz w:val="20"/>
+          <w:szCs w:val="20"/>
+        </w:rPr>
+        <w:t xml:space="preserve">. While in the LAD, the lowest values </w:t>
+      </w:r>
+      <w:r>
+        <w:rPr>
+          <w:rFonts w:ascii="CMU Serif Roman" w:hAnsi="CMU Serif Roman" w:cs="CMU Serif Roman"/>
+          <w:sz w:val="20"/>
+          <w:szCs w:val="20"/>
+        </w:rPr>
+        <w:t>appear in</w:t>
+      </w:r>
+      <w:r>
+        <w:rPr>
+          <w:rFonts w:ascii="CMU Serif Roman" w:hAnsi="CMU Serif Roman" w:cs="CMU Serif Roman"/>
+          <w:sz w:val="20"/>
+          <w:szCs w:val="20"/>
+        </w:rPr>
+        <w:t xml:space="preserve"> the longest aneurysms of largest diameter, with relatively steep negative trend overall, average values in the RCA </w:t>
       </w:r>
       <w:r>
         <w:rPr>
@@ -594,23 +631,55 @@
           <w:sz w:val="20"/>
           <w:szCs w:val="20"/>
         </w:rPr>
-        <w:t>Together</w:t>
-      </w:r>
-      <w:r>
-        <w:rPr>
-          <w:rFonts w:ascii="CMU Serif Roman" w:hAnsi="CMU Serif Roman" w:cs="CMU Serif Roman"/>
-          <w:sz w:val="20"/>
-          <w:szCs w:val="20"/>
-        </w:rPr>
-        <w:t xml:space="preserve"> with trends in average TAWSS over the aneurysm surface, we find that </w:t>
-      </w:r>
-      <w:r>
-        <w:rPr>
-          <w:rFonts w:ascii="CMU Serif Roman" w:hAnsi="CMU Serif Roman" w:cs="CMU Serif Roman"/>
-          <w:sz w:val="20"/>
-          <w:szCs w:val="20"/>
-        </w:rPr>
-        <w:t>multiple combinations of aneurysm shape and size can produce similar hemodynamics</w:t>
+        <w:t>As with</w:t>
+      </w:r>
+      <w:r>
+        <w:rPr>
+          <w:rFonts w:ascii="CMU Serif Roman" w:hAnsi="CMU Serif Roman" w:cs="CMU Serif Roman"/>
+          <w:sz w:val="20"/>
+          <w:szCs w:val="20"/>
+        </w:rPr>
+        <w:t xml:space="preserve"> average</w:t>
+      </w:r>
+      <w:r>
+        <w:rPr>
+          <w:rFonts w:ascii="CMU Serif Roman" w:hAnsi="CMU Serif Roman" w:cs="CMU Serif Roman"/>
+          <w:sz w:val="20"/>
+          <w:szCs w:val="20"/>
+        </w:rPr>
+        <w:t xml:space="preserve"> TAWSS</w:t>
+      </w:r>
+      <w:r>
+        <w:rPr>
+          <w:rFonts w:ascii="CMU Serif Roman" w:hAnsi="CMU Serif Roman" w:cs="CMU Serif Roman"/>
+          <w:sz w:val="20"/>
+          <w:szCs w:val="20"/>
+        </w:rPr>
+        <w:t xml:space="preserve">, </w:t>
+      </w:r>
+      <w:r>
+        <w:rPr>
+          <w:rFonts w:ascii="CMU Serif Roman" w:hAnsi="CMU Serif Roman" w:cs="CMU Serif Roman"/>
+          <w:sz w:val="20"/>
+          <w:szCs w:val="20"/>
+        </w:rPr>
+        <w:t xml:space="preserve">multiple combinations of aneurysm shape and </w:t>
+      </w:r>
+      <w:r>
+        <w:rPr>
+          <w:rFonts w:ascii="CMU Serif Roman" w:hAnsi="CMU Serif Roman" w:cs="CMU Serif Roman"/>
+          <w:sz w:val="20"/>
+          <w:szCs w:val="20"/>
+        </w:rPr>
+        <w:t>diameter</w:t>
+      </w:r>
+      <w:r>
+        <w:rPr>
+          <w:rFonts w:ascii="CMU Serif Roman" w:hAnsi="CMU Serif Roman" w:cs="CMU Serif Roman"/>
+          <w:sz w:val="20"/>
+          <w:szCs w:val="20"/>
+        </w:rPr>
+        <w:t xml:space="preserve"> can produce similar hemodynamics</w:t>
       </w:r>
       <w:r>
         <w:rPr>
@@ -619,6 +688,224 @@
           <w:szCs w:val="20"/>
         </w:rPr>
         <w:t xml:space="preserve">. </w:t>
+      </w:r>
+    </w:p>
+    <w:p>
+      <w:pPr>
+        <w:rPr>
+          <w:rFonts w:ascii="CMU Serif Roman" w:hAnsi="CMU Serif Roman" w:cs="CMU Serif Roman"/>
+          <w:sz w:val="20"/>
+          <w:szCs w:val="20"/>
+        </w:rPr>
+      </w:pPr>
+    </w:p>
+    <w:p>
+      <w:pPr>
+        <w:rPr>
+          <w:rFonts w:ascii="CMU Serif Roman" w:hAnsi="CMU Serif Roman" w:cs="CMU Serif Roman"/>
+          <w:sz w:val="20"/>
+          <w:szCs w:val="20"/>
+        </w:rPr>
+      </w:pPr>
+      <w:r>
+        <w:rPr>
+          <w:rFonts w:ascii="CMU Serif Roman" w:hAnsi="CMU Serif Roman" w:cs="CMU Serif Roman"/>
+          <w:sz w:val="20"/>
+          <w:szCs w:val="20"/>
+        </w:rPr>
+        <w:t>Residence Time</w:t>
+      </w:r>
+      <w:r>
+        <w:rPr>
+          <w:rFonts w:ascii="CMU Serif Roman" w:hAnsi="CMU Serif Roman" w:cs="CMU Serif Roman"/>
+          <w:sz w:val="20"/>
+          <w:szCs w:val="20"/>
+        </w:rPr>
+        <w:t xml:space="preserve"> (RT1), the time fluid parcels spend within an aneurysm, can also be used to understand CAA hemodynamics. We observe that RT1 </w:t>
+      </w:r>
+      <w:r>
+        <w:rPr>
+          <w:rFonts w:ascii="CMU Serif Roman" w:hAnsi="CMU Serif Roman" w:cs="CMU Serif Roman"/>
+          <w:sz w:val="20"/>
+          <w:szCs w:val="20"/>
+        </w:rPr>
+        <w:t xml:space="preserve">varies consistently with respect to aneurysm </w:t>
+      </w:r>
+      <w:r>
+        <w:rPr>
+          <w:rFonts w:ascii="CMU Serif Roman" w:hAnsi="CMU Serif Roman" w:cs="CMU Serif Roman"/>
+          <w:sz w:val="20"/>
+          <w:szCs w:val="20"/>
+        </w:rPr>
+        <w:t>shape and diameter</w:t>
+      </w:r>
+      <w:r>
+        <w:rPr>
+          <w:rFonts w:ascii="CMU Serif Roman" w:hAnsi="CMU Serif Roman" w:cs="CMU Serif Roman"/>
+          <w:sz w:val="20"/>
+          <w:szCs w:val="20"/>
+        </w:rPr>
+        <w:t xml:space="preserve"> (Figure ___). </w:t>
+      </w:r>
+      <w:r>
+        <w:rPr>
+          <w:rFonts w:ascii="CMU Serif Roman" w:hAnsi="CMU Serif Roman" w:cs="CMU Serif Roman"/>
+          <w:sz w:val="20"/>
+          <w:szCs w:val="20"/>
+        </w:rPr>
+        <w:t>Increased RT1 r</w:t>
+      </w:r>
+      <w:r>
+        <w:rPr>
+          <w:rFonts w:ascii="CMU Serif Roman" w:hAnsi="CMU Serif Roman" w:cs="CMU Serif Roman"/>
+          <w:sz w:val="20"/>
+          <w:szCs w:val="20"/>
+        </w:rPr>
+        <w:t xml:space="preserve">elative to </w:t>
+      </w:r>
+      <w:r>
+        <w:rPr>
+          <w:rFonts w:ascii="CMU Serif Roman" w:hAnsi="CMU Serif Roman" w:cs="CMU Serif Roman"/>
+          <w:sz w:val="20"/>
+          <w:szCs w:val="20"/>
+        </w:rPr>
+        <w:t xml:space="preserve">the </w:t>
+      </w:r>
+      <w:r>
+        <w:rPr>
+          <w:rFonts w:ascii="CMU Serif Roman" w:hAnsi="CMU Serif Roman" w:cs="CMU Serif Roman"/>
+          <w:sz w:val="20"/>
+          <w:szCs w:val="20"/>
+        </w:rPr>
+        <w:t>baseline, computed in the original vessel without artificial aneurysms</w:t>
+      </w:r>
+      <w:r>
+        <w:rPr>
+          <w:rFonts w:ascii="CMU Serif Roman" w:hAnsi="CMU Serif Roman" w:cs="CMU Serif Roman"/>
+          <w:sz w:val="20"/>
+          <w:szCs w:val="20"/>
+        </w:rPr>
+        <w:t>, indicates that</w:t>
+      </w:r>
+      <w:r>
+        <w:rPr>
+          <w:rFonts w:ascii="CMU Serif Roman" w:hAnsi="CMU Serif Roman" w:cs="CMU Serif Roman"/>
+          <w:sz w:val="20"/>
+          <w:szCs w:val="20"/>
+        </w:rPr>
+        <w:t xml:space="preserve"> all aneurysms </w:t>
+      </w:r>
+      <w:r>
+        <w:rPr>
+          <w:rFonts w:ascii="CMU Serif Roman" w:hAnsi="CMU Serif Roman" w:cs="CMU Serif Roman"/>
+          <w:sz w:val="20"/>
+          <w:szCs w:val="20"/>
+        </w:rPr>
+        <w:t xml:space="preserve">regardless of size and shape </w:t>
+      </w:r>
+      <w:r>
+        <w:rPr>
+          <w:rFonts w:ascii="CMU Serif Roman" w:hAnsi="CMU Serif Roman" w:cs="CMU Serif Roman"/>
+          <w:sz w:val="20"/>
+          <w:szCs w:val="20"/>
+        </w:rPr>
+        <w:t>exhibit fluid accumulation</w:t>
+      </w:r>
+      <w:r>
+        <w:rPr>
+          <w:rFonts w:ascii="CMU Serif Roman" w:hAnsi="CMU Serif Roman" w:cs="CMU Serif Roman"/>
+          <w:sz w:val="20"/>
+          <w:szCs w:val="20"/>
+        </w:rPr>
+        <w:t xml:space="preserve">, likely due to </w:t>
+      </w:r>
+      <w:r>
+        <w:rPr>
+          <w:rFonts w:ascii="CMU Serif Roman" w:hAnsi="CMU Serif Roman" w:cs="CMU Serif Roman"/>
+          <w:sz w:val="20"/>
+          <w:szCs w:val="20"/>
+        </w:rPr>
+        <w:t>recirculation and stagnation</w:t>
+      </w:r>
+      <w:r>
+        <w:rPr>
+          <w:rFonts w:ascii="CMU Serif Roman" w:hAnsi="CMU Serif Roman" w:cs="CMU Serif Roman"/>
+          <w:sz w:val="20"/>
+          <w:szCs w:val="20"/>
+        </w:rPr>
+        <w:t>.</w:t>
+      </w:r>
+      <w:r>
+        <w:rPr>
+          <w:rFonts w:ascii="CMU Serif Roman" w:hAnsi="CMU Serif Roman" w:cs="CMU Serif Roman"/>
+          <w:sz w:val="20"/>
+          <w:szCs w:val="20"/>
+        </w:rPr>
+        <w:t xml:space="preserve"> While the small aneurysm diameter</w:t>
+      </w:r>
+      <w:r>
+        <w:rPr>
+          <w:rFonts w:ascii="CMU Serif Roman" w:hAnsi="CMU Serif Roman" w:cs="CMU Serif Roman"/>
+          <w:sz w:val="20"/>
+          <w:szCs w:val="20"/>
+        </w:rPr>
+        <w:t xml:space="preserve"> (Z-score = 6)</w:t>
+      </w:r>
+      <w:r>
+        <w:rPr>
+          <w:rFonts w:ascii="CMU Serif Roman" w:hAnsi="CMU Serif Roman" w:cs="CMU Serif Roman"/>
+          <w:sz w:val="20"/>
+          <w:szCs w:val="20"/>
+        </w:rPr>
+        <w:t xml:space="preserve"> produce</w:t>
+      </w:r>
+      <w:r>
+        <w:rPr>
+          <w:rFonts w:ascii="CMU Serif Roman" w:hAnsi="CMU Serif Roman" w:cs="CMU Serif Roman"/>
+          <w:sz w:val="20"/>
+          <w:szCs w:val="20"/>
+        </w:rPr>
+        <w:t>s</w:t>
+      </w:r>
+      <w:r>
+        <w:rPr>
+          <w:rFonts w:ascii="CMU Serif Roman" w:hAnsi="CMU Serif Roman" w:cs="CMU Serif Roman"/>
+          <w:sz w:val="20"/>
+          <w:szCs w:val="20"/>
+        </w:rPr>
+        <w:t xml:space="preserve"> little variation in </w:t>
+      </w:r>
+      <w:r>
+        <w:rPr>
+          <w:rFonts w:ascii="CMU Serif Roman" w:hAnsi="CMU Serif Roman" w:cs="CMU Serif Roman"/>
+          <w:sz w:val="20"/>
+          <w:szCs w:val="20"/>
+        </w:rPr>
+        <w:t xml:space="preserve">RT1 as the aneurysm lengthens, </w:t>
+      </w:r>
+      <w:r>
+        <w:rPr>
+          <w:rFonts w:ascii="CMU Serif Roman" w:hAnsi="CMU Serif Roman" w:cs="CMU Serif Roman"/>
+          <w:sz w:val="20"/>
+          <w:szCs w:val="20"/>
+        </w:rPr>
+        <w:t>higher values of</w:t>
+      </w:r>
+      <w:r>
+        <w:rPr>
+          <w:rFonts w:ascii="CMU Serif Roman" w:hAnsi="CMU Serif Roman" w:cs="CMU Serif Roman"/>
+          <w:sz w:val="20"/>
+          <w:szCs w:val="20"/>
+        </w:rPr>
+        <w:t xml:space="preserve"> Z-score tend to also magnify the effects of increasing aneurysm length. </w:t>
+      </w:r>
+      <w:r>
+        <w:rPr>
+          <w:rFonts w:ascii="CMU Serif Roman" w:hAnsi="CMU Serif Roman" w:cs="CMU Serif Roman"/>
+          <w:sz w:val="20"/>
+          <w:szCs w:val="20"/>
+        </w:rPr>
+        <w:t xml:space="preserve">As with average TAWSS and fractional TAWSS-exposed area, the relationship between RT1 and aneurysm geometry indicates that multiple combinations of aneurysm shape and size can illicit similar hemodynamic behavior.  </w:t>
       </w:r>
     </w:p>
     <w:p>
@@ -775,7 +1062,16 @@
           <w:sz w:val="20"/>
           <w:szCs w:val="20"/>
         </w:rPr>
-        <w:t xml:space="preserve"> that for each position, flow into the aneurysm is independent of size, but decreases with position along the centerline</w:t>
+        <w:t xml:space="preserve"> that for each position, flow into the aneurysm is independent of size, but decreases with position </w:t>
+      </w:r>
+      <w:r>
+        <w:rPr>
+          <w:rFonts w:ascii="CMU Serif Roman" w:hAnsi="CMU Serif Roman" w:cs="CMU Serif Roman"/>
+          <w:sz w:val="20"/>
+          <w:szCs w:val="20"/>
+        </w:rPr>
+        <w:lastRenderedPageBreak/>
+        <w:t>along the centerline</w:t>
       </w:r>
       <w:r>
         <w:rPr>
@@ -871,15 +1167,475 @@
           <w:sz w:val="20"/>
           <w:szCs w:val="20"/>
         </w:rPr>
-        <w:t xml:space="preserve">in aneurysms of the same shape </w:t>
-      </w:r>
-      <w:r>
-        <w:rPr>
-          <w:rFonts w:ascii="CMU Serif Roman" w:hAnsi="CMU Serif Roman" w:cs="CMU Serif Roman"/>
-          <w:sz w:val="20"/>
-          <w:szCs w:val="20"/>
-        </w:rPr>
-        <w:t>aneurysms of the same shape (ASI = 2)</w:t>
+        <w:t>in aneurysms of the same shape (ASI = 2)</w:t>
+      </w:r>
+      <w:r>
+        <w:rPr>
+          <w:rFonts w:ascii="CMU Serif Roman" w:hAnsi="CMU Serif Roman" w:cs="CMU Serif Roman"/>
+          <w:sz w:val="20"/>
+          <w:szCs w:val="20"/>
+        </w:rPr>
+        <w:t>.</w:t>
+      </w:r>
+      <w:r>
+        <w:rPr>
+          <w:rFonts w:ascii="CMU Serif Roman" w:hAnsi="CMU Serif Roman" w:cs="CMU Serif Roman"/>
+          <w:sz w:val="20"/>
+          <w:szCs w:val="20"/>
+        </w:rPr>
+        <w:t xml:space="preserve"> Proximal RCA a</w:t>
+      </w:r>
+      <w:r>
+        <w:rPr>
+          <w:rFonts w:ascii="CMU Serif Roman" w:hAnsi="CMU Serif Roman" w:cs="CMU Serif Roman"/>
+          <w:sz w:val="20"/>
+          <w:szCs w:val="20"/>
+        </w:rPr>
+        <w:t xml:space="preserve">neurysms </w:t>
+      </w:r>
+      <w:r>
+        <w:rPr>
+          <w:rFonts w:ascii="CMU Serif Roman" w:hAnsi="CMU Serif Roman" w:cs="CMU Serif Roman"/>
+          <w:sz w:val="20"/>
+          <w:szCs w:val="20"/>
+        </w:rPr>
+        <w:t>exhibit</w:t>
+      </w:r>
+      <w:r>
+        <w:rPr>
+          <w:rFonts w:ascii="CMU Serif Roman" w:hAnsi="CMU Serif Roman" w:cs="CMU Serif Roman"/>
+          <w:sz w:val="20"/>
+          <w:szCs w:val="20"/>
+        </w:rPr>
+        <w:t xml:space="preserve"> </w:t>
+      </w:r>
+      <w:r>
+        <w:rPr>
+          <w:rFonts w:ascii="CMU Serif Roman" w:hAnsi="CMU Serif Roman" w:cs="CMU Serif Roman"/>
+          <w:sz w:val="20"/>
+          <w:szCs w:val="20"/>
+        </w:rPr>
+        <w:t xml:space="preserve">comparatively </w:t>
+      </w:r>
+      <w:r>
+        <w:rPr>
+          <w:rFonts w:ascii="CMU Serif Roman" w:hAnsi="CMU Serif Roman" w:cs="CMU Serif Roman"/>
+          <w:sz w:val="20"/>
+          <w:szCs w:val="20"/>
+        </w:rPr>
+        <w:t>little variation</w:t>
+      </w:r>
+      <w:r>
+        <w:rPr>
+          <w:rFonts w:ascii="CMU Serif Roman" w:hAnsi="CMU Serif Roman" w:cs="CMU Serif Roman"/>
+          <w:sz w:val="20"/>
+          <w:szCs w:val="20"/>
+        </w:rPr>
+        <w:t xml:space="preserve"> in average TAWSS</w:t>
+      </w:r>
+      <w:r>
+        <w:rPr>
+          <w:rFonts w:ascii="CMU Serif Roman" w:hAnsi="CMU Serif Roman" w:cs="CMU Serif Roman"/>
+          <w:sz w:val="20"/>
+          <w:szCs w:val="20"/>
+        </w:rPr>
+        <w:t xml:space="preserve"> </w:t>
+      </w:r>
+      <w:r>
+        <w:rPr>
+          <w:rFonts w:ascii="CMU Serif Roman" w:hAnsi="CMU Serif Roman" w:cs="CMU Serif Roman"/>
+          <w:sz w:val="20"/>
+          <w:szCs w:val="20"/>
+        </w:rPr>
+        <w:t>as</w:t>
+      </w:r>
+      <w:r>
+        <w:rPr>
+          <w:rFonts w:ascii="CMU Serif Roman" w:hAnsi="CMU Serif Roman" w:cs="CMU Serif Roman"/>
+          <w:sz w:val="20"/>
+          <w:szCs w:val="20"/>
+        </w:rPr>
+        <w:t xml:space="preserve"> </w:t>
+      </w:r>
+      <w:r>
+        <w:rPr>
+          <w:rFonts w:ascii="CMU Serif Roman" w:hAnsi="CMU Serif Roman" w:cs="CMU Serif Roman"/>
+          <w:sz w:val="20"/>
+          <w:szCs w:val="20"/>
+        </w:rPr>
+        <w:t>Z-score</w:t>
+      </w:r>
+      <w:r>
+        <w:rPr>
+          <w:rFonts w:ascii="CMU Serif Roman" w:hAnsi="CMU Serif Roman" w:cs="CMU Serif Roman"/>
+          <w:sz w:val="20"/>
+          <w:szCs w:val="20"/>
+        </w:rPr>
+        <w:t xml:space="preserve"> increases</w:t>
+      </w:r>
+      <w:r>
+        <w:rPr>
+          <w:rFonts w:ascii="CMU Serif Roman" w:hAnsi="CMU Serif Roman" w:cs="CMU Serif Roman"/>
+          <w:sz w:val="20"/>
+          <w:szCs w:val="20"/>
+        </w:rPr>
+        <w:t xml:space="preserve">, relative to </w:t>
+      </w:r>
+      <w:r>
+        <w:rPr>
+          <w:rFonts w:ascii="CMU Serif Roman" w:hAnsi="CMU Serif Roman" w:cs="CMU Serif Roman"/>
+          <w:sz w:val="20"/>
+          <w:szCs w:val="20"/>
+        </w:rPr>
+        <w:t xml:space="preserve">medial and distal locations. </w:t>
+      </w:r>
+      <w:r>
+        <w:rPr>
+          <w:rFonts w:ascii="CMU Serif Roman" w:hAnsi="CMU Serif Roman" w:cs="CMU Serif Roman"/>
+          <w:sz w:val="20"/>
+          <w:szCs w:val="20"/>
+        </w:rPr>
+        <w:t>A</w:t>
+      </w:r>
+      <w:r>
+        <w:rPr>
+          <w:rFonts w:ascii="CMU Serif Roman" w:hAnsi="CMU Serif Roman" w:cs="CMU Serif Roman"/>
+          <w:sz w:val="20"/>
+          <w:szCs w:val="20"/>
+        </w:rPr>
+        <w:t xml:space="preserve">verage TAWSS </w:t>
+      </w:r>
+      <w:r>
+        <w:rPr>
+          <w:rFonts w:ascii="CMU Serif Roman" w:hAnsi="CMU Serif Roman" w:cs="CMU Serif Roman"/>
+          <w:sz w:val="20"/>
+          <w:szCs w:val="20"/>
+        </w:rPr>
+        <w:t>increases in</w:t>
+      </w:r>
+      <w:r>
+        <w:rPr>
+          <w:rFonts w:ascii="CMU Serif Roman" w:hAnsi="CMU Serif Roman" w:cs="CMU Serif Roman"/>
+          <w:sz w:val="20"/>
+          <w:szCs w:val="20"/>
+        </w:rPr>
+        <w:t xml:space="preserve"> </w:t>
+      </w:r>
+      <w:r>
+        <w:rPr>
+          <w:rFonts w:ascii="CMU Serif Roman" w:hAnsi="CMU Serif Roman" w:cs="CMU Serif Roman"/>
+          <w:sz w:val="20"/>
+          <w:szCs w:val="20"/>
+        </w:rPr>
+        <w:t xml:space="preserve">medial aneurysms </w:t>
+      </w:r>
+      <w:r>
+        <w:rPr>
+          <w:rFonts w:ascii="CMU Serif Roman" w:hAnsi="CMU Serif Roman" w:cs="CMU Serif Roman"/>
+          <w:sz w:val="20"/>
+          <w:szCs w:val="20"/>
+        </w:rPr>
+        <w:t>relative</w:t>
+      </w:r>
+      <w:r>
+        <w:rPr>
+          <w:rFonts w:ascii="CMU Serif Roman" w:hAnsi="CMU Serif Roman" w:cs="CMU Serif Roman"/>
+          <w:sz w:val="20"/>
+          <w:szCs w:val="20"/>
+        </w:rPr>
+        <w:t xml:space="preserve"> </w:t>
+      </w:r>
+      <w:r>
+        <w:rPr>
+          <w:rFonts w:ascii="CMU Serif Roman" w:hAnsi="CMU Serif Roman" w:cs="CMU Serif Roman"/>
+          <w:sz w:val="20"/>
+          <w:szCs w:val="20"/>
+        </w:rPr>
+        <w:t xml:space="preserve">to </w:t>
+      </w:r>
+      <w:r>
+        <w:rPr>
+          <w:rFonts w:ascii="CMU Serif Roman" w:hAnsi="CMU Serif Roman" w:cs="CMU Serif Roman"/>
+          <w:sz w:val="20"/>
+          <w:szCs w:val="20"/>
+        </w:rPr>
+        <w:t xml:space="preserve">proximal and distal </w:t>
+      </w:r>
+      <w:r>
+        <w:rPr>
+          <w:rFonts w:ascii="CMU Serif Roman" w:hAnsi="CMU Serif Roman" w:cs="CMU Serif Roman"/>
+          <w:sz w:val="20"/>
+          <w:szCs w:val="20"/>
+        </w:rPr>
+        <w:t>positions</w:t>
+      </w:r>
+      <w:r>
+        <w:rPr>
+          <w:rFonts w:ascii="CMU Serif Roman" w:hAnsi="CMU Serif Roman" w:cs="CMU Serif Roman"/>
+          <w:sz w:val="20"/>
+          <w:szCs w:val="20"/>
+        </w:rPr>
+        <w:t>,</w:t>
+      </w:r>
+      <w:r>
+        <w:rPr>
+          <w:rFonts w:ascii="CMU Serif Roman" w:hAnsi="CMU Serif Roman" w:cs="CMU Serif Roman"/>
+          <w:sz w:val="20"/>
+          <w:szCs w:val="20"/>
+        </w:rPr>
+        <w:t xml:space="preserve"> though</w:t>
+      </w:r>
+      <w:r>
+        <w:rPr>
+          <w:rFonts w:ascii="CMU Serif Roman" w:hAnsi="CMU Serif Roman" w:cs="CMU Serif Roman"/>
+          <w:sz w:val="20"/>
+          <w:szCs w:val="20"/>
+        </w:rPr>
+        <w:t xml:space="preserve"> fractional surface area exposed to low TAWSS exhibits </w:t>
+      </w:r>
+      <w:r>
+        <w:rPr>
+          <w:rFonts w:ascii="CMU Serif Roman" w:hAnsi="CMU Serif Roman" w:cs="CMU Serif Roman"/>
+          <w:sz w:val="20"/>
+          <w:szCs w:val="20"/>
+        </w:rPr>
+        <w:t>little</w:t>
+      </w:r>
+      <w:r>
+        <w:rPr>
+          <w:rFonts w:ascii="CMU Serif Roman" w:hAnsi="CMU Serif Roman" w:cs="CMU Serif Roman"/>
+          <w:sz w:val="20"/>
+          <w:szCs w:val="20"/>
+        </w:rPr>
+        <w:t xml:space="preserve"> variation </w:t>
+      </w:r>
+      <w:r>
+        <w:rPr>
+          <w:rFonts w:ascii="CMU Serif Roman" w:hAnsi="CMU Serif Roman" w:cs="CMU Serif Roman"/>
+          <w:sz w:val="20"/>
+          <w:szCs w:val="20"/>
+        </w:rPr>
+        <w:t>with respect to aneurysm geometry</w:t>
+      </w:r>
+      <w:r>
+        <w:rPr>
+          <w:rFonts w:ascii="CMU Serif Roman" w:hAnsi="CMU Serif Roman" w:cs="CMU Serif Roman"/>
+          <w:sz w:val="20"/>
+          <w:szCs w:val="20"/>
+        </w:rPr>
+        <w:t>.</w:t>
+      </w:r>
+      <w:r>
+        <w:rPr>
+          <w:rFonts w:ascii="CMU Serif Roman" w:hAnsi="CMU Serif Roman" w:cs="CMU Serif Roman"/>
+          <w:sz w:val="20"/>
+          <w:szCs w:val="20"/>
+        </w:rPr>
+        <w:t xml:space="preserve"> </w:t>
+      </w:r>
+    </w:p>
+    <w:p>
+      <w:pPr>
+        <w:rPr>
+          <w:rFonts w:ascii="CMU Serif Roman" w:hAnsi="CMU Serif Roman" w:cs="CMU Serif Roman"/>
+          <w:sz w:val="20"/>
+          <w:szCs w:val="20"/>
+        </w:rPr>
+      </w:pPr>
+    </w:p>
+    <w:p>
+      <w:pPr>
+        <w:rPr>
+          <w:rFonts w:ascii="CMU Serif Roman" w:hAnsi="CMU Serif Roman" w:cs="CMU Serif Roman"/>
+          <w:sz w:val="20"/>
+          <w:szCs w:val="20"/>
+        </w:rPr>
+      </w:pPr>
+      <w:r>
+        <w:rPr>
+          <w:rFonts w:ascii="CMU Serif Roman" w:hAnsi="CMU Serif Roman" w:cs="CMU Serif Roman"/>
+          <w:sz w:val="20"/>
+          <w:szCs w:val="20"/>
+        </w:rPr>
+        <w:t xml:space="preserve">While average TAWSS and fractional TAWSS-exposed area exhibited inconsistent variation with respect to aneurysm position, RT1 increases consistently with respect to position (Figure ___). In particular, the largest, most distal aneurysm (Z-score = 14) </w:t>
+      </w:r>
+      <w:r>
+        <w:rPr>
+          <w:rFonts w:ascii="CMU Serif Roman" w:hAnsi="CMU Serif Roman" w:cs="CMU Serif Roman"/>
+          <w:sz w:val="20"/>
+          <w:szCs w:val="20"/>
+        </w:rPr>
+        <w:t>has</w:t>
+      </w:r>
+      <w:r>
+        <w:rPr>
+          <w:rFonts w:ascii="CMU Serif Roman" w:hAnsi="CMU Serif Roman" w:cs="CMU Serif Roman"/>
+          <w:sz w:val="20"/>
+          <w:szCs w:val="20"/>
+        </w:rPr>
+        <w:t xml:space="preserve"> significantly increased RT1 relative to all other aneurysms of the same shape. Supp. Fig. __ indicates that flow rates </w:t>
+      </w:r>
+      <w:r>
+        <w:rPr>
+          <w:rFonts w:ascii="CMU Serif Roman" w:hAnsi="CMU Serif Roman" w:cs="CMU Serif Roman"/>
+          <w:sz w:val="20"/>
+          <w:szCs w:val="20"/>
+        </w:rPr>
+        <w:t>are</w:t>
+      </w:r>
+      <w:r>
+        <w:rPr>
+          <w:rFonts w:ascii="CMU Serif Roman" w:hAnsi="CMU Serif Roman" w:cs="CMU Serif Roman"/>
+          <w:sz w:val="20"/>
+          <w:szCs w:val="20"/>
+        </w:rPr>
+        <w:t xml:space="preserve"> identical for aneurysms in the same position regardless of diameter;</w:t>
+      </w:r>
+      <w:r>
+        <w:rPr>
+          <w:rFonts w:ascii="CMU Serif Roman" w:hAnsi="CMU Serif Roman" w:cs="CMU Serif Roman"/>
+          <w:sz w:val="20"/>
+          <w:szCs w:val="20"/>
+        </w:rPr>
+        <w:t xml:space="preserve"> especially given low variation in baseline RT1 with position, inlet flow rate differences </w:t>
+      </w:r>
+      <w:r>
+        <w:rPr>
+          <w:rFonts w:ascii="CMU Serif Roman" w:hAnsi="CMU Serif Roman" w:cs="CMU Serif Roman"/>
+          <w:sz w:val="20"/>
+          <w:szCs w:val="20"/>
+        </w:rPr>
+        <w:t>fail to explain increased RT1 distally, as well as changes in RT1 with increased aneurysm size. T</w:t>
+      </w:r>
+      <w:r>
+        <w:rPr>
+          <w:rFonts w:ascii="CMU Serif Roman" w:hAnsi="CMU Serif Roman" w:cs="CMU Serif Roman"/>
+          <w:sz w:val="20"/>
+          <w:szCs w:val="20"/>
+        </w:rPr>
+        <w:t xml:space="preserve">his suggests that </w:t>
+      </w:r>
+      <w:r>
+        <w:rPr>
+          <w:rFonts w:ascii="CMU Serif Roman" w:hAnsi="CMU Serif Roman" w:cs="CMU Serif Roman"/>
+          <w:sz w:val="20"/>
+          <w:szCs w:val="20"/>
+        </w:rPr>
+        <w:t xml:space="preserve">increased aneurysm size promotes </w:t>
+      </w:r>
+      <w:r>
+        <w:rPr>
+          <w:rFonts w:ascii="CMU Serif Roman" w:hAnsi="CMU Serif Roman" w:cs="CMU Serif Roman"/>
+          <w:sz w:val="20"/>
+          <w:szCs w:val="20"/>
+        </w:rPr>
+        <w:t xml:space="preserve">pronounced </w:t>
+      </w:r>
+      <w:r>
+        <w:rPr>
+          <w:rFonts w:ascii="CMU Serif Roman" w:hAnsi="CMU Serif Roman" w:cs="CMU Serif Roman"/>
+          <w:sz w:val="20"/>
+          <w:szCs w:val="20"/>
+        </w:rPr>
+        <w:t xml:space="preserve">recirculation in distal aneurysms </w:t>
+      </w:r>
+      <w:r>
+        <w:rPr>
+          <w:rFonts w:ascii="CMU Serif Roman" w:hAnsi="CMU Serif Roman" w:cs="CMU Serif Roman"/>
+          <w:sz w:val="20"/>
+          <w:szCs w:val="20"/>
+        </w:rPr>
+        <w:t>relative to</w:t>
+      </w:r>
+      <w:r>
+        <w:rPr>
+          <w:rFonts w:ascii="CMU Serif Roman" w:hAnsi="CMU Serif Roman" w:cs="CMU Serif Roman"/>
+          <w:sz w:val="20"/>
+          <w:szCs w:val="20"/>
+        </w:rPr>
+        <w:t xml:space="preserve"> proximal or medial positions, enabling greater variation in RT1 with respect to aneurysm diameter. </w:t>
+      </w:r>
+    </w:p>
+    <w:p>
+      <w:pPr>
+        <w:rPr>
+          <w:rFonts w:ascii="CMU Serif Roman" w:hAnsi="CMU Serif Roman" w:cs="CMU Serif Roman"/>
+          <w:sz w:val="20"/>
+          <w:szCs w:val="20"/>
+        </w:rPr>
+      </w:pPr>
+    </w:p>
+    <w:p>
+      <w:pPr>
+        <w:rPr>
+          <w:rFonts w:ascii="CMU Serif Roman" w:hAnsi="CMU Serif Roman" w:cs="CMU Serif Roman"/>
+          <w:sz w:val="20"/>
+          <w:szCs w:val="20"/>
+        </w:rPr>
+      </w:pPr>
+      <w:r>
+        <w:rPr>
+          <w:rFonts w:ascii="CMU Serif Roman" w:hAnsi="CMU Serif Roman" w:cs="CMU Serif Roman"/>
+          <w:sz w:val="20"/>
+          <w:szCs w:val="20"/>
+        </w:rPr>
+        <w:t xml:space="preserve">To further investigate hemodynamic mechanisms underlying the </w:t>
+      </w:r>
+      <w:r>
+        <w:rPr>
+          <w:rFonts w:ascii="CMU Serif Roman" w:hAnsi="CMU Serif Roman" w:cs="CMU Serif Roman"/>
+          <w:sz w:val="20"/>
+          <w:szCs w:val="20"/>
+        </w:rPr>
+        <w:t xml:space="preserve">non-linear </w:t>
+      </w:r>
+      <w:r>
+        <w:rPr>
+          <w:rFonts w:ascii="CMU Serif Roman" w:hAnsi="CMU Serif Roman" w:cs="CMU Serif Roman"/>
+          <w:sz w:val="20"/>
+          <w:szCs w:val="20"/>
+        </w:rPr>
+        <w:t xml:space="preserve">relationship between average </w:t>
+      </w:r>
+      <w:r>
+        <w:rPr>
+          <w:rFonts w:ascii="CMU Serif Roman" w:hAnsi="CMU Serif Roman" w:cs="CMU Serif Roman"/>
+          <w:sz w:val="20"/>
+          <w:szCs w:val="20"/>
+        </w:rPr>
+        <w:t>TA</w:t>
+      </w:r>
+      <w:r>
+        <w:rPr>
+          <w:rFonts w:ascii="CMU Serif Roman" w:hAnsi="CMU Serif Roman" w:cs="CMU Serif Roman"/>
+          <w:sz w:val="20"/>
+          <w:szCs w:val="20"/>
+        </w:rPr>
+        <w:t xml:space="preserve">WSS </w:t>
+      </w:r>
+      <w:r>
+        <w:rPr>
+          <w:rFonts w:ascii="CMU Serif Roman" w:hAnsi="CMU Serif Roman" w:cs="CMU Serif Roman"/>
+          <w:sz w:val="20"/>
+          <w:szCs w:val="20"/>
+        </w:rPr>
+        <w:t xml:space="preserve">and aneurysm position, </w:t>
+      </w:r>
+      <w:r>
+        <w:rPr>
+          <w:rFonts w:ascii="CMU Serif Roman" w:hAnsi="CMU Serif Roman" w:cs="CMU Serif Roman"/>
+          <w:sz w:val="20"/>
+          <w:szCs w:val="20"/>
+        </w:rPr>
+        <w:t xml:space="preserve">we investigated average WSS over </w:t>
+      </w:r>
+      <w:r>
+        <w:rPr>
+          <w:rFonts w:ascii="CMU Serif Roman" w:hAnsi="CMU Serif Roman" w:cs="CMU Serif Roman"/>
+          <w:sz w:val="20"/>
+          <w:szCs w:val="20"/>
+        </w:rPr>
+        <w:t>the cardiac cycle</w:t>
       </w:r>
       <w:r>
         <w:rPr>
@@ -895,226 +1651,47 @@
           <w:sz w:val="20"/>
           <w:szCs w:val="20"/>
         </w:rPr>
-        <w:t>A</w:t>
-      </w:r>
-      <w:r>
-        <w:rPr>
-          <w:rFonts w:ascii="CMU Serif Roman" w:hAnsi="CMU Serif Roman" w:cs="CMU Serif Roman"/>
-          <w:sz w:val="20"/>
-          <w:szCs w:val="20"/>
-        </w:rPr>
-        <w:t xml:space="preserve">neurysms in the proximal RCA </w:t>
-      </w:r>
-      <w:r>
-        <w:rPr>
-          <w:rFonts w:ascii="CMU Serif Roman" w:hAnsi="CMU Serif Roman" w:cs="CMU Serif Roman"/>
-          <w:sz w:val="20"/>
-          <w:szCs w:val="20"/>
-        </w:rPr>
-        <w:t>exhibit</w:t>
-      </w:r>
-      <w:r>
-        <w:rPr>
-          <w:rFonts w:ascii="CMU Serif Roman" w:hAnsi="CMU Serif Roman" w:cs="CMU Serif Roman"/>
-          <w:sz w:val="20"/>
-          <w:szCs w:val="20"/>
-        </w:rPr>
-        <w:t xml:space="preserve"> </w:t>
-      </w:r>
-      <w:r>
-        <w:rPr>
-          <w:rFonts w:ascii="CMU Serif Roman" w:hAnsi="CMU Serif Roman" w:cs="CMU Serif Roman"/>
-          <w:sz w:val="20"/>
-          <w:szCs w:val="20"/>
-        </w:rPr>
-        <w:t xml:space="preserve">comparatively </w:t>
-      </w:r>
-      <w:r>
-        <w:rPr>
-          <w:rFonts w:ascii="CMU Serif Roman" w:hAnsi="CMU Serif Roman" w:cs="CMU Serif Roman"/>
-          <w:sz w:val="20"/>
-          <w:szCs w:val="20"/>
-        </w:rPr>
-        <w:t xml:space="preserve">little variation </w:t>
-      </w:r>
-      <w:r>
-        <w:rPr>
-          <w:rFonts w:ascii="CMU Serif Roman" w:hAnsi="CMU Serif Roman" w:cs="CMU Serif Roman"/>
-          <w:sz w:val="20"/>
-          <w:szCs w:val="20"/>
-        </w:rPr>
-        <w:t>with</w:t>
-      </w:r>
-      <w:r>
-        <w:rPr>
-          <w:rFonts w:ascii="CMU Serif Roman" w:hAnsi="CMU Serif Roman" w:cs="CMU Serif Roman"/>
-          <w:sz w:val="20"/>
-          <w:szCs w:val="20"/>
-        </w:rPr>
-        <w:t xml:space="preserve"> increasing</w:t>
-      </w:r>
-      <w:r>
-        <w:rPr>
-          <w:rFonts w:ascii="CMU Serif Roman" w:hAnsi="CMU Serif Roman" w:cs="CMU Serif Roman"/>
-          <w:sz w:val="20"/>
-          <w:szCs w:val="20"/>
-        </w:rPr>
-        <w:t xml:space="preserve"> Z-score</w:t>
-      </w:r>
-      <w:r>
-        <w:rPr>
-          <w:rFonts w:ascii="CMU Serif Roman" w:hAnsi="CMU Serif Roman" w:cs="CMU Serif Roman"/>
-          <w:sz w:val="20"/>
-          <w:szCs w:val="20"/>
-        </w:rPr>
-        <w:t xml:space="preserve">, relative to </w:t>
-      </w:r>
-      <w:r>
-        <w:rPr>
-          <w:rFonts w:ascii="CMU Serif Roman" w:hAnsi="CMU Serif Roman" w:cs="CMU Serif Roman"/>
-          <w:sz w:val="20"/>
-          <w:szCs w:val="20"/>
-        </w:rPr>
-        <w:t xml:space="preserve">medial and distal locations. </w:t>
-      </w:r>
-      <w:r>
-        <w:rPr>
-          <w:rFonts w:ascii="CMU Serif Roman" w:hAnsi="CMU Serif Roman" w:cs="CMU Serif Roman"/>
-          <w:sz w:val="20"/>
-          <w:szCs w:val="20"/>
-        </w:rPr>
-        <w:t xml:space="preserve">Although average TAWSS is higher in medial aneurysms than in proximal and distal ones, fractional surface area exposed to low TAWSS exhibits low variation with respect to </w:t>
-      </w:r>
-      <w:r>
-        <w:rPr>
-          <w:rFonts w:ascii="CMU Serif Roman" w:hAnsi="CMU Serif Roman" w:cs="CMU Serif Roman"/>
-          <w:sz w:val="20"/>
-          <w:szCs w:val="20"/>
-        </w:rPr>
-        <w:t xml:space="preserve">both </w:t>
-      </w:r>
-      <w:r>
-        <w:rPr>
-          <w:rFonts w:ascii="CMU Serif Roman" w:hAnsi="CMU Serif Roman" w:cs="CMU Serif Roman"/>
-          <w:sz w:val="20"/>
-          <w:szCs w:val="20"/>
-        </w:rPr>
-        <w:t>position</w:t>
-      </w:r>
-      <w:r>
-        <w:rPr>
-          <w:rFonts w:ascii="CMU Serif Roman" w:hAnsi="CMU Serif Roman" w:cs="CMU Serif Roman"/>
-          <w:sz w:val="20"/>
-          <w:szCs w:val="20"/>
-        </w:rPr>
-        <w:t xml:space="preserve"> and </w:t>
-      </w:r>
-      <w:r>
-        <w:rPr>
-          <w:rFonts w:ascii="CMU Serif Roman" w:hAnsi="CMU Serif Roman" w:cs="CMU Serif Roman"/>
-          <w:sz w:val="20"/>
-          <w:szCs w:val="20"/>
-        </w:rPr>
-        <w:t>diameter</w:t>
-      </w:r>
-      <w:r>
-        <w:rPr>
-          <w:rFonts w:ascii="CMU Serif Roman" w:hAnsi="CMU Serif Roman" w:cs="CMU Serif Roman"/>
-          <w:sz w:val="20"/>
-          <w:szCs w:val="20"/>
-        </w:rPr>
-        <w:t>.</w:t>
-      </w:r>
-      <w:r>
-        <w:rPr>
-          <w:rFonts w:ascii="CMU Serif Roman" w:hAnsi="CMU Serif Roman" w:cs="CMU Serif Roman"/>
-          <w:sz w:val="20"/>
-          <w:szCs w:val="20"/>
-        </w:rPr>
-        <w:t xml:space="preserve"> </w:t>
-      </w:r>
-    </w:p>
-    <w:p>
-      <w:pPr>
-        <w:rPr>
-          <w:rFonts w:ascii="CMU Serif Roman" w:hAnsi="CMU Serif Roman" w:cs="CMU Serif Roman"/>
-          <w:sz w:val="20"/>
-          <w:szCs w:val="20"/>
-        </w:rPr>
-      </w:pPr>
-    </w:p>
-    <w:p>
-      <w:pPr>
-        <w:rPr>
-          <w:rFonts w:ascii="CMU Serif Roman" w:hAnsi="CMU Serif Roman" w:cs="CMU Serif Roman"/>
-          <w:sz w:val="20"/>
-          <w:szCs w:val="20"/>
-        </w:rPr>
-      </w:pPr>
-      <w:r>
-        <w:rPr>
-          <w:rFonts w:ascii="CMU Serif Roman" w:hAnsi="CMU Serif Roman" w:cs="CMU Serif Roman"/>
-          <w:sz w:val="20"/>
-          <w:szCs w:val="20"/>
-        </w:rPr>
-        <w:lastRenderedPageBreak/>
-        <w:t xml:space="preserve">To further investigate hemodynamic mechanisms underlying the </w:t>
-      </w:r>
-      <w:r>
-        <w:rPr>
-          <w:rFonts w:ascii="CMU Serif Roman" w:hAnsi="CMU Serif Roman" w:cs="CMU Serif Roman"/>
-          <w:sz w:val="20"/>
-          <w:szCs w:val="20"/>
-        </w:rPr>
-        <w:t xml:space="preserve">non-linear </w:t>
-      </w:r>
-      <w:r>
-        <w:rPr>
-          <w:rFonts w:ascii="CMU Serif Roman" w:hAnsi="CMU Serif Roman" w:cs="CMU Serif Roman"/>
-          <w:sz w:val="20"/>
-          <w:szCs w:val="20"/>
-        </w:rPr>
-        <w:t xml:space="preserve">relationship between average </w:t>
-      </w:r>
-      <w:r>
-        <w:rPr>
-          <w:rFonts w:ascii="CMU Serif Roman" w:hAnsi="CMU Serif Roman" w:cs="CMU Serif Roman"/>
-          <w:sz w:val="20"/>
-          <w:szCs w:val="20"/>
-        </w:rPr>
-        <w:t>TA</w:t>
-      </w:r>
-      <w:r>
-        <w:rPr>
-          <w:rFonts w:ascii="CMU Serif Roman" w:hAnsi="CMU Serif Roman" w:cs="CMU Serif Roman"/>
-          <w:sz w:val="20"/>
-          <w:szCs w:val="20"/>
-        </w:rPr>
-        <w:t xml:space="preserve">WSS </w:t>
-      </w:r>
-      <w:r>
-        <w:rPr>
-          <w:rFonts w:ascii="CMU Serif Roman" w:hAnsi="CMU Serif Roman" w:cs="CMU Serif Roman"/>
-          <w:sz w:val="20"/>
-          <w:szCs w:val="20"/>
-        </w:rPr>
-        <w:t xml:space="preserve">and aneurysm position, </w:t>
-      </w:r>
-      <w:r>
-        <w:rPr>
-          <w:rFonts w:ascii="CMU Serif Roman" w:hAnsi="CMU Serif Roman" w:cs="CMU Serif Roman"/>
-          <w:sz w:val="20"/>
-          <w:szCs w:val="20"/>
-        </w:rPr>
-        <w:t xml:space="preserve">we investigated average WSS over </w:t>
-      </w:r>
-      <w:r>
-        <w:rPr>
-          <w:rFonts w:ascii="CMU Serif Roman" w:hAnsi="CMU Serif Roman" w:cs="CMU Serif Roman"/>
-          <w:sz w:val="20"/>
-          <w:szCs w:val="20"/>
-        </w:rPr>
-        <w:t>the cardiac cycle</w:t>
+        <w:t>We observe that</w:t>
+      </w:r>
+      <w:r>
+        <w:rPr>
+          <w:rFonts w:ascii="CMU Serif Roman" w:hAnsi="CMU Serif Roman" w:cs="CMU Serif Roman"/>
+          <w:sz w:val="20"/>
+          <w:szCs w:val="20"/>
+        </w:rPr>
+        <w:t xml:space="preserve"> in proximal and medial aneurysms of ASI=2 in the RCA, values of average WSS are ranked in decreasing order by Z-score</w:t>
+      </w:r>
+      <w:r>
+        <w:rPr>
+          <w:rFonts w:ascii="CMU Serif Roman" w:hAnsi="CMU Serif Roman" w:cs="CMU Serif Roman"/>
+          <w:sz w:val="20"/>
+          <w:szCs w:val="20"/>
+        </w:rPr>
+        <w:t xml:space="preserve"> over the cardiac cycle</w:t>
+      </w:r>
+      <w:r>
+        <w:rPr>
+          <w:rFonts w:ascii="CMU Serif Roman" w:hAnsi="CMU Serif Roman" w:cs="CMU Serif Roman"/>
+          <w:sz w:val="20"/>
+          <w:szCs w:val="20"/>
+        </w:rPr>
+        <w:t xml:space="preserve"> (Fig ___). However, in aneurysms in the distal RCA, intermediate values of Z-score (8, 10, 12) correspond to </w:t>
+      </w:r>
+      <w:r>
+        <w:rPr>
+          <w:rFonts w:ascii="CMU Serif Roman" w:hAnsi="CMU Serif Roman" w:cs="CMU Serif Roman"/>
+          <w:sz w:val="20"/>
+          <w:szCs w:val="20"/>
+        </w:rPr>
+        <w:t xml:space="preserve">consistently </w:t>
+      </w:r>
+      <w:r>
+        <w:rPr>
+          <w:rFonts w:ascii="CMU Serif Roman" w:hAnsi="CMU Serif Roman" w:cs="CMU Serif Roman"/>
+          <w:sz w:val="20"/>
+          <w:szCs w:val="20"/>
+        </w:rPr>
+        <w:t>increased values of average WSS compared to both low and high values (Z-score = 6, 14) throughout much of the cardiac cycle</w:t>
       </w:r>
       <w:r>
         <w:rPr>
@@ -1130,47 +1707,217 @@
           <w:sz w:val="20"/>
           <w:szCs w:val="20"/>
         </w:rPr>
-        <w:t>We observe that</w:t>
-      </w:r>
-      <w:r>
-        <w:rPr>
-          <w:rFonts w:ascii="CMU Serif Roman" w:hAnsi="CMU Serif Roman" w:cs="CMU Serif Roman"/>
-          <w:sz w:val="20"/>
-          <w:szCs w:val="20"/>
-        </w:rPr>
-        <w:t xml:space="preserve"> in proximal and medial aneurysms of ASI=2 in the RCA, values of average WSS are ranked in decreasing order by Z-score</w:t>
-      </w:r>
-      <w:r>
-        <w:rPr>
-          <w:rFonts w:ascii="CMU Serif Roman" w:hAnsi="CMU Serif Roman" w:cs="CMU Serif Roman"/>
-          <w:sz w:val="20"/>
-          <w:szCs w:val="20"/>
-        </w:rPr>
-        <w:t xml:space="preserve"> over the cardiac cycle</w:t>
-      </w:r>
-      <w:r>
-        <w:rPr>
-          <w:rFonts w:ascii="CMU Serif Roman" w:hAnsi="CMU Serif Roman" w:cs="CMU Serif Roman"/>
-          <w:sz w:val="20"/>
-          <w:szCs w:val="20"/>
-        </w:rPr>
-        <w:t xml:space="preserve"> (Fig ___). However, in aneurysms in the distal RCA, intermediate values of Z-score (8, 10, 12) correspond to </w:t>
-      </w:r>
-      <w:r>
-        <w:rPr>
-          <w:rFonts w:ascii="CMU Serif Roman" w:hAnsi="CMU Serif Roman" w:cs="CMU Serif Roman"/>
-          <w:sz w:val="20"/>
-          <w:szCs w:val="20"/>
-        </w:rPr>
-        <w:t xml:space="preserve">consistently </w:t>
-      </w:r>
-      <w:r>
-        <w:rPr>
-          <w:rFonts w:ascii="CMU Serif Roman" w:hAnsi="CMU Serif Roman" w:cs="CMU Serif Roman"/>
-          <w:sz w:val="20"/>
-          <w:szCs w:val="20"/>
-        </w:rPr>
-        <w:t>increased values of average WSS compared to both low and high values (Z-score = 6, 14) throughout much of the cardiac cycle</w:t>
+        <w:t xml:space="preserve">This behavior can be understood through </w:t>
+      </w:r>
+      <w:r>
+        <w:rPr>
+          <w:rFonts w:ascii="CMU Serif Roman" w:hAnsi="CMU Serif Roman" w:cs="CMU Serif Roman"/>
+          <w:sz w:val="20"/>
+          <w:szCs w:val="20"/>
+        </w:rPr>
+        <w:t xml:space="preserve">visualization of fluid velocity within the aneurysm. </w:t>
+      </w:r>
+    </w:p>
+    <w:p>
+      <w:pPr>
+        <w:rPr>
+          <w:rFonts w:ascii="CMU Serif Roman" w:hAnsi="CMU Serif Roman" w:cs="CMU Serif Roman"/>
+          <w:sz w:val="20"/>
+          <w:szCs w:val="20"/>
+        </w:rPr>
+      </w:pPr>
+    </w:p>
+    <w:p>
+      <w:pPr>
+        <w:rPr>
+          <w:rFonts w:ascii="CMU Serif Roman" w:hAnsi="CMU Serif Roman" w:cs="CMU Serif Roman"/>
+          <w:sz w:val="20"/>
+          <w:szCs w:val="20"/>
+        </w:rPr>
+      </w:pPr>
+      <w:r>
+        <w:rPr>
+          <w:rFonts w:ascii="CMU Serif Roman" w:hAnsi="CMU Serif Roman" w:cs="CMU Serif Roman"/>
+          <w:sz w:val="20"/>
+          <w:szCs w:val="20"/>
+        </w:rPr>
+        <w:t>Velocity</w:t>
+      </w:r>
+      <w:r>
+        <w:rPr>
+          <w:rFonts w:ascii="CMU Serif Roman" w:hAnsi="CMU Serif Roman" w:cs="CMU Serif Roman"/>
+          <w:sz w:val="20"/>
+          <w:szCs w:val="20"/>
+        </w:rPr>
+        <w:t xml:space="preserve"> streamlines through aneurysm cross sections reve</w:t>
+      </w:r>
+      <w:r>
+        <w:rPr>
+          <w:rFonts w:ascii="CMU Serif Roman" w:hAnsi="CMU Serif Roman" w:cs="CMU Serif Roman"/>
+          <w:sz w:val="20"/>
+          <w:szCs w:val="20"/>
+        </w:rPr>
+        <w:t>al th</w:t>
+      </w:r>
+      <w:r>
+        <w:rPr>
+          <w:rFonts w:ascii="CMU Serif Roman" w:hAnsi="CMU Serif Roman" w:cs="CMU Serif Roman"/>
+          <w:sz w:val="20"/>
+          <w:szCs w:val="20"/>
+        </w:rPr>
+        <w:t>at inflow jet through the aneurysm expansion produces different impingement behaviors against the vessel wall</w:t>
+      </w:r>
+      <w:r>
+        <w:rPr>
+          <w:rFonts w:ascii="CMU Serif Roman" w:hAnsi="CMU Serif Roman" w:cs="CMU Serif Roman"/>
+          <w:sz w:val="20"/>
+          <w:szCs w:val="20"/>
+        </w:rPr>
+        <w:t xml:space="preserve"> (Figure ___)</w:t>
+      </w:r>
+      <w:r>
+        <w:rPr>
+          <w:rFonts w:ascii="CMU Serif Roman" w:hAnsi="CMU Serif Roman" w:cs="CMU Serif Roman"/>
+          <w:sz w:val="20"/>
+          <w:szCs w:val="20"/>
+        </w:rPr>
+        <w:t xml:space="preserve">. Aneurysms of the same position feature similar inflow jet patterns, producing the similar surface distributions of TAWSS as seen in Figure ___. </w:t>
+      </w:r>
+      <w:r>
+        <w:rPr>
+          <w:rFonts w:ascii="CMU Serif Roman" w:hAnsi="CMU Serif Roman" w:cs="CMU Serif Roman"/>
+          <w:sz w:val="20"/>
+          <w:szCs w:val="20"/>
+        </w:rPr>
+        <w:t xml:space="preserve">In proximal and medial cases, increases in Z-score did not significantly alter inflow jet impingement area; </w:t>
+      </w:r>
+      <w:r>
+        <w:rPr>
+          <w:rFonts w:ascii="CMU Serif Roman" w:hAnsi="CMU Serif Roman" w:cs="CMU Serif Roman"/>
+          <w:sz w:val="20"/>
+          <w:szCs w:val="20"/>
+        </w:rPr>
+        <w:t xml:space="preserve">however, </w:t>
+      </w:r>
+      <w:r>
+        <w:rPr>
+          <w:rFonts w:ascii="CMU Serif Roman" w:hAnsi="CMU Serif Roman" w:cs="CMU Serif Roman"/>
+          <w:sz w:val="20"/>
+          <w:szCs w:val="20"/>
+        </w:rPr>
+        <w:t>in the distal cases</w:t>
+      </w:r>
+      <w:r>
+        <w:rPr>
+          <w:rFonts w:ascii="CMU Serif Roman" w:hAnsi="CMU Serif Roman" w:cs="CMU Serif Roman"/>
+          <w:sz w:val="20"/>
+          <w:szCs w:val="20"/>
+        </w:rPr>
+        <w:t xml:space="preserve">, </w:t>
+      </w:r>
+      <w:r>
+        <w:rPr>
+          <w:rFonts w:ascii="CMU Serif Roman" w:hAnsi="CMU Serif Roman" w:cs="CMU Serif Roman"/>
+          <w:sz w:val="20"/>
+          <w:szCs w:val="20"/>
+        </w:rPr>
+        <w:t xml:space="preserve">increases in Z-score </w:t>
+      </w:r>
+      <w:r>
+        <w:rPr>
+          <w:rFonts w:ascii="CMU Serif Roman" w:hAnsi="CMU Serif Roman" w:cs="CMU Serif Roman"/>
+          <w:sz w:val="20"/>
+          <w:szCs w:val="20"/>
+        </w:rPr>
+        <w:t xml:space="preserve">alter </w:t>
+      </w:r>
+      <w:r>
+        <w:rPr>
+          <w:rFonts w:ascii="CMU Serif Roman" w:hAnsi="CMU Serif Roman" w:cs="CMU Serif Roman"/>
+          <w:sz w:val="20"/>
+          <w:szCs w:val="20"/>
+        </w:rPr>
+        <w:t xml:space="preserve">the </w:t>
+      </w:r>
+      <w:r>
+        <w:rPr>
+          <w:rFonts w:ascii="CMU Serif Roman" w:hAnsi="CMU Serif Roman" w:cs="CMU Serif Roman"/>
+          <w:sz w:val="20"/>
+          <w:szCs w:val="20"/>
+        </w:rPr>
+        <w:t xml:space="preserve">angle of the </w:t>
+      </w:r>
+      <w:r>
+        <w:rPr>
+          <w:rFonts w:ascii="CMU Serif Roman" w:hAnsi="CMU Serif Roman" w:cs="CMU Serif Roman"/>
+          <w:sz w:val="20"/>
+          <w:szCs w:val="20"/>
+        </w:rPr>
+        <w:t>inflow je</w:t>
+      </w:r>
+      <w:r>
+        <w:rPr>
+          <w:rFonts w:ascii="CMU Serif Roman" w:hAnsi="CMU Serif Roman" w:cs="CMU Serif Roman"/>
+          <w:sz w:val="20"/>
+          <w:szCs w:val="20"/>
+        </w:rPr>
+        <w:t>t, resulting in differing patterns of recirculation</w:t>
+      </w:r>
+      <w:r>
+        <w:rPr>
+          <w:rFonts w:ascii="CMU Serif Roman" w:hAnsi="CMU Serif Roman" w:cs="CMU Serif Roman"/>
+          <w:sz w:val="20"/>
+          <w:szCs w:val="20"/>
+        </w:rPr>
+        <w:t xml:space="preserve">. These changes correspond to </w:t>
+      </w:r>
+      <w:r>
+        <w:rPr>
+          <w:rFonts w:ascii="CMU Serif Roman" w:hAnsi="CMU Serif Roman" w:cs="CMU Serif Roman"/>
+          <w:sz w:val="20"/>
+          <w:szCs w:val="20"/>
+        </w:rPr>
+        <w:t xml:space="preserve">the </w:t>
+      </w:r>
+      <w:r>
+        <w:rPr>
+          <w:rFonts w:ascii="CMU Serif Roman" w:hAnsi="CMU Serif Roman" w:cs="CMU Serif Roman"/>
+          <w:sz w:val="20"/>
+          <w:szCs w:val="20"/>
+        </w:rPr>
+        <w:t>WSS trends</w:t>
+      </w:r>
+      <w:r>
+        <w:rPr>
+          <w:rFonts w:ascii="CMU Serif Roman" w:hAnsi="CMU Serif Roman" w:cs="CMU Serif Roman"/>
+          <w:sz w:val="20"/>
+          <w:szCs w:val="20"/>
+        </w:rPr>
+        <w:t xml:space="preserve"> observed in Figure</w:t>
+      </w:r>
+      <w:r>
+        <w:rPr>
+          <w:rFonts w:ascii="CMU Serif Roman" w:hAnsi="CMU Serif Roman" w:cs="CMU Serif Roman"/>
+          <w:sz w:val="20"/>
+          <w:szCs w:val="20"/>
+        </w:rPr>
+        <w:t>s</w:t>
+      </w:r>
+      <w:r>
+        <w:rPr>
+          <w:rFonts w:ascii="CMU Serif Roman" w:hAnsi="CMU Serif Roman" w:cs="CMU Serif Roman"/>
+          <w:sz w:val="20"/>
+          <w:szCs w:val="20"/>
+        </w:rPr>
+        <w:t xml:space="preserve"> ___, ___, ___</w:t>
+      </w:r>
+      <w:r>
+        <w:rPr>
+          <w:rFonts w:ascii="CMU Serif Roman" w:hAnsi="CMU Serif Roman" w:cs="CMU Serif Roman"/>
+          <w:sz w:val="20"/>
+          <w:szCs w:val="20"/>
+        </w:rPr>
+        <w:t xml:space="preserve"> and the RT1 trends observed in Figure ___</w:t>
       </w:r>
       <w:r>
         <w:rPr>
@@ -1180,223 +1927,21 @@
         </w:rPr>
         <w:t xml:space="preserve">. </w:t>
       </w:r>
-    </w:p>
-    <w:p>
-      <w:pPr>
-        <w:rPr>
-          <w:rFonts w:ascii="CMU Serif Roman" w:hAnsi="CMU Serif Roman" w:cs="CMU Serif Roman"/>
-          <w:sz w:val="20"/>
-          <w:szCs w:val="20"/>
-        </w:rPr>
-      </w:pPr>
-    </w:p>
-    <w:p>
-      <w:pPr>
-        <w:rPr>
-          <w:rFonts w:ascii="CMU Serif Roman" w:hAnsi="CMU Serif Roman" w:cs="CMU Serif Roman"/>
-          <w:sz w:val="20"/>
-          <w:szCs w:val="20"/>
-        </w:rPr>
-      </w:pPr>
-      <w:r>
-        <w:rPr>
-          <w:rFonts w:ascii="CMU Serif Roman" w:hAnsi="CMU Serif Roman" w:cs="CMU Serif Roman"/>
-          <w:sz w:val="20"/>
-          <w:szCs w:val="20"/>
-        </w:rPr>
-        <w:t xml:space="preserve">Hemodynamics within each aneurysm </w:t>
-      </w:r>
-      <w:r>
-        <w:rPr>
-          <w:rFonts w:ascii="CMU Serif Roman" w:hAnsi="CMU Serif Roman" w:cs="CMU Serif Roman"/>
-          <w:sz w:val="20"/>
-          <w:szCs w:val="20"/>
-        </w:rPr>
-        <w:t>are determined through</w:t>
-      </w:r>
-      <w:r>
-        <w:rPr>
-          <w:rFonts w:ascii="CMU Serif Roman" w:hAnsi="CMU Serif Roman" w:cs="CMU Serif Roman"/>
-          <w:sz w:val="20"/>
-          <w:szCs w:val="20"/>
-        </w:rPr>
-        <w:t xml:space="preserve"> joint effects of aneurysm size and curvature</w:t>
-      </w:r>
-      <w:r>
-        <w:rPr>
-          <w:rFonts w:ascii="CMU Serif Roman" w:hAnsi="CMU Serif Roman" w:cs="CMU Serif Roman"/>
-          <w:sz w:val="20"/>
-          <w:szCs w:val="20"/>
-        </w:rPr>
-        <w:t xml:space="preserve">. </w:t>
-      </w:r>
-      <w:r>
-        <w:rPr>
-          <w:rFonts w:ascii="CMU Serif Roman" w:hAnsi="CMU Serif Roman" w:cs="CMU Serif Roman"/>
-          <w:sz w:val="20"/>
-          <w:szCs w:val="20"/>
-        </w:rPr>
-        <w:t xml:space="preserve">In fact, </w:t>
-      </w:r>
-      <w:r>
-        <w:rPr>
-          <w:rFonts w:ascii="CMU Serif Roman" w:hAnsi="CMU Serif Roman" w:cs="CMU Serif Roman"/>
-          <w:sz w:val="20"/>
-          <w:szCs w:val="20"/>
-        </w:rPr>
-        <w:t>velocity streamlines through aneurysm cross sections reve</w:t>
-      </w:r>
-      <w:r>
-        <w:rPr>
-          <w:rFonts w:ascii="CMU Serif Roman" w:hAnsi="CMU Serif Roman" w:cs="CMU Serif Roman"/>
-          <w:sz w:val="20"/>
-          <w:szCs w:val="20"/>
-        </w:rPr>
-        <w:t>al th</w:t>
-      </w:r>
-      <w:r>
-        <w:rPr>
-          <w:rFonts w:ascii="CMU Serif Roman" w:hAnsi="CMU Serif Roman" w:cs="CMU Serif Roman"/>
-          <w:sz w:val="20"/>
-          <w:szCs w:val="20"/>
-        </w:rPr>
-        <w:t>at inflow jet through the aneurysm expansion produces different impingement behaviors against the vessel wall</w:t>
-      </w:r>
-      <w:r>
-        <w:rPr>
-          <w:rFonts w:ascii="CMU Serif Roman" w:hAnsi="CMU Serif Roman" w:cs="CMU Serif Roman"/>
-          <w:sz w:val="20"/>
-          <w:szCs w:val="20"/>
-        </w:rPr>
-        <w:t xml:space="preserve"> (Figure ___)</w:t>
-      </w:r>
-      <w:r>
-        <w:rPr>
-          <w:rFonts w:ascii="CMU Serif Roman" w:hAnsi="CMU Serif Roman" w:cs="CMU Serif Roman"/>
-          <w:sz w:val="20"/>
-          <w:szCs w:val="20"/>
-        </w:rPr>
-        <w:t xml:space="preserve">. Aneurysms of the same position feature similar inflow jet patterns, producing the similar surface distributions of TAWSS as seen in Figure ___. </w:t>
-      </w:r>
-      <w:r>
-        <w:rPr>
-          <w:rFonts w:ascii="CMU Serif Roman" w:hAnsi="CMU Serif Roman" w:cs="CMU Serif Roman"/>
-          <w:sz w:val="20"/>
-          <w:szCs w:val="20"/>
-        </w:rPr>
-        <w:t xml:space="preserve">In proximal and medial cases, increases in Z-score did not significantly alter inflow jet impingement area; </w:t>
-      </w:r>
-      <w:r>
-        <w:rPr>
-          <w:rFonts w:ascii="CMU Serif Roman" w:hAnsi="CMU Serif Roman" w:cs="CMU Serif Roman"/>
-          <w:sz w:val="20"/>
-          <w:szCs w:val="20"/>
-        </w:rPr>
-        <w:t xml:space="preserve">however, </w:t>
-      </w:r>
-      <w:r>
-        <w:rPr>
-          <w:rFonts w:ascii="CMU Serif Roman" w:hAnsi="CMU Serif Roman" w:cs="CMU Serif Roman"/>
-          <w:sz w:val="20"/>
-          <w:szCs w:val="20"/>
-        </w:rPr>
-        <w:t>in the distal cases</w:t>
-      </w:r>
-      <w:r>
-        <w:rPr>
-          <w:rFonts w:ascii="CMU Serif Roman" w:hAnsi="CMU Serif Roman" w:cs="CMU Serif Roman"/>
-          <w:sz w:val="20"/>
-          <w:szCs w:val="20"/>
-        </w:rPr>
-        <w:t xml:space="preserve">, </w:t>
-      </w:r>
-      <w:r>
-        <w:rPr>
-          <w:rFonts w:ascii="CMU Serif Roman" w:hAnsi="CMU Serif Roman" w:cs="CMU Serif Roman"/>
-          <w:sz w:val="20"/>
-          <w:szCs w:val="20"/>
-        </w:rPr>
-        <w:t xml:space="preserve">increases in Z-score </w:t>
-      </w:r>
-      <w:r>
-        <w:rPr>
-          <w:rFonts w:ascii="CMU Serif Roman" w:hAnsi="CMU Serif Roman" w:cs="CMU Serif Roman"/>
-          <w:sz w:val="20"/>
-          <w:szCs w:val="20"/>
-        </w:rPr>
-        <w:t xml:space="preserve">alter </w:t>
-      </w:r>
-      <w:r>
-        <w:rPr>
-          <w:rFonts w:ascii="CMU Serif Roman" w:hAnsi="CMU Serif Roman" w:cs="CMU Serif Roman"/>
-          <w:sz w:val="20"/>
-          <w:szCs w:val="20"/>
-        </w:rPr>
-        <w:t xml:space="preserve">the </w:t>
-      </w:r>
-      <w:r>
-        <w:rPr>
-          <w:rFonts w:ascii="CMU Serif Roman" w:hAnsi="CMU Serif Roman" w:cs="CMU Serif Roman"/>
-          <w:sz w:val="20"/>
-          <w:szCs w:val="20"/>
-        </w:rPr>
-        <w:t xml:space="preserve">angle of the </w:t>
-      </w:r>
-      <w:r>
-        <w:rPr>
-          <w:rFonts w:ascii="CMU Serif Roman" w:hAnsi="CMU Serif Roman" w:cs="CMU Serif Roman"/>
-          <w:sz w:val="20"/>
-          <w:szCs w:val="20"/>
-        </w:rPr>
-        <w:t>inflow je</w:t>
-      </w:r>
-      <w:r>
-        <w:rPr>
-          <w:rFonts w:ascii="CMU Serif Roman" w:hAnsi="CMU Serif Roman" w:cs="CMU Serif Roman"/>
-          <w:sz w:val="20"/>
-          <w:szCs w:val="20"/>
-        </w:rPr>
-        <w:t xml:space="preserve">t, resulting in differing patterns of recirculation and the </w:t>
-      </w:r>
-      <w:r>
-        <w:rPr>
-          <w:rFonts w:ascii="CMU Serif Roman" w:hAnsi="CMU Serif Roman" w:cs="CMU Serif Roman"/>
-          <w:sz w:val="20"/>
-          <w:szCs w:val="20"/>
-        </w:rPr>
-        <w:t>WSS trends</w:t>
-      </w:r>
-      <w:r>
-        <w:rPr>
-          <w:rFonts w:ascii="CMU Serif Roman" w:hAnsi="CMU Serif Roman" w:cs="CMU Serif Roman"/>
-          <w:sz w:val="20"/>
-          <w:szCs w:val="20"/>
-        </w:rPr>
-        <w:t xml:space="preserve"> observed in Figure</w:t>
-      </w:r>
-      <w:r>
-        <w:rPr>
-          <w:rFonts w:ascii="CMU Serif Roman" w:hAnsi="CMU Serif Roman" w:cs="CMU Serif Roman"/>
-          <w:sz w:val="20"/>
-          <w:szCs w:val="20"/>
-        </w:rPr>
-        <w:t>s</w:t>
-      </w:r>
-      <w:r>
-        <w:rPr>
-          <w:rFonts w:ascii="CMU Serif Roman" w:hAnsi="CMU Serif Roman" w:cs="CMU Serif Roman"/>
-          <w:sz w:val="20"/>
-          <w:szCs w:val="20"/>
-        </w:rPr>
-        <w:t xml:space="preserve"> ___, ___, ___. </w:t>
-      </w:r>
-      <w:r>
-        <w:rPr>
-          <w:rFonts w:ascii="CMU Serif Roman" w:hAnsi="CMU Serif Roman" w:cs="CMU Serif Roman"/>
-          <w:sz w:val="20"/>
-          <w:szCs w:val="20"/>
-        </w:rPr>
-        <w:t>Similarly, the</w:t>
+      <w:r>
+        <w:rPr>
+          <w:rFonts w:ascii="CMU Serif Roman" w:hAnsi="CMU Serif Roman" w:cs="CMU Serif Roman"/>
+          <w:sz w:val="20"/>
+          <w:szCs w:val="20"/>
+        </w:rPr>
+        <w:t>Further</w:t>
+      </w:r>
+      <w:r>
+        <w:rPr>
+          <w:rFonts w:ascii="CMU Serif Roman" w:hAnsi="CMU Serif Roman" w:cs="CMU Serif Roman"/>
+          <w:sz w:val="20"/>
+          <w:szCs w:val="20"/>
+        </w:rPr>
+        <w:t>, the</w:t>
       </w:r>
       <w:r>
         <w:rPr>
@@ -1446,23 +1991,55 @@
           <w:sz w:val="20"/>
           <w:szCs w:val="20"/>
         </w:rPr>
-        <w:t>Overall,</w:t>
-      </w:r>
-      <w:r>
-        <w:rPr>
-          <w:rFonts w:ascii="CMU Serif Roman" w:hAnsi="CMU Serif Roman" w:cs="CMU Serif Roman"/>
-          <w:sz w:val="20"/>
-          <w:szCs w:val="20"/>
-        </w:rPr>
-        <w:t xml:space="preserve"> inflow jet </w:t>
-      </w:r>
-      <w:r>
-        <w:rPr>
-          <w:rFonts w:ascii="CMU Serif Roman" w:hAnsi="CMU Serif Roman" w:cs="CMU Serif Roman"/>
-          <w:sz w:val="20"/>
-          <w:szCs w:val="20"/>
-        </w:rPr>
-        <w:t xml:space="preserve">patterns seem to underlie relationship between aneurysm position and hemodynamics, </w:t>
+        <w:t>Examining average TAWSS, fractional TAWSS-exposed area, and RT1 indicates that aneurysm diameter</w:t>
+      </w:r>
+      <w:r>
+        <w:rPr>
+          <w:rFonts w:ascii="CMU Serif Roman" w:hAnsi="CMU Serif Roman" w:cs="CMU Serif Roman"/>
+          <w:sz w:val="20"/>
+          <w:szCs w:val="20"/>
+        </w:rPr>
+        <w:t xml:space="preserve">, shape, </w:t>
+      </w:r>
+      <w:r>
+        <w:rPr>
+          <w:rFonts w:ascii="CMU Serif Roman" w:hAnsi="CMU Serif Roman" w:cs="CMU Serif Roman"/>
+          <w:sz w:val="20"/>
+          <w:szCs w:val="20"/>
+        </w:rPr>
+        <w:t>and position jointly determine aneurysm hemodynamics</w:t>
+      </w:r>
+      <w:r>
+        <w:rPr>
+          <w:rFonts w:ascii="CMU Serif Roman" w:hAnsi="CMU Serif Roman" w:cs="CMU Serif Roman"/>
+          <w:sz w:val="20"/>
+          <w:szCs w:val="20"/>
+        </w:rPr>
+        <w:t xml:space="preserve">. Further, we find that </w:t>
+      </w:r>
+      <w:r>
+        <w:rPr>
+          <w:rFonts w:ascii="CMU Serif Roman" w:hAnsi="CMU Serif Roman" w:cs="CMU Serif Roman"/>
+          <w:sz w:val="20"/>
+          <w:szCs w:val="20"/>
+        </w:rPr>
+        <w:t xml:space="preserve">aneurysm position influences hemodynamics by influencing </w:t>
+      </w:r>
+      <w:r>
+        <w:rPr>
+          <w:rFonts w:ascii="CMU Serif Roman" w:hAnsi="CMU Serif Roman" w:cs="CMU Serif Roman"/>
+          <w:sz w:val="20"/>
+          <w:szCs w:val="20"/>
+        </w:rPr>
+        <w:t xml:space="preserve">inflow jet </w:t>
+      </w:r>
+      <w:r>
+        <w:rPr>
+          <w:rFonts w:ascii="CMU Serif Roman" w:hAnsi="CMU Serif Roman" w:cs="CMU Serif Roman"/>
+          <w:sz w:val="20"/>
+          <w:szCs w:val="20"/>
+        </w:rPr>
+        <w:t xml:space="preserve">patterns, </w:t>
       </w:r>
       <w:r>
         <w:rPr>
@@ -1486,7 +2063,23 @@
           <w:sz w:val="20"/>
           <w:szCs w:val="20"/>
         </w:rPr>
-        <w:t xml:space="preserve"> that vessel curvature may be an effective low-dimensional predictor of hemodynamic behavior. </w:t>
+        <w:t xml:space="preserve"> that </w:t>
+      </w:r>
+      <w:r>
+        <w:rPr>
+          <w:rFonts w:ascii="CMU Serif Roman" w:hAnsi="CMU Serif Roman" w:cs="CMU Serif Roman"/>
+          <w:sz w:val="20"/>
+          <w:szCs w:val="20"/>
+        </w:rPr>
+        <w:t xml:space="preserve">local </w:t>
+      </w:r>
+      <w:r>
+        <w:rPr>
+          <w:rFonts w:ascii="CMU Serif Roman" w:hAnsi="CMU Serif Roman" w:cs="CMU Serif Roman"/>
+          <w:sz w:val="20"/>
+          <w:szCs w:val="20"/>
+        </w:rPr>
+        <w:t xml:space="preserve">vessel curvature may be an effective low-dimensional predictor of hemodynamic behavior. </w:t>
       </w:r>
     </w:p>
     <w:p>
@@ -1534,23 +2127,6 @@
           <w:szCs w:val="20"/>
         </w:rPr>
       </w:pPr>
-      <w:r>
-        <w:rPr>
-          <w:rFonts w:ascii="CMU Serif Roman" w:hAnsi="CMU Serif Roman" w:cs="CMU Serif Roman"/>
-          <w:sz w:val="20"/>
-          <w:szCs w:val="20"/>
-        </w:rPr>
-        <w:t xml:space="preserve">[need to do curvature plot, discuss curvature plot]  </w:t>
-      </w:r>
-    </w:p>
-    <w:p>
-      <w:pPr>
-        <w:rPr>
-          <w:rFonts w:ascii="CMU Serif Roman" w:hAnsi="CMU Serif Roman" w:cs="CMU Serif Roman"/>
-          <w:sz w:val="20"/>
-          <w:szCs w:val="20"/>
-        </w:rPr>
-      </w:pPr>
     </w:p>
     <w:p>
       <w:pPr>
@@ -1626,14 +2202,16 @@
     <w:p>
       <w:pPr>
         <w:rPr>
-          <w:rFonts w:ascii="CMU Serif Roman" w:hAnsi="CMU Serif Roman" w:cs="CMU Serif Roman"/>
-          <w:sz w:val="20"/>
-          <w:szCs w:val="20"/>
-        </w:rPr>
-      </w:pPr>
-      <w:r>
-        <w:rPr>
-          <w:rFonts w:ascii="CMU Serif Roman" w:hAnsi="CMU Serif Roman" w:cs="CMU Serif Roman"/>
+          <w:rFonts w:ascii="CMU Serif" w:hAnsi="CMU Serif" w:cs="CMU Serif"/>
+          <w:b/>
+          <w:sz w:val="20"/>
+          <w:szCs w:val="20"/>
+        </w:rPr>
+      </w:pPr>
+      <w:r>
+        <w:rPr>
+          <w:rFonts w:ascii="CMU Serif" w:hAnsi="CMU Serif" w:cs="CMU Serif"/>
+          <w:b/>
           <w:sz w:val="20"/>
           <w:szCs w:val="20"/>
         </w:rPr>
@@ -1664,6 +2242,1541 @@
           <w:sz w:val="20"/>
           <w:szCs w:val="20"/>
         </w:rPr>
+        <w:t xml:space="preserve">The importance of accurate risk stratification methods for patients with </w:t>
+      </w:r>
+      <w:r>
+        <w:rPr>
+          <w:rFonts w:ascii="CMU Serif Roman" w:hAnsi="CMU Serif Roman" w:cs="CMU Serif Roman"/>
+          <w:sz w:val="20"/>
+          <w:szCs w:val="20"/>
+        </w:rPr>
+        <w:t>CAAs</w:t>
+      </w:r>
+      <w:r>
+        <w:rPr>
+          <w:rFonts w:ascii="CMU Serif Roman" w:hAnsi="CMU Serif Roman" w:cs="CMU Serif Roman"/>
+          <w:sz w:val="20"/>
+          <w:szCs w:val="20"/>
+        </w:rPr>
+        <w:t xml:space="preserve"> secondary to </w:t>
+      </w:r>
+      <w:r>
+        <w:rPr>
+          <w:rFonts w:ascii="CMU Serif Roman" w:hAnsi="CMU Serif Roman" w:cs="CMU Serif Roman"/>
+          <w:sz w:val="20"/>
+          <w:szCs w:val="20"/>
+        </w:rPr>
+        <w:t>KD</w:t>
+      </w:r>
+      <w:r>
+        <w:rPr>
+          <w:rFonts w:ascii="CMU Serif Roman" w:hAnsi="CMU Serif Roman" w:cs="CMU Serif Roman"/>
+          <w:sz w:val="20"/>
+          <w:szCs w:val="20"/>
+        </w:rPr>
+        <w:t xml:space="preserve"> is well understood. Indeed, studies over the last several years have shown the AHA’s diameter-based algorithm for initiation of systemic anticoagulation to be insufficient for effectively predicting patient risk. Although these studies have explored the potential for patient-specific simulations to reveal key hemodynamic predictors underlying thrombotic risk, the variability of these predictors with respect to patient anatomy and aneurysm geometry has remained unclear.</w:t>
+      </w:r>
+    </w:p>
+    <w:p>
+      <w:pPr>
+        <w:rPr>
+          <w:rFonts w:ascii="CMU Serif Roman" w:hAnsi="CMU Serif Roman" w:cs="CMU Serif Roman"/>
+          <w:sz w:val="20"/>
+          <w:szCs w:val="20"/>
+        </w:rPr>
+      </w:pPr>
+      <w:r>
+        <w:rPr>
+          <w:rFonts w:ascii="CMU Serif Roman" w:hAnsi="CMU Serif Roman" w:cs="CMU Serif Roman"/>
+          <w:sz w:val="20"/>
+          <w:szCs w:val="20"/>
+        </w:rPr>
+        <w:t xml:space="preserve"> </w:t>
+      </w:r>
+    </w:p>
+    <w:p>
+      <w:pPr>
+        <w:rPr>
+          <w:rFonts w:ascii="CMU Serif Roman" w:hAnsi="CMU Serif Roman" w:cs="CMU Serif Roman"/>
+          <w:sz w:val="20"/>
+          <w:szCs w:val="20"/>
+        </w:rPr>
+      </w:pPr>
+      <w:r>
+        <w:rPr>
+          <w:rFonts w:ascii="CMU Serif Roman" w:hAnsi="CMU Serif Roman" w:cs="CMU Serif Roman"/>
+          <w:sz w:val="20"/>
+          <w:szCs w:val="20"/>
+        </w:rPr>
+        <w:t>Our</w:t>
+      </w:r>
+      <w:r>
+        <w:rPr>
+          <w:rFonts w:ascii="CMU Serif Roman" w:hAnsi="CMU Serif Roman" w:cs="CMU Serif Roman"/>
+          <w:sz w:val="20"/>
+          <w:szCs w:val="20"/>
+        </w:rPr>
+        <w:t xml:space="preserve"> idealized aneurysm models</w:t>
+      </w:r>
+      <w:r>
+        <w:rPr>
+          <w:rFonts w:ascii="CMU Serif Roman" w:hAnsi="CMU Serif Roman" w:cs="CMU Serif Roman"/>
+          <w:sz w:val="20"/>
+          <w:szCs w:val="20"/>
+        </w:rPr>
+        <w:t xml:space="preserve"> indicate that</w:t>
+      </w:r>
+      <w:r>
+        <w:rPr>
+          <w:rFonts w:ascii="CMU Serif Roman" w:hAnsi="CMU Serif Roman" w:cs="CMU Serif Roman"/>
+          <w:sz w:val="20"/>
+          <w:szCs w:val="20"/>
+        </w:rPr>
+        <w:t xml:space="preserve"> Z-score remains a strong predictor of hemodynamic behavior. Within Figures</w:t>
+      </w:r>
+      <w:r>
+        <w:rPr>
+          <w:rFonts w:ascii="CMU Serif Roman" w:hAnsi="CMU Serif Roman" w:cs="CMU Serif Roman"/>
+          <w:sz w:val="20"/>
+          <w:szCs w:val="20"/>
+        </w:rPr>
+        <w:t xml:space="preserve"> ___ </w:t>
+      </w:r>
+      <w:r>
+        <w:rPr>
+          <w:rFonts w:ascii="CMU Serif Roman" w:hAnsi="CMU Serif Roman" w:cs="CMU Serif Roman"/>
+          <w:sz w:val="20"/>
+          <w:szCs w:val="20"/>
+        </w:rPr>
+        <w:t>, we can still see the role of diameter</w:t>
+      </w:r>
+      <w:r>
+        <w:rPr>
+          <w:rFonts w:ascii="CMU Serif Roman" w:hAnsi="CMU Serif Roman" w:cs="CMU Serif Roman"/>
+          <w:sz w:val="20"/>
+          <w:szCs w:val="20"/>
+        </w:rPr>
+        <w:t xml:space="preserve"> – there are </w:t>
+      </w:r>
+      <w:r>
+        <w:rPr>
+          <w:rFonts w:ascii="CMU Serif Roman" w:hAnsi="CMU Serif Roman" w:cs="CMU Serif Roman"/>
+          <w:sz w:val="20"/>
+          <w:szCs w:val="20"/>
+        </w:rPr>
+        <w:t xml:space="preserve">consistent trends in average TAWSS and RT1 with respect </w:t>
+      </w:r>
+      <w:r>
+        <w:rPr>
+          <w:rFonts w:ascii="CMU Serif Roman" w:hAnsi="CMU Serif Roman" w:cs="CMU Serif Roman"/>
+          <w:sz w:val="20"/>
+          <w:szCs w:val="20"/>
+        </w:rPr>
+        <w:t xml:space="preserve">to </w:t>
+      </w:r>
+      <w:r>
+        <w:rPr>
+          <w:rFonts w:ascii="CMU Serif Roman" w:hAnsi="CMU Serif Roman" w:cs="CMU Serif Roman"/>
+          <w:sz w:val="20"/>
+          <w:szCs w:val="20"/>
+        </w:rPr>
+        <w:t xml:space="preserve">Z-score at each level of ASI. </w:t>
+      </w:r>
+      <w:r>
+        <w:rPr>
+          <w:rFonts w:ascii="CMU Serif Roman" w:hAnsi="CMU Serif Roman" w:cs="CMU Serif Roman"/>
+          <w:sz w:val="20"/>
+          <w:szCs w:val="20"/>
+        </w:rPr>
+        <w:t xml:space="preserve">However, Z-score alone is insufficient to determine hemodynamic behavior – shape and position, also, are influential (Fig. _____). </w:t>
+      </w:r>
+    </w:p>
+    <w:p>
+      <w:pPr>
+        <w:rPr>
+          <w:rFonts w:ascii="CMU Serif Roman" w:hAnsi="CMU Serif Roman" w:cs="CMU Serif Roman"/>
+          <w:sz w:val="20"/>
+          <w:szCs w:val="20"/>
+        </w:rPr>
+      </w:pPr>
+    </w:p>
+    <w:p>
+      <w:pPr>
+        <w:rPr>
+          <w:rFonts w:ascii="CMU Serif Roman" w:hAnsi="CMU Serif Roman" w:cs="CMU Serif Roman"/>
+          <w:sz w:val="20"/>
+          <w:szCs w:val="20"/>
+        </w:rPr>
+      </w:pPr>
+      <w:r>
+        <w:rPr>
+          <w:rFonts w:ascii="CMU Serif Roman" w:hAnsi="CMU Serif Roman" w:cs="CMU Serif Roman"/>
+          <w:sz w:val="20"/>
+          <w:szCs w:val="20"/>
+        </w:rPr>
+        <w:t>F</w:t>
+      </w:r>
+      <w:r>
+        <w:rPr>
+          <w:rFonts w:ascii="CMU Serif Roman" w:hAnsi="CMU Serif Roman" w:cs="CMU Serif Roman"/>
+          <w:sz w:val="20"/>
+          <w:szCs w:val="20"/>
+        </w:rPr>
+        <w:t>raction</w:t>
+      </w:r>
+      <w:r>
+        <w:rPr>
+          <w:rFonts w:ascii="CMU Serif Roman" w:hAnsi="CMU Serif Roman" w:cs="CMU Serif Roman"/>
+          <w:sz w:val="20"/>
+          <w:szCs w:val="20"/>
+        </w:rPr>
+        <w:t xml:space="preserve"> of aneurysm surface area exposed to low TAWSS </w:t>
+      </w:r>
+      <w:r>
+        <w:rPr>
+          <w:rFonts w:ascii="CMU Serif Roman" w:hAnsi="CMU Serif Roman" w:cs="CMU Serif Roman"/>
+          <w:sz w:val="20"/>
+          <w:szCs w:val="20"/>
+        </w:rPr>
+        <w:t>has been used to construct a decision boundary for</w:t>
+      </w:r>
+      <w:r>
+        <w:rPr>
+          <w:rFonts w:ascii="CMU Serif Roman" w:hAnsi="CMU Serif Roman" w:cs="CMU Serif Roman"/>
+          <w:sz w:val="20"/>
+          <w:szCs w:val="20"/>
+        </w:rPr>
+        <w:t xml:space="preserve"> KD</w:t>
+      </w:r>
+      <w:r>
+        <w:rPr>
+          <w:rFonts w:ascii="CMU Serif Roman" w:hAnsi="CMU Serif Roman" w:cs="CMU Serif Roman"/>
+          <w:sz w:val="20"/>
+          <w:szCs w:val="20"/>
+        </w:rPr>
+        <w:t xml:space="preserve"> patient risk classification that </w:t>
+      </w:r>
+      <w:r>
+        <w:rPr>
+          <w:rFonts w:ascii="CMU Serif Roman" w:hAnsi="CMU Serif Roman" w:cs="CMU Serif Roman"/>
+          <w:sz w:val="20"/>
+          <w:szCs w:val="20"/>
+        </w:rPr>
+        <w:t xml:space="preserve">is </w:t>
+      </w:r>
+      <w:r>
+        <w:rPr>
+          <w:rFonts w:ascii="CMU Serif Roman" w:hAnsi="CMU Serif Roman" w:cs="CMU Serif Roman"/>
+          <w:sz w:val="20"/>
+          <w:szCs w:val="20"/>
+        </w:rPr>
+        <w:t xml:space="preserve">more predictive of thrombosis than aneurysm </w:t>
+      </w:r>
+      <w:r>
+        <w:rPr>
+          <w:rFonts w:ascii="CMU Serif Roman" w:hAnsi="CMU Serif Roman" w:cs="CMU Serif Roman"/>
+          <w:sz w:val="20"/>
+          <w:szCs w:val="20"/>
+        </w:rPr>
+        <w:t>diamete</w:t>
+      </w:r>
+      <w:r>
+        <w:rPr>
+          <w:rFonts w:ascii="CMU Serif Roman" w:hAnsi="CMU Serif Roman" w:cs="CMU Serif Roman"/>
+          <w:sz w:val="20"/>
+          <w:szCs w:val="20"/>
+        </w:rPr>
+        <w:t>r</w:t>
+      </w:r>
+      <w:r>
+        <w:rPr>
+          <w:rFonts w:ascii="CMU Serif Roman" w:hAnsi="CMU Serif Roman" w:cs="CMU Serif Roman"/>
+          <w:sz w:val="20"/>
+          <w:szCs w:val="20"/>
+        </w:rPr>
+        <w:t xml:space="preserve"> [CITATION]</w:t>
+      </w:r>
+      <w:r>
+        <w:rPr>
+          <w:rFonts w:ascii="CMU Serif Roman" w:hAnsi="CMU Serif Roman" w:cs="CMU Serif Roman"/>
+          <w:sz w:val="20"/>
+          <w:szCs w:val="20"/>
+        </w:rPr>
+        <w:t xml:space="preserve">. Thus, we assess the distribution of TAWSS over the surface as one potential surrogate for hemodynamic behaviors that may underlie thrombosis. Results exemplified by Figure </w:t>
+      </w:r>
+      <w:r>
+        <w:rPr>
+          <w:rFonts w:ascii="CMU Serif Roman" w:hAnsi="CMU Serif Roman" w:cs="CMU Serif Roman"/>
+          <w:sz w:val="20"/>
+          <w:szCs w:val="20"/>
+        </w:rPr>
+        <w:t xml:space="preserve">___ </w:t>
+      </w:r>
+      <w:r>
+        <w:rPr>
+          <w:rFonts w:ascii="CMU Serif Roman" w:hAnsi="CMU Serif Roman" w:cs="CMU Serif Roman"/>
+          <w:sz w:val="20"/>
+          <w:szCs w:val="20"/>
+        </w:rPr>
+        <w:t xml:space="preserve"> show </w:t>
+      </w:r>
+      <w:r>
+        <w:rPr>
+          <w:rFonts w:ascii="CMU Serif Roman" w:hAnsi="CMU Serif Roman" w:cs="CMU Serif Roman"/>
+          <w:sz w:val="20"/>
+          <w:szCs w:val="20"/>
+        </w:rPr>
+        <w:t>aneurysms</w:t>
+      </w:r>
+      <w:r>
+        <w:rPr>
+          <w:rFonts w:ascii="CMU Serif Roman" w:hAnsi="CMU Serif Roman" w:cs="CMU Serif Roman"/>
+          <w:sz w:val="20"/>
+          <w:szCs w:val="20"/>
+        </w:rPr>
+        <w:t xml:space="preserve"> </w:t>
+      </w:r>
+      <w:r>
+        <w:rPr>
+          <w:rFonts w:ascii="CMU Serif Roman" w:hAnsi="CMU Serif Roman" w:cs="CMU Serif Roman"/>
+          <w:sz w:val="20"/>
+          <w:szCs w:val="20"/>
+        </w:rPr>
+        <w:t>with constant</w:t>
+      </w:r>
+      <w:r>
+        <w:rPr>
+          <w:rFonts w:ascii="CMU Serif Roman" w:hAnsi="CMU Serif Roman" w:cs="CMU Serif Roman"/>
+          <w:sz w:val="20"/>
+          <w:szCs w:val="20"/>
+        </w:rPr>
+        <w:t xml:space="preserve"> diameter but with different aspect ratios</w:t>
+      </w:r>
+      <w:r>
+        <w:rPr>
+          <w:rFonts w:ascii="CMU Serif Roman" w:hAnsi="CMU Serif Roman" w:cs="CMU Serif Roman"/>
+          <w:sz w:val="20"/>
+          <w:szCs w:val="20"/>
+        </w:rPr>
+        <w:t>, or with constant aspect ratio and varying diameter,</w:t>
+      </w:r>
+      <w:r>
+        <w:rPr>
+          <w:rFonts w:ascii="CMU Serif Roman" w:hAnsi="CMU Serif Roman" w:cs="CMU Serif Roman"/>
+          <w:sz w:val="20"/>
+          <w:szCs w:val="20"/>
+        </w:rPr>
+        <w:t xml:space="preserve"> can furnish substantially different hemodynamic environment</w:t>
+      </w:r>
+      <w:r>
+        <w:rPr>
+          <w:rFonts w:ascii="CMU Serif Roman" w:hAnsi="CMU Serif Roman" w:cs="CMU Serif Roman"/>
+          <w:sz w:val="20"/>
+          <w:szCs w:val="20"/>
+        </w:rPr>
+        <w:t xml:space="preserve">s. </w:t>
+      </w:r>
+      <w:r>
+        <w:rPr>
+          <w:rFonts w:ascii="CMU Serif Roman" w:hAnsi="CMU Serif Roman" w:cs="CMU Serif Roman"/>
+          <w:sz w:val="20"/>
+          <w:szCs w:val="20"/>
+        </w:rPr>
+        <w:t xml:space="preserve">These consistent variations suggest </w:t>
+      </w:r>
+      <w:r>
+        <w:rPr>
+          <w:rFonts w:ascii="CMU Serif Roman" w:hAnsi="CMU Serif Roman" w:cs="CMU Serif Roman"/>
+          <w:sz w:val="20"/>
+          <w:szCs w:val="20"/>
+        </w:rPr>
+        <w:t>that</w:t>
+      </w:r>
+      <w:r>
+        <w:rPr>
+          <w:rFonts w:ascii="CMU Serif Roman" w:hAnsi="CMU Serif Roman" w:cs="CMU Serif Roman"/>
+          <w:sz w:val="20"/>
+          <w:szCs w:val="20"/>
+        </w:rPr>
+        <w:t xml:space="preserve"> a</w:t>
+      </w:r>
+      <w:r>
+        <w:rPr>
+          <w:rFonts w:ascii="CMU Serif Roman" w:hAnsi="CMU Serif Roman" w:cs="CMU Serif Roman"/>
+          <w:sz w:val="20"/>
+          <w:szCs w:val="20"/>
+        </w:rPr>
+        <w:t xml:space="preserve"> combination of </w:t>
+      </w:r>
+      <w:r>
+        <w:rPr>
+          <w:rFonts w:ascii="CMU Serif Roman" w:hAnsi="CMU Serif Roman" w:cs="CMU Serif Roman"/>
+          <w:sz w:val="20"/>
+          <w:szCs w:val="20"/>
+        </w:rPr>
+        <w:t>shape</w:t>
+      </w:r>
+      <w:r>
+        <w:rPr>
+          <w:rFonts w:ascii="CMU Serif Roman" w:hAnsi="CMU Serif Roman" w:cs="CMU Serif Roman"/>
+          <w:sz w:val="20"/>
+          <w:szCs w:val="20"/>
+        </w:rPr>
+        <w:t xml:space="preserve"> parameters may be </w:t>
+      </w:r>
+      <w:r>
+        <w:rPr>
+          <w:rFonts w:ascii="CMU Serif Roman" w:hAnsi="CMU Serif Roman" w:cs="CMU Serif Roman"/>
+          <w:sz w:val="20"/>
+          <w:szCs w:val="20"/>
+        </w:rPr>
+        <w:t xml:space="preserve">sufficiently </w:t>
+      </w:r>
+      <w:r>
+        <w:rPr>
+          <w:rFonts w:ascii="CMU Serif Roman" w:hAnsi="CMU Serif Roman" w:cs="CMU Serif Roman"/>
+          <w:sz w:val="20"/>
+          <w:szCs w:val="20"/>
+        </w:rPr>
+        <w:t>predictive of aneurysm hemodynamics</w:t>
+      </w:r>
+      <w:r>
+        <w:rPr>
+          <w:rFonts w:ascii="CMU Serif Roman" w:hAnsi="CMU Serif Roman" w:cs="CMU Serif Roman"/>
+          <w:sz w:val="20"/>
+          <w:szCs w:val="20"/>
+        </w:rPr>
+        <w:t xml:space="preserve">, </w:t>
+      </w:r>
+      <w:r>
+        <w:rPr>
+          <w:rFonts w:ascii="CMU Serif Roman" w:hAnsi="CMU Serif Roman" w:cs="CMU Serif Roman"/>
+          <w:sz w:val="20"/>
+          <w:szCs w:val="20"/>
+        </w:rPr>
+        <w:t xml:space="preserve">potentially </w:t>
+      </w:r>
+      <w:r>
+        <w:rPr>
+          <w:rFonts w:ascii="CMU Serif Roman" w:hAnsi="CMU Serif Roman" w:cs="CMU Serif Roman"/>
+          <w:sz w:val="20"/>
+          <w:szCs w:val="20"/>
+        </w:rPr>
+        <w:t>reducing need for computationally expensive 3D simulations</w:t>
+      </w:r>
+      <w:r>
+        <w:rPr>
+          <w:rFonts w:ascii="CMU Serif Roman" w:hAnsi="CMU Serif Roman" w:cs="CMU Serif Roman"/>
+          <w:sz w:val="20"/>
+          <w:szCs w:val="20"/>
+        </w:rPr>
+        <w:t>.</w:t>
+      </w:r>
+      <w:r>
+        <w:rPr>
+          <w:rFonts w:ascii="CMU Serif Roman" w:hAnsi="CMU Serif Roman" w:cs="CMU Serif Roman"/>
+          <w:sz w:val="20"/>
+          <w:szCs w:val="20"/>
+        </w:rPr>
+        <w:t xml:space="preserve"> </w:t>
+      </w:r>
+    </w:p>
+    <w:p>
+      <w:pPr>
+        <w:rPr>
+          <w:rFonts w:ascii="CMU Serif Roman" w:hAnsi="CMU Serif Roman" w:cs="CMU Serif Roman"/>
+          <w:sz w:val="20"/>
+          <w:szCs w:val="20"/>
+        </w:rPr>
+      </w:pPr>
+    </w:p>
+    <w:p>
+      <w:pPr>
+        <w:rPr>
+          <w:rFonts w:ascii="CMU Serif Roman" w:hAnsi="CMU Serif Roman" w:cs="CMU Serif Roman"/>
+          <w:sz w:val="20"/>
+          <w:szCs w:val="20"/>
+        </w:rPr>
+      </w:pPr>
+      <w:r>
+        <w:rPr>
+          <w:rFonts w:ascii="CMU Serif Roman" w:hAnsi="CMU Serif Roman" w:cs="CMU Serif Roman"/>
+          <w:sz w:val="20"/>
+          <w:szCs w:val="20"/>
+        </w:rPr>
+        <w:t>Additionally, v</w:t>
+      </w:r>
+      <w:r>
+        <w:rPr>
+          <w:rFonts w:ascii="CMU Serif Roman" w:hAnsi="CMU Serif Roman" w:cs="CMU Serif Roman"/>
+          <w:sz w:val="20"/>
+          <w:szCs w:val="20"/>
+        </w:rPr>
+        <w:t>arying both shape and diameter can give rise to similar hemodynamic parameters</w:t>
+      </w:r>
+      <w:r>
+        <w:rPr>
+          <w:rFonts w:ascii="CMU Serif Roman" w:hAnsi="CMU Serif Roman" w:cs="CMU Serif Roman"/>
+          <w:sz w:val="20"/>
+          <w:szCs w:val="20"/>
+        </w:rPr>
+        <w:t xml:space="preserve">. </w:t>
+      </w:r>
+      <w:r>
+        <w:rPr>
+          <w:rFonts w:ascii="CMU Serif Roman" w:hAnsi="CMU Serif Roman" w:cs="CMU Serif Roman"/>
+          <w:sz w:val="20"/>
+          <w:szCs w:val="20"/>
+        </w:rPr>
+        <w:t>T</w:t>
+      </w:r>
+      <w:r>
+        <w:rPr>
+          <w:rFonts w:ascii="CMU Serif Roman" w:hAnsi="CMU Serif Roman" w:cs="CMU Serif Roman"/>
+          <w:sz w:val="20"/>
+          <w:szCs w:val="20"/>
+        </w:rPr>
+        <w:t>his</w:t>
+      </w:r>
+      <w:r>
+        <w:rPr>
+          <w:rFonts w:ascii="CMU Serif Roman" w:hAnsi="CMU Serif Roman" w:cs="CMU Serif Roman"/>
+          <w:sz w:val="20"/>
+          <w:szCs w:val="20"/>
+        </w:rPr>
+        <w:t xml:space="preserve"> suggests that </w:t>
+      </w:r>
+      <w:r>
+        <w:rPr>
+          <w:rFonts w:ascii="CMU Serif Roman" w:hAnsi="CMU Serif Roman" w:cs="CMU Serif Roman"/>
+          <w:sz w:val="20"/>
+          <w:szCs w:val="20"/>
+        </w:rPr>
+        <w:t xml:space="preserve">the effectiveness of </w:t>
+      </w:r>
+      <w:r>
+        <w:rPr>
+          <w:rFonts w:ascii="CMU Serif Roman" w:hAnsi="CMU Serif Roman" w:cs="CMU Serif Roman"/>
+          <w:sz w:val="20"/>
+          <w:szCs w:val="20"/>
+        </w:rPr>
+        <w:t>TAWSS-</w:t>
+      </w:r>
+      <w:r>
+        <w:rPr>
+          <w:rFonts w:ascii="CMU Serif Roman" w:hAnsi="CMU Serif Roman" w:cs="CMU Serif Roman"/>
+          <w:sz w:val="20"/>
+          <w:szCs w:val="20"/>
+        </w:rPr>
+        <w:t xml:space="preserve">thresholded </w:t>
+      </w:r>
+      <w:r>
+        <w:rPr>
+          <w:rFonts w:ascii="CMU Serif Roman" w:hAnsi="CMU Serif Roman" w:cs="CMU Serif Roman"/>
+          <w:sz w:val="20"/>
+          <w:szCs w:val="20"/>
+        </w:rPr>
+        <w:t xml:space="preserve">area </w:t>
+      </w:r>
+      <w:r>
+        <w:rPr>
+          <w:rFonts w:ascii="CMU Serif Roman" w:hAnsi="CMU Serif Roman" w:cs="CMU Serif Roman"/>
+          <w:sz w:val="20"/>
+          <w:szCs w:val="20"/>
+        </w:rPr>
+        <w:t>for patient risk stratification lies in its ability to capture</w:t>
+      </w:r>
+      <w:r>
+        <w:rPr>
+          <w:rFonts w:ascii="CMU Serif Roman" w:hAnsi="CMU Serif Roman" w:cs="CMU Serif Roman"/>
+          <w:sz w:val="20"/>
+          <w:szCs w:val="20"/>
+        </w:rPr>
+        <w:t xml:space="preserve"> critical </w:t>
+      </w:r>
+      <w:r>
+        <w:rPr>
+          <w:rFonts w:ascii="CMU Serif Roman" w:hAnsi="CMU Serif Roman" w:cs="CMU Serif Roman"/>
+          <w:sz w:val="20"/>
+          <w:szCs w:val="20"/>
+        </w:rPr>
+        <w:t xml:space="preserve">hemodynamic features </w:t>
+      </w:r>
+      <w:r>
+        <w:rPr>
+          <w:rFonts w:ascii="CMU Serif Roman" w:hAnsi="CMU Serif Roman" w:cs="CMU Serif Roman"/>
+          <w:sz w:val="20"/>
+          <w:szCs w:val="20"/>
+        </w:rPr>
+        <w:t xml:space="preserve">that are not strictly dependent on aneurysm shape or diameter </w:t>
+      </w:r>
+      <w:r>
+        <w:rPr>
+          <w:rFonts w:ascii="CMU Serif Roman" w:hAnsi="CMU Serif Roman" w:cs="CMU Serif Roman"/>
+          <w:sz w:val="20"/>
+          <w:szCs w:val="20"/>
+        </w:rPr>
+        <w:t>alone</w:t>
+      </w:r>
+      <w:r>
+        <w:rPr>
+          <w:rFonts w:ascii="CMU Serif Roman" w:hAnsi="CMU Serif Roman" w:cs="CMU Serif Roman"/>
+          <w:sz w:val="20"/>
+          <w:szCs w:val="20"/>
+        </w:rPr>
+        <w:t>.</w:t>
+      </w:r>
+      <w:r>
+        <w:rPr>
+          <w:rFonts w:ascii="CMU Serif Roman" w:hAnsi="CMU Serif Roman" w:cs="CMU Serif Roman"/>
+          <w:sz w:val="20"/>
+          <w:szCs w:val="20"/>
+        </w:rPr>
+        <w:t xml:space="preserve"> </w:t>
+      </w:r>
+      <w:r>
+        <w:rPr>
+          <w:rFonts w:ascii="CMU Serif Roman" w:hAnsi="CMU Serif Roman" w:cs="CMU Serif Roman"/>
+          <w:sz w:val="20"/>
+          <w:szCs w:val="20"/>
+        </w:rPr>
+        <w:t xml:space="preserve">In comparison, </w:t>
+      </w:r>
+      <w:r>
+        <w:rPr>
+          <w:rFonts w:ascii="CMU Serif Roman" w:hAnsi="CMU Serif Roman" w:cs="CMU Serif Roman"/>
+          <w:sz w:val="20"/>
+          <w:szCs w:val="20"/>
+        </w:rPr>
+        <w:t>a</w:t>
+      </w:r>
+      <w:r>
+        <w:rPr>
+          <w:rFonts w:ascii="CMU Serif Roman" w:hAnsi="CMU Serif Roman" w:cs="CMU Serif Roman"/>
+          <w:sz w:val="20"/>
+          <w:szCs w:val="20"/>
+        </w:rPr>
+        <w:t xml:space="preserve">veraging TAWSS over the surface of the aneurysm </w:t>
+      </w:r>
+      <w:r>
+        <w:rPr>
+          <w:rFonts w:ascii="CMU Serif Roman" w:hAnsi="CMU Serif Roman" w:cs="CMU Serif Roman"/>
+          <w:sz w:val="20"/>
+          <w:szCs w:val="20"/>
+        </w:rPr>
+        <w:t xml:space="preserve">also </w:t>
+      </w:r>
+      <w:r>
+        <w:rPr>
+          <w:rFonts w:ascii="CMU Serif Roman" w:hAnsi="CMU Serif Roman" w:cs="CMU Serif Roman"/>
+          <w:sz w:val="20"/>
+          <w:szCs w:val="20"/>
+        </w:rPr>
+        <w:t>affords</w:t>
+      </w:r>
+      <w:r>
+        <w:rPr>
+          <w:rFonts w:ascii="CMU Serif Roman" w:hAnsi="CMU Serif Roman" w:cs="CMU Serif Roman"/>
+          <w:sz w:val="20"/>
+          <w:szCs w:val="20"/>
+        </w:rPr>
+        <w:t xml:space="preserve"> a single-dimensional summary of aneurysm hemodynamics</w:t>
+      </w:r>
+      <w:r>
+        <w:rPr>
+          <w:rFonts w:ascii="CMU Serif Roman" w:hAnsi="CMU Serif Roman" w:cs="CMU Serif Roman"/>
+          <w:sz w:val="20"/>
+          <w:szCs w:val="20"/>
+        </w:rPr>
+        <w:t xml:space="preserve">, but </w:t>
+      </w:r>
+      <w:r>
+        <w:rPr>
+          <w:rFonts w:ascii="CMU Serif Roman" w:hAnsi="CMU Serif Roman" w:cs="CMU Serif Roman"/>
+          <w:sz w:val="20"/>
+          <w:szCs w:val="20"/>
+        </w:rPr>
+        <w:t xml:space="preserve">struggles to capture both variations in time and sacrifices </w:t>
+      </w:r>
+      <w:r>
+        <w:rPr>
+          <w:rFonts w:ascii="CMU Serif Roman" w:hAnsi="CMU Serif Roman" w:cs="CMU Serif Roman"/>
+          <w:sz w:val="20"/>
+          <w:szCs w:val="20"/>
+        </w:rPr>
+        <w:t>knowledge</w:t>
+      </w:r>
+      <w:r>
+        <w:rPr>
+          <w:rFonts w:ascii="CMU Serif Roman" w:hAnsi="CMU Serif Roman" w:cs="CMU Serif Roman"/>
+          <w:sz w:val="20"/>
+          <w:szCs w:val="20"/>
+        </w:rPr>
+        <w:t xml:space="preserve"> of spatial distribution</w:t>
+      </w:r>
+      <w:r>
+        <w:rPr>
+          <w:rFonts w:ascii="CMU Serif Roman" w:hAnsi="CMU Serif Roman" w:cs="CMU Serif Roman"/>
+          <w:sz w:val="20"/>
+          <w:szCs w:val="20"/>
+        </w:rPr>
+        <w:t xml:space="preserve"> (Figure ___)</w:t>
+      </w:r>
+      <w:r>
+        <w:rPr>
+          <w:rFonts w:ascii="CMU Serif Roman" w:hAnsi="CMU Serif Roman" w:cs="CMU Serif Roman"/>
+          <w:sz w:val="20"/>
+          <w:szCs w:val="20"/>
+        </w:rPr>
+        <w:t xml:space="preserve">. </w:t>
+      </w:r>
+      <w:r>
+        <w:rPr>
+          <w:rFonts w:ascii="CMU Serif Roman" w:hAnsi="CMU Serif Roman" w:cs="CMU Serif Roman"/>
+          <w:sz w:val="20"/>
+          <w:szCs w:val="20"/>
+        </w:rPr>
+        <w:t>Contextualized by the relatively decreased clinical utility of average TAWSS</w:t>
+      </w:r>
+      <w:r>
+        <w:rPr>
+          <w:rFonts w:ascii="CMU Serif Roman" w:hAnsi="CMU Serif Roman" w:cs="CMU Serif Roman"/>
+          <w:sz w:val="20"/>
+          <w:szCs w:val="20"/>
+        </w:rPr>
+        <w:t xml:space="preserve"> [CITATION]</w:t>
+      </w:r>
+      <w:r>
+        <w:rPr>
+          <w:rFonts w:ascii="CMU Serif Roman" w:hAnsi="CMU Serif Roman" w:cs="CMU Serif Roman"/>
+          <w:sz w:val="20"/>
+          <w:szCs w:val="20"/>
+        </w:rPr>
+        <w:t xml:space="preserve">, the lossy nature of this aggregate measure suggests insufficiency </w:t>
+      </w:r>
+      <w:r>
+        <w:rPr>
+          <w:rFonts w:ascii="CMU Serif Roman" w:hAnsi="CMU Serif Roman" w:cs="CMU Serif Roman"/>
+          <w:sz w:val="20"/>
+          <w:szCs w:val="20"/>
+        </w:rPr>
+        <w:t xml:space="preserve">in </w:t>
+      </w:r>
+      <w:r>
+        <w:rPr>
+          <w:rFonts w:ascii="CMU Serif Roman" w:hAnsi="CMU Serif Roman" w:cs="CMU Serif Roman"/>
+          <w:sz w:val="20"/>
+          <w:szCs w:val="20"/>
+        </w:rPr>
+        <w:t>represent</w:t>
+      </w:r>
+      <w:r>
+        <w:rPr>
+          <w:rFonts w:ascii="CMU Serif Roman" w:hAnsi="CMU Serif Roman" w:cs="CMU Serif Roman"/>
+          <w:sz w:val="20"/>
+          <w:szCs w:val="20"/>
+        </w:rPr>
+        <w:t>ing</w:t>
+      </w:r>
+      <w:r>
+        <w:rPr>
+          <w:rFonts w:ascii="CMU Serif Roman" w:hAnsi="CMU Serif Roman" w:cs="CMU Serif Roman"/>
+          <w:sz w:val="20"/>
+          <w:szCs w:val="20"/>
+        </w:rPr>
+        <w:t xml:space="preserve"> the</w:t>
+      </w:r>
+      <w:r>
+        <w:rPr>
+          <w:rFonts w:ascii="CMU Serif Roman" w:hAnsi="CMU Serif Roman" w:cs="CMU Serif Roman"/>
+          <w:sz w:val="20"/>
+          <w:szCs w:val="20"/>
+        </w:rPr>
+        <w:t xml:space="preserve"> hemodynamic features relevant for determining thrombotic</w:t>
+      </w:r>
+      <w:r>
+        <w:rPr>
+          <w:rFonts w:ascii="CMU Serif Roman" w:hAnsi="CMU Serif Roman" w:cs="CMU Serif Roman"/>
+          <w:sz w:val="20"/>
+          <w:szCs w:val="20"/>
+        </w:rPr>
+        <w:t xml:space="preserve"> risk</w:t>
+      </w:r>
+      <w:r>
+        <w:rPr>
+          <w:rFonts w:ascii="CMU Serif Roman" w:hAnsi="CMU Serif Roman" w:cs="CMU Serif Roman"/>
+          <w:sz w:val="20"/>
+          <w:szCs w:val="20"/>
+        </w:rPr>
+        <w:t xml:space="preserve">. </w:t>
+      </w:r>
+    </w:p>
+    <w:p>
+      <w:pPr>
+        <w:rPr>
+          <w:rFonts w:ascii="CMU Serif Roman" w:hAnsi="CMU Serif Roman" w:cs="CMU Serif Roman"/>
+          <w:sz w:val="20"/>
+          <w:szCs w:val="20"/>
+        </w:rPr>
+      </w:pPr>
+    </w:p>
+    <w:p>
+      <w:pPr>
+        <w:rPr>
+          <w:rFonts w:ascii="CMU Serif Roman" w:hAnsi="CMU Serif Roman" w:cs="CMU Serif Roman"/>
+          <w:sz w:val="20"/>
+          <w:szCs w:val="20"/>
+        </w:rPr>
+      </w:pPr>
+      <w:r>
+        <w:rPr>
+          <w:rFonts w:ascii="CMU Serif Roman" w:hAnsi="CMU Serif Roman" w:cs="CMU Serif Roman"/>
+          <w:sz w:val="20"/>
+          <w:szCs w:val="20"/>
+        </w:rPr>
+        <w:t xml:space="preserve">We also investigated changes in RT1 as aneurysm shape, diameter, and position vary. We find that RT1 increases consistently as Z-score, shape index increase, and as position becomes more distal. </w:t>
+      </w:r>
+      <w:r>
+        <w:rPr>
+          <w:rFonts w:ascii="CMU Serif Roman" w:hAnsi="CMU Serif Roman" w:cs="CMU Serif Roman"/>
+          <w:sz w:val="20"/>
+          <w:szCs w:val="20"/>
+        </w:rPr>
+        <w:t>A r</w:t>
+      </w:r>
+      <w:r>
+        <w:rPr>
+          <w:rFonts w:ascii="CMU Serif Roman" w:hAnsi="CMU Serif Roman" w:cs="CMU Serif Roman"/>
+          <w:sz w:val="20"/>
+          <w:szCs w:val="20"/>
+        </w:rPr>
+        <w:t xml:space="preserve">elationship between residence time and thrombosis has been </w:t>
+      </w:r>
+      <w:r>
+        <w:rPr>
+          <w:rFonts w:ascii="CMU Serif Roman" w:hAnsi="CMU Serif Roman" w:cs="CMU Serif Roman"/>
+          <w:sz w:val="20"/>
+          <w:szCs w:val="20"/>
+        </w:rPr>
+        <w:t>hypothesized</w:t>
+      </w:r>
+      <w:r>
+        <w:rPr>
+          <w:rFonts w:ascii="CMU Serif Roman" w:hAnsi="CMU Serif Roman" w:cs="CMU Serif Roman"/>
+          <w:sz w:val="20"/>
+          <w:szCs w:val="20"/>
+        </w:rPr>
+        <w:t xml:space="preserve"> </w:t>
+      </w:r>
+      <w:r>
+        <w:rPr>
+          <w:rFonts w:ascii="CMU Serif Roman" w:hAnsi="CMU Serif Roman" w:cs="CMU Serif Roman"/>
+          <w:sz w:val="20"/>
+          <w:szCs w:val="20"/>
+        </w:rPr>
+        <w:t>for</w:t>
+      </w:r>
+      <w:r>
+        <w:rPr>
+          <w:rFonts w:ascii="CMU Serif Roman" w:hAnsi="CMU Serif Roman" w:cs="CMU Serif Roman"/>
+          <w:sz w:val="20"/>
+          <w:szCs w:val="20"/>
+        </w:rPr>
+        <w:t xml:space="preserve"> both</w:t>
+      </w:r>
+      <w:r>
+        <w:rPr>
+          <w:rFonts w:ascii="CMU Serif Roman" w:hAnsi="CMU Serif Roman" w:cs="CMU Serif Roman"/>
+          <w:sz w:val="20"/>
+          <w:szCs w:val="20"/>
+        </w:rPr>
+        <w:t xml:space="preserve"> cerebral and coronary aneurysm</w:t>
+      </w:r>
+      <w:r>
+        <w:rPr>
+          <w:rFonts w:ascii="CMU Serif Roman" w:hAnsi="CMU Serif Roman" w:cs="CMU Serif Roman"/>
+          <w:sz w:val="20"/>
+          <w:szCs w:val="20"/>
+        </w:rPr>
+        <w:t>s</w:t>
+      </w:r>
+      <w:r>
+        <w:rPr>
+          <w:rFonts w:ascii="CMU Serif Roman" w:hAnsi="CMU Serif Roman" w:cs="CMU Serif Roman"/>
+          <w:sz w:val="20"/>
+          <w:szCs w:val="20"/>
+        </w:rPr>
+        <w:t xml:space="preserve"> [</w:t>
+      </w:r>
+      <w:r>
+        <w:rPr>
+          <w:rFonts w:ascii="CMU Serif Roman" w:hAnsi="CMU Serif Roman" w:cs="CMU Serif Roman"/>
+          <w:sz w:val="20"/>
+          <w:szCs w:val="20"/>
+        </w:rPr>
+        <w:t>CITATION, Sengupta 2014].</w:t>
+      </w:r>
+      <w:r>
+        <w:rPr>
+          <w:rFonts w:ascii="CMU Serif Roman" w:hAnsi="CMU Serif Roman" w:cs="CMU Serif Roman"/>
+          <w:sz w:val="20"/>
+          <w:szCs w:val="20"/>
+        </w:rPr>
+        <w:t xml:space="preserve"> Here, </w:t>
+      </w:r>
+      <w:r>
+        <w:rPr>
+          <w:rFonts w:ascii="CMU Serif Roman" w:hAnsi="CMU Serif Roman" w:cs="CMU Serif Roman"/>
+          <w:sz w:val="20"/>
+          <w:szCs w:val="20"/>
+        </w:rPr>
+        <w:t xml:space="preserve">however, </w:t>
+      </w:r>
+      <w:r>
+        <w:rPr>
+          <w:rFonts w:ascii="CMU Serif Roman" w:hAnsi="CMU Serif Roman" w:cs="CMU Serif Roman"/>
+          <w:sz w:val="20"/>
+          <w:szCs w:val="20"/>
+        </w:rPr>
+        <w:t xml:space="preserve">RT1 </w:t>
+      </w:r>
+      <w:r>
+        <w:rPr>
+          <w:rFonts w:ascii="CMU Serif Roman" w:hAnsi="CMU Serif Roman" w:cs="CMU Serif Roman"/>
+          <w:sz w:val="20"/>
+          <w:szCs w:val="20"/>
+        </w:rPr>
+        <w:t xml:space="preserve">increases </w:t>
+      </w:r>
+      <w:r>
+        <w:rPr>
+          <w:rFonts w:ascii="CMU Serif Roman" w:hAnsi="CMU Serif Roman" w:cs="CMU Serif Roman"/>
+          <w:sz w:val="20"/>
+          <w:szCs w:val="20"/>
+        </w:rPr>
+        <w:t>intuitively</w:t>
+      </w:r>
+      <w:r>
+        <w:rPr>
+          <w:rFonts w:ascii="CMU Serif Roman" w:hAnsi="CMU Serif Roman" w:cs="CMU Serif Roman"/>
+          <w:sz w:val="20"/>
+          <w:szCs w:val="20"/>
+        </w:rPr>
+        <w:t xml:space="preserve"> with</w:t>
+      </w:r>
+      <w:r>
+        <w:rPr>
+          <w:rFonts w:ascii="CMU Serif Roman" w:hAnsi="CMU Serif Roman" w:cs="CMU Serif Roman"/>
+          <w:sz w:val="20"/>
+          <w:szCs w:val="20"/>
+        </w:rPr>
+        <w:t xml:space="preserve"> both aneurysm length and </w:t>
+      </w:r>
+      <w:r>
+        <w:rPr>
+          <w:rFonts w:ascii="CMU Serif Roman" w:hAnsi="CMU Serif Roman" w:cs="CMU Serif Roman"/>
+          <w:sz w:val="20"/>
+          <w:szCs w:val="20"/>
+        </w:rPr>
+        <w:t>diameter</w:t>
+      </w:r>
+      <w:r>
+        <w:rPr>
+          <w:rFonts w:ascii="CMU Serif Roman" w:hAnsi="CMU Serif Roman" w:cs="CMU Serif Roman"/>
+          <w:sz w:val="20"/>
+          <w:szCs w:val="20"/>
+        </w:rPr>
+        <w:t xml:space="preserve">. </w:t>
+      </w:r>
+      <w:r>
+        <w:rPr>
+          <w:rFonts w:ascii="CMU Serif Roman" w:hAnsi="CMU Serif Roman" w:cs="CMU Serif Roman"/>
+          <w:sz w:val="20"/>
+          <w:szCs w:val="20"/>
+        </w:rPr>
+        <w:t xml:space="preserve">Given relatively well-developed </w:t>
+      </w:r>
+      <w:r>
+        <w:rPr>
+          <w:rFonts w:ascii="CMU Serif Roman" w:hAnsi="CMU Serif Roman" w:cs="CMU Serif Roman"/>
+          <w:sz w:val="20"/>
+          <w:szCs w:val="20"/>
+        </w:rPr>
+        <w:t xml:space="preserve">inlet </w:t>
+      </w:r>
+      <w:r>
+        <w:rPr>
+          <w:rFonts w:ascii="CMU Serif Roman" w:hAnsi="CMU Serif Roman" w:cs="CMU Serif Roman"/>
+          <w:sz w:val="20"/>
+          <w:szCs w:val="20"/>
+        </w:rPr>
+        <w:t>jets</w:t>
+      </w:r>
+      <w:r>
+        <w:rPr>
+          <w:rFonts w:ascii="CMU Serif Roman" w:hAnsi="CMU Serif Roman" w:cs="CMU Serif Roman"/>
+          <w:sz w:val="20"/>
+          <w:szCs w:val="20"/>
+        </w:rPr>
+        <w:t xml:space="preserve"> as illustrated in Fig __</w:t>
+      </w:r>
+      <w:r>
+        <w:rPr>
+          <w:rFonts w:ascii="CMU Serif Roman" w:hAnsi="CMU Serif Roman" w:cs="CMU Serif Roman"/>
+          <w:sz w:val="20"/>
+          <w:szCs w:val="20"/>
+        </w:rPr>
+        <w:t xml:space="preserve"> that may be unrealistic in true patient anatomies</w:t>
+      </w:r>
+      <w:r>
+        <w:rPr>
+          <w:rFonts w:ascii="CMU Serif Roman" w:hAnsi="CMU Serif Roman" w:cs="CMU Serif Roman"/>
+          <w:sz w:val="20"/>
+          <w:szCs w:val="20"/>
+        </w:rPr>
+        <w:t>, i</w:t>
+      </w:r>
+      <w:r>
+        <w:rPr>
+          <w:rFonts w:ascii="CMU Serif Roman" w:hAnsi="CMU Serif Roman" w:cs="CMU Serif Roman"/>
+          <w:sz w:val="20"/>
+          <w:szCs w:val="20"/>
+        </w:rPr>
+        <w:t xml:space="preserve">t is difficult to determine whether these </w:t>
+      </w:r>
+      <w:r>
+        <w:rPr>
+          <w:rFonts w:ascii="CMU Serif Roman" w:hAnsi="CMU Serif Roman" w:cs="CMU Serif Roman"/>
+          <w:sz w:val="20"/>
+          <w:szCs w:val="20"/>
+        </w:rPr>
+        <w:t>trends</w:t>
+      </w:r>
+      <w:r>
+        <w:rPr>
+          <w:rFonts w:ascii="CMU Serif Roman" w:hAnsi="CMU Serif Roman" w:cs="CMU Serif Roman"/>
+          <w:sz w:val="20"/>
+          <w:szCs w:val="20"/>
+        </w:rPr>
+        <w:t xml:space="preserve"> are a characteristic of the RT1 parameter, </w:t>
+      </w:r>
+      <w:r>
+        <w:rPr>
+          <w:rFonts w:ascii="CMU Serif Roman" w:hAnsi="CMU Serif Roman" w:cs="CMU Serif Roman"/>
+          <w:sz w:val="20"/>
+          <w:szCs w:val="20"/>
+        </w:rPr>
+        <w:t xml:space="preserve">or whether </w:t>
+      </w:r>
+      <w:r>
+        <w:rPr>
+          <w:rFonts w:ascii="CMU Serif Roman" w:hAnsi="CMU Serif Roman" w:cs="CMU Serif Roman"/>
+          <w:sz w:val="20"/>
+          <w:szCs w:val="20"/>
+        </w:rPr>
+        <w:t>geometric similarity between all</w:t>
+      </w:r>
+      <w:r>
+        <w:rPr>
+          <w:rFonts w:ascii="CMU Serif Roman" w:hAnsi="CMU Serif Roman" w:cs="CMU Serif Roman"/>
+          <w:sz w:val="20"/>
+          <w:szCs w:val="20"/>
+        </w:rPr>
+        <w:t xml:space="preserve"> smooth, symmetric idealized aneurysms</w:t>
+      </w:r>
+      <w:r>
+        <w:rPr>
+          <w:rFonts w:ascii="CMU Serif Roman" w:hAnsi="CMU Serif Roman" w:cs="CMU Serif Roman"/>
+          <w:sz w:val="20"/>
+          <w:szCs w:val="20"/>
+        </w:rPr>
+        <w:t xml:space="preserve"> in this study inhibit</w:t>
+      </w:r>
+      <w:r>
+        <w:rPr>
+          <w:rFonts w:ascii="CMU Serif Roman" w:hAnsi="CMU Serif Roman" w:cs="CMU Serif Roman"/>
+          <w:sz w:val="20"/>
+          <w:szCs w:val="20"/>
+        </w:rPr>
+        <w:t>s</w:t>
+      </w:r>
+      <w:r>
+        <w:rPr>
+          <w:rFonts w:ascii="CMU Serif Roman" w:hAnsi="CMU Serif Roman" w:cs="CMU Serif Roman"/>
+          <w:sz w:val="20"/>
+          <w:szCs w:val="20"/>
+        </w:rPr>
+        <w:t xml:space="preserve"> </w:t>
+      </w:r>
+      <w:r>
+        <w:rPr>
+          <w:rFonts w:ascii="CMU Serif Roman" w:hAnsi="CMU Serif Roman" w:cs="CMU Serif Roman"/>
+          <w:sz w:val="20"/>
+          <w:szCs w:val="20"/>
+        </w:rPr>
+        <w:t>analysis</w:t>
+      </w:r>
+      <w:bookmarkStart w:id="0" w:name="_GoBack"/>
+      <w:bookmarkEnd w:id="0"/>
+      <w:r>
+        <w:rPr>
+          <w:rFonts w:ascii="CMU Serif Roman" w:hAnsi="CMU Serif Roman" w:cs="CMU Serif Roman"/>
+          <w:sz w:val="20"/>
+          <w:szCs w:val="20"/>
+        </w:rPr>
+        <w:t xml:space="preserve"> of RT1’s ability to quantify nuanced hemodynamic</w:t>
+      </w:r>
+      <w:r>
+        <w:rPr>
+          <w:rFonts w:ascii="CMU Serif Roman" w:hAnsi="CMU Serif Roman" w:cs="CMU Serif Roman"/>
+          <w:sz w:val="20"/>
+          <w:szCs w:val="20"/>
+        </w:rPr>
+        <w:t xml:space="preserve">s. </w:t>
+      </w:r>
+    </w:p>
+    <w:p>
+      <w:pPr>
+        <w:rPr>
+          <w:rFonts w:ascii="CMU Serif Roman" w:hAnsi="CMU Serif Roman" w:cs="CMU Serif Roman"/>
+          <w:sz w:val="20"/>
+          <w:szCs w:val="20"/>
+        </w:rPr>
+      </w:pPr>
+    </w:p>
+    <w:p>
+      <w:pPr>
+        <w:rPr>
+          <w:rFonts w:ascii="CMU Serif Roman" w:hAnsi="CMU Serif Roman" w:cs="CMU Serif Roman"/>
+          <w:sz w:val="20"/>
+          <w:szCs w:val="20"/>
+        </w:rPr>
+      </w:pPr>
+      <w:r>
+        <w:rPr>
+          <w:rFonts w:ascii="CMU Serif Roman" w:hAnsi="CMU Serif Roman" w:cs="CMU Serif Roman"/>
+          <w:sz w:val="20"/>
+          <w:szCs w:val="20"/>
+        </w:rPr>
+        <w:t xml:space="preserve">Although we have systematically investigated the role of shape parameters on aggregate measures of aneurysm hemodynamics, further work should continue to investigate the potential for low-dimensional representations of aneurysm </w:t>
+      </w:r>
+      <w:r>
+        <w:rPr>
+          <w:rFonts w:ascii="CMU Serif Roman" w:hAnsi="CMU Serif Roman" w:cs="CMU Serif Roman"/>
+          <w:sz w:val="20"/>
+          <w:szCs w:val="20"/>
+        </w:rPr>
+        <w:t>geometry</w:t>
+      </w:r>
+      <w:r>
+        <w:rPr>
+          <w:rFonts w:ascii="CMU Serif Roman" w:hAnsi="CMU Serif Roman" w:cs="CMU Serif Roman"/>
+          <w:sz w:val="20"/>
+          <w:szCs w:val="20"/>
+        </w:rPr>
+        <w:t xml:space="preserve"> towards </w:t>
+      </w:r>
+      <w:r>
+        <w:rPr>
+          <w:rFonts w:ascii="CMU Serif Roman" w:hAnsi="CMU Serif Roman" w:cs="CMU Serif Roman"/>
+          <w:sz w:val="20"/>
+          <w:szCs w:val="20"/>
+        </w:rPr>
+        <w:t xml:space="preserve">predicting CAA </w:t>
+      </w:r>
+      <w:r>
+        <w:rPr>
+          <w:rFonts w:ascii="CMU Serif Roman" w:hAnsi="CMU Serif Roman" w:cs="CMU Serif Roman"/>
+          <w:sz w:val="20"/>
+          <w:szCs w:val="20"/>
+        </w:rPr>
+        <w:t>hemodynamics as a surrogate for</w:t>
+      </w:r>
+      <w:r>
+        <w:rPr>
+          <w:rFonts w:ascii="CMU Serif Roman" w:hAnsi="CMU Serif Roman" w:cs="CMU Serif Roman"/>
+          <w:sz w:val="20"/>
+          <w:szCs w:val="20"/>
+        </w:rPr>
+        <w:t xml:space="preserve"> </w:t>
+      </w:r>
+      <w:r>
+        <w:rPr>
+          <w:rFonts w:ascii="CMU Serif Roman" w:hAnsi="CMU Serif Roman" w:cs="CMU Serif Roman"/>
+          <w:sz w:val="20"/>
+          <w:szCs w:val="20"/>
+        </w:rPr>
+        <w:t>improving clinical predictive value. Known correlations between aneurysm hemodynamic and geometric features suggest potential to link clinical measurements easily obtained from echocardiography or other routine imaging modali</w:t>
+      </w:r>
+      <w:r>
+        <w:rPr>
+          <w:rFonts w:ascii="CMU Serif Roman" w:hAnsi="CMU Serif Roman" w:cs="CMU Serif Roman"/>
+          <w:sz w:val="20"/>
+          <w:szCs w:val="20"/>
+        </w:rPr>
+        <w:t>ties</w:t>
+      </w:r>
+      <w:r>
+        <w:rPr>
+          <w:rFonts w:ascii="CMU Serif Roman" w:hAnsi="CMU Serif Roman" w:cs="CMU Serif Roman"/>
+          <w:sz w:val="20"/>
+          <w:szCs w:val="20"/>
+        </w:rPr>
+        <w:t xml:space="preserve"> with patient outcome. Such approaches may form the basis for more sophisticated geometry-based risk stratification methods supporting clinical decision- making in assessment of KD patients.</w:t>
+      </w:r>
+    </w:p>
+    <w:p>
+      <w:pPr>
+        <w:rPr>
+          <w:rFonts w:ascii="CMU Serif Roman" w:hAnsi="CMU Serif Roman" w:cs="CMU Serif Roman"/>
+          <w:sz w:val="20"/>
+          <w:szCs w:val="20"/>
+        </w:rPr>
+      </w:pPr>
+    </w:p>
+    <w:p>
+      <w:pPr>
+        <w:rPr>
+          <w:rFonts w:ascii="CMU Serif Roman" w:hAnsi="CMU Serif Roman" w:cs="CMU Serif Roman"/>
+          <w:sz w:val="20"/>
+          <w:szCs w:val="20"/>
+        </w:rPr>
+      </w:pPr>
+      <w:r>
+        <w:rPr>
+          <w:rFonts w:ascii="CMU Serif Roman" w:hAnsi="CMU Serif Roman" w:cs="CMU Serif Roman"/>
+          <w:sz w:val="20"/>
+          <w:szCs w:val="20"/>
+        </w:rPr>
+        <w:t xml:space="preserve">Further, we demonstrate the potential for modification </w:t>
+      </w:r>
+      <w:r>
+        <w:rPr>
+          <w:rFonts w:ascii="CMU Serif Roman" w:hAnsi="CMU Serif Roman" w:cs="CMU Serif Roman"/>
+          <w:sz w:val="20"/>
+          <w:szCs w:val="20"/>
+        </w:rPr>
+        <w:t xml:space="preserve">of patient-specific vascular models </w:t>
+      </w:r>
+      <w:r>
+        <w:rPr>
+          <w:rFonts w:ascii="CMU Serif Roman" w:hAnsi="CMU Serif Roman" w:cs="CMU Serif Roman"/>
+          <w:sz w:val="20"/>
+          <w:szCs w:val="20"/>
+        </w:rPr>
+        <w:t xml:space="preserve">and </w:t>
+      </w:r>
+      <w:r>
+        <w:rPr>
+          <w:rFonts w:ascii="CMU Serif Roman" w:hAnsi="CMU Serif Roman" w:cs="CMU Serif Roman"/>
+          <w:sz w:val="20"/>
+          <w:szCs w:val="20"/>
+        </w:rPr>
+        <w:t xml:space="preserve">artificial </w:t>
+      </w:r>
+      <w:r>
+        <w:rPr>
+          <w:rFonts w:ascii="CMU Serif Roman" w:hAnsi="CMU Serif Roman" w:cs="CMU Serif Roman"/>
+          <w:sz w:val="20"/>
+          <w:szCs w:val="20"/>
+        </w:rPr>
+        <w:t xml:space="preserve">aneurysm generation for systematic </w:t>
+      </w:r>
+      <w:r>
+        <w:rPr>
+          <w:rFonts w:ascii="CMU Serif Roman" w:hAnsi="CMU Serif Roman" w:cs="CMU Serif Roman"/>
+          <w:sz w:val="20"/>
+          <w:szCs w:val="20"/>
+        </w:rPr>
+        <w:t>evaluation</w:t>
+      </w:r>
+      <w:r>
+        <w:rPr>
+          <w:rFonts w:ascii="CMU Serif Roman" w:hAnsi="CMU Serif Roman" w:cs="CMU Serif Roman"/>
+          <w:sz w:val="20"/>
+          <w:szCs w:val="20"/>
+        </w:rPr>
+        <w:t xml:space="preserve"> of the relationship between anatomy and hemodynamics. </w:t>
+      </w:r>
+      <w:r>
+        <w:rPr>
+          <w:rFonts w:ascii="CMU Serif Roman" w:hAnsi="CMU Serif Roman" w:cs="CMU Serif Roman"/>
+          <w:sz w:val="20"/>
+          <w:szCs w:val="20"/>
+        </w:rPr>
+        <w:t xml:space="preserve">Extending the </w:t>
+      </w:r>
+      <w:r>
+        <w:rPr>
+          <w:rFonts w:ascii="CMU Serif Roman" w:hAnsi="CMU Serif Roman" w:cs="CMU Serif Roman"/>
+          <w:sz w:val="20"/>
+          <w:szCs w:val="20"/>
+        </w:rPr>
+        <w:t>methodlogy</w:t>
+      </w:r>
+      <w:r>
+        <w:rPr>
+          <w:rFonts w:ascii="CMU Serif Roman" w:hAnsi="CMU Serif Roman" w:cs="CMU Serif Roman"/>
+          <w:sz w:val="20"/>
+          <w:szCs w:val="20"/>
+        </w:rPr>
+        <w:t xml:space="preserve"> in [CITATION]</w:t>
+      </w:r>
+      <w:r>
+        <w:rPr>
+          <w:rFonts w:ascii="CMU Serif Roman" w:hAnsi="CMU Serif Roman" w:cs="CMU Serif Roman"/>
+          <w:sz w:val="20"/>
+          <w:szCs w:val="20"/>
+        </w:rPr>
+        <w:t xml:space="preserve">, we first illustrate that controlled variation in aneurysm shape, diameter, and position may produce predictable </w:t>
+      </w:r>
+      <w:r>
+        <w:rPr>
+          <w:rFonts w:ascii="CMU Serif Roman" w:hAnsi="CMU Serif Roman" w:cs="CMU Serif Roman"/>
+          <w:sz w:val="20"/>
+          <w:szCs w:val="20"/>
+        </w:rPr>
+        <w:t xml:space="preserve">variation in hemodynamic parameters. </w:t>
+      </w:r>
+      <w:r>
+        <w:rPr>
+          <w:rFonts w:ascii="CMU Serif Roman" w:hAnsi="CMU Serif Roman" w:cs="CMU Serif Roman"/>
+          <w:sz w:val="20"/>
+          <w:szCs w:val="20"/>
+        </w:rPr>
+        <w:t xml:space="preserve">Indeed, assumptions such as axisymmetric aneurysm radius, high degree of surface smoothness, and single aneurysm per vessel limit degree of clinical realism. However, </w:t>
+      </w:r>
+      <w:r>
+        <w:rPr>
+          <w:rFonts w:ascii="CMU Serif Roman" w:hAnsi="CMU Serif Roman" w:cs="CMU Serif Roman"/>
+          <w:sz w:val="20"/>
+          <w:szCs w:val="20"/>
+        </w:rPr>
+        <w:t>manipulating</w:t>
+      </w:r>
+      <w:r>
+        <w:rPr>
+          <w:rFonts w:ascii="CMU Serif Roman" w:hAnsi="CMU Serif Roman" w:cs="CMU Serif Roman"/>
+          <w:sz w:val="20"/>
+          <w:szCs w:val="20"/>
+        </w:rPr>
+        <w:t xml:space="preserve"> key parameters such as length, diameter, and position were sufficient to enable systematic variation of aneurysm hemodynamics</w:t>
+      </w:r>
+      <w:r>
+        <w:rPr>
+          <w:rFonts w:ascii="CMU Serif Roman" w:hAnsi="CMU Serif Roman" w:cs="CMU Serif Roman"/>
+          <w:sz w:val="20"/>
+          <w:szCs w:val="20"/>
+        </w:rPr>
+        <w:t>.</w:t>
+      </w:r>
+      <w:r>
+        <w:rPr>
+          <w:rFonts w:ascii="CMU Serif Roman" w:hAnsi="CMU Serif Roman" w:cs="CMU Serif Roman"/>
+          <w:sz w:val="20"/>
+          <w:szCs w:val="20"/>
+        </w:rPr>
+        <w:t xml:space="preserve"> </w:t>
+      </w:r>
+      <w:r>
+        <w:rPr>
+          <w:rFonts w:ascii="CMU Serif Roman" w:hAnsi="CMU Serif Roman" w:cs="CMU Serif Roman"/>
+          <w:sz w:val="20"/>
+          <w:szCs w:val="20"/>
+        </w:rPr>
+        <w:t>W</w:t>
+      </w:r>
+      <w:r>
+        <w:rPr>
+          <w:rFonts w:ascii="CMU Serif Roman" w:hAnsi="CMU Serif Roman" w:cs="CMU Serif Roman"/>
+          <w:sz w:val="20"/>
+          <w:szCs w:val="20"/>
+        </w:rPr>
+        <w:t xml:space="preserve">e demonstrate that </w:t>
+      </w:r>
+      <w:r>
+        <w:rPr>
+          <w:rFonts w:ascii="CMU Serif Roman" w:hAnsi="CMU Serif Roman" w:cs="CMU Serif Roman"/>
+          <w:sz w:val="20"/>
+          <w:szCs w:val="20"/>
+        </w:rPr>
+        <w:t xml:space="preserve">systematic evaluations enable closer interrogation of </w:t>
+      </w:r>
+      <w:r>
+        <w:rPr>
+          <w:rFonts w:ascii="CMU Serif Roman" w:hAnsi="CMU Serif Roman" w:cs="CMU Serif Roman"/>
+          <w:sz w:val="20"/>
+          <w:szCs w:val="20"/>
+        </w:rPr>
+        <w:t xml:space="preserve">inconsistent </w:t>
+      </w:r>
+      <w:r>
+        <w:rPr>
+          <w:rFonts w:ascii="CMU Serif Roman" w:hAnsi="CMU Serif Roman" w:cs="CMU Serif Roman"/>
+          <w:sz w:val="20"/>
+          <w:szCs w:val="20"/>
+        </w:rPr>
+        <w:t>variations in hemodynamic parameters</w:t>
+      </w:r>
+      <w:r>
+        <w:rPr>
+          <w:rFonts w:ascii="CMU Serif Roman" w:hAnsi="CMU Serif Roman" w:cs="CMU Serif Roman"/>
+          <w:sz w:val="20"/>
+          <w:szCs w:val="20"/>
+        </w:rPr>
+        <w:t xml:space="preserve">, highlighting vessel curvature as an additional geometric parameter influencing hemodynamics </w:t>
+      </w:r>
+      <w:r>
+        <w:rPr>
+          <w:rFonts w:ascii="CMU Serif Roman" w:hAnsi="CMU Serif Roman" w:cs="CMU Serif Roman"/>
+          <w:sz w:val="20"/>
+          <w:szCs w:val="20"/>
+        </w:rPr>
+        <w:t>(Fig ___)</w:t>
+      </w:r>
+      <w:r>
+        <w:rPr>
+          <w:rFonts w:ascii="CMU Serif Roman" w:hAnsi="CMU Serif Roman" w:cs="CMU Serif Roman"/>
+          <w:sz w:val="20"/>
+          <w:szCs w:val="20"/>
+        </w:rPr>
+        <w:t>.</w:t>
+      </w:r>
+      <w:r>
+        <w:rPr>
+          <w:rFonts w:ascii="CMU Serif Roman" w:hAnsi="CMU Serif Roman" w:cs="CMU Serif Roman"/>
+          <w:sz w:val="20"/>
+          <w:szCs w:val="20"/>
+        </w:rPr>
+        <w:t xml:space="preserve"> </w:t>
+      </w:r>
+    </w:p>
+    <w:p>
+      <w:pPr>
+        <w:rPr>
+          <w:rFonts w:ascii="CMU Serif Roman" w:hAnsi="CMU Serif Roman" w:cs="CMU Serif Roman"/>
+          <w:sz w:val="20"/>
+          <w:szCs w:val="20"/>
+        </w:rPr>
+      </w:pPr>
+    </w:p>
+    <w:p>
+      <w:pPr>
+        <w:rPr>
+          <w:rFonts w:ascii="CMU Serif Roman" w:hAnsi="CMU Serif Roman" w:cs="CMU Serif Roman"/>
+          <w:sz w:val="20"/>
+          <w:szCs w:val="20"/>
+        </w:rPr>
+      </w:pPr>
+      <w:r>
+        <w:rPr>
+          <w:rFonts w:ascii="CMU Serif Roman" w:hAnsi="CMU Serif Roman" w:cs="CMU Serif Roman"/>
+          <w:sz w:val="20"/>
+          <w:szCs w:val="20"/>
+        </w:rPr>
+        <w:br w:type="page"/>
+      </w:r>
+    </w:p>
+    <w:p>
+      <w:pPr>
+        <w:rPr>
+          <w:rFonts w:ascii="CMU Serif Roman" w:hAnsi="CMU Serif Roman" w:cs="CMU Serif Roman"/>
+          <w:sz w:val="20"/>
+          <w:szCs w:val="20"/>
+        </w:rPr>
+      </w:pPr>
+      <w:r>
+        <w:rPr>
+          <w:rFonts w:ascii="CMU Serif Roman" w:hAnsi="CMU Serif Roman" w:cs="CMU Serif Roman"/>
+          <w:sz w:val="20"/>
+          <w:szCs w:val="20"/>
+        </w:rPr>
+        <w:lastRenderedPageBreak/>
+        <w:t xml:space="preserve">The effects of aneurysm shape, diameter, and position were systematically investigated through the use of artificial aneurysms produced in the same baseline coronary tree. </w:t>
+      </w:r>
+    </w:p>
+    <w:p>
+      <w:pPr>
+        <w:rPr>
+          <w:rFonts w:ascii="CMU Serif Roman" w:hAnsi="CMU Serif Roman" w:cs="CMU Serif Roman"/>
+          <w:sz w:val="20"/>
+          <w:szCs w:val="20"/>
+        </w:rPr>
+      </w:pPr>
+    </w:p>
+    <w:p>
+      <w:pPr>
+        <w:rPr>
+          <w:rFonts w:ascii="CMU Serif Roman" w:hAnsi="CMU Serif Roman" w:cs="CMU Serif Roman"/>
+          <w:sz w:val="20"/>
+          <w:szCs w:val="20"/>
+        </w:rPr>
+      </w:pPr>
+      <w:r>
+        <w:rPr>
+          <w:rFonts w:ascii="CMU Serif Roman" w:hAnsi="CMU Serif Roman" w:cs="CMU Serif Roman"/>
+          <w:sz w:val="20"/>
+          <w:szCs w:val="20"/>
+        </w:rPr>
+        <w:t xml:space="preserve">Our systematic studies of relationship between aneurysm shape, diameter, and position and aneurysm hemodynamics confirms that diameter alone is insufficient in predicting aneurysm hemodynamics – shape and position are also key factors. Indeed, systematic variation in shape and diameter indicate that multiple combinations of aneurysm shape and diameter can illicit similar average TAWSS and fractional low TAWSS-exposed area values. Previous work also showed that these aggregate measures of aneurysm hemodynamics serve as promising mechanisms for stratification of patient thrombotic risk [CITATIONS]. </w:t>
+      </w:r>
+      <w:r>
+        <w:rPr>
+          <w:rFonts w:ascii="CMU Serif Roman" w:hAnsi="CMU Serif Roman" w:cs="CMU Serif Roman"/>
+          <w:sz w:val="20"/>
+          <w:szCs w:val="20"/>
+        </w:rPr>
+        <w:t xml:space="preserve">Given that aneurysms of varying shape and diameter combinations can produce similar hemodynamics, then, </w:t>
+      </w:r>
+    </w:p>
+    <w:p>
+      <w:pPr>
+        <w:rPr>
+          <w:rFonts w:ascii="CMU Serif Roman" w:hAnsi="CMU Serif Roman" w:cs="CMU Serif Roman"/>
+          <w:sz w:val="20"/>
+          <w:szCs w:val="20"/>
+        </w:rPr>
+      </w:pPr>
+    </w:p>
+    <w:p>
+      <w:pPr>
+        <w:rPr>
+          <w:rFonts w:ascii="CMU Serif Roman" w:hAnsi="CMU Serif Roman" w:cs="CMU Serif Roman"/>
+          <w:sz w:val="20"/>
+          <w:szCs w:val="20"/>
+        </w:rPr>
+      </w:pPr>
+      <w:r>
+        <w:rPr>
+          <w:rFonts w:ascii="CMU Serif Roman" w:hAnsi="CMU Serif Roman" w:cs="CMU Serif Roman"/>
+          <w:sz w:val="20"/>
+          <w:szCs w:val="20"/>
+        </w:rPr>
+        <w:t>Previous work has shown that average TAWSS and fractional low TAWSS-exposed area cutoffs served as promising mechanisms for stratification of patient thrombotic risk [CITATIONS]. determining that multiple</w:t>
+      </w:r>
+      <w:r>
+        <w:rPr>
+          <w:rFonts w:ascii="CMU Serif Roman" w:hAnsi="CMU Serif Roman" w:cs="CMU Serif Roman"/>
+          <w:sz w:val="20"/>
+          <w:szCs w:val="20"/>
+        </w:rPr>
+        <w:t xml:space="preserve"> combinations of aneurysm shape and diameter could illicit similar average TAWSS and fractional low TAWSS-exposed area values, we </w:t>
+      </w:r>
+    </w:p>
+    <w:p>
+      <w:pPr>
+        <w:rPr>
+          <w:rFonts w:ascii="CMU Serif Roman" w:hAnsi="CMU Serif Roman" w:cs="CMU Serif Roman"/>
+          <w:sz w:val="20"/>
+          <w:szCs w:val="20"/>
+        </w:rPr>
+      </w:pPr>
+      <w:r>
+        <w:rPr>
+          <w:rFonts w:ascii="CMU Serif Roman" w:hAnsi="CMU Serif Roman" w:cs="CMU Serif Roman"/>
+          <w:sz w:val="20"/>
+          <w:szCs w:val="20"/>
+        </w:rPr>
         <w:t xml:space="preserve">These temporal variations in average WSS </w:t>
       </w:r>
       <w:r>
@@ -1723,79 +3836,7 @@
           <w:sz w:val="20"/>
           <w:szCs w:val="20"/>
         </w:rPr>
-        <w:t xml:space="preserve">The </w:t>
-      </w:r>
-      <w:r>
-        <w:rPr>
-          <w:rFonts w:ascii="CMU Serif Roman" w:hAnsi="CMU Serif Roman" w:cs="CMU Serif Roman"/>
-          <w:sz w:val="20"/>
-          <w:szCs w:val="20"/>
-        </w:rPr>
-        <w:t xml:space="preserve">potential for </w:t>
-      </w:r>
-      <w:r>
-        <w:rPr>
-          <w:rFonts w:ascii="CMU Serif Roman" w:hAnsi="CMU Serif Roman" w:cs="CMU Serif Roman"/>
-          <w:sz w:val="20"/>
-          <w:szCs w:val="20"/>
-        </w:rPr>
-        <w:t xml:space="preserve">similar hemodynamics to arise under </w:t>
-      </w:r>
-      <w:r>
-        <w:rPr>
-          <w:rFonts w:ascii="CMU Serif Roman" w:hAnsi="CMU Serif Roman" w:cs="CMU Serif Roman"/>
-          <w:sz w:val="20"/>
-          <w:szCs w:val="20"/>
-        </w:rPr>
-        <w:t>multiple combinations of AS</w:t>
-      </w:r>
-      <w:r>
-        <w:rPr>
-          <w:rFonts w:ascii="CMU Serif Roman" w:hAnsi="CMU Serif Roman" w:cs="CMU Serif Roman"/>
-          <w:sz w:val="20"/>
-          <w:szCs w:val="20"/>
-        </w:rPr>
-        <w:t xml:space="preserve">I </w:t>
-      </w:r>
-      <w:r>
-        <w:rPr>
-          <w:rFonts w:ascii="CMU Serif Roman" w:hAnsi="CMU Serif Roman" w:cs="CMU Serif Roman"/>
-          <w:sz w:val="20"/>
-          <w:szCs w:val="20"/>
-        </w:rPr>
-        <w:t xml:space="preserve">and </w:t>
-      </w:r>
-      <w:r>
-        <w:rPr>
-          <w:rFonts w:ascii="CMU Serif Roman" w:hAnsi="CMU Serif Roman" w:cs="CMU Serif Roman"/>
-          <w:sz w:val="20"/>
-          <w:szCs w:val="20"/>
-        </w:rPr>
-        <w:t xml:space="preserve">aneurysm </w:t>
-      </w:r>
-      <w:r>
-        <w:rPr>
-          <w:rFonts w:ascii="CMU Serif Roman" w:hAnsi="CMU Serif Roman" w:cs="CMU Serif Roman"/>
-          <w:sz w:val="20"/>
-          <w:szCs w:val="20"/>
-        </w:rPr>
-        <w:t xml:space="preserve">Z-score suggests that </w:t>
-      </w:r>
-      <w:r>
-        <w:rPr>
-          <w:rFonts w:ascii="CMU Serif Roman" w:hAnsi="CMU Serif Roman" w:cs="CMU Serif Roman"/>
-          <w:sz w:val="20"/>
-          <w:szCs w:val="20"/>
-        </w:rPr>
-        <w:t xml:space="preserve">a combination of </w:t>
-      </w:r>
-      <w:r>
-        <w:rPr>
-          <w:rFonts w:ascii="CMU Serif Roman" w:hAnsi="CMU Serif Roman" w:cs="CMU Serif Roman"/>
-          <w:sz w:val="20"/>
-          <w:szCs w:val="20"/>
-        </w:rPr>
-        <w:t xml:space="preserve">both parameters may be predictive of aneurysm hemodynamics. Plotting aggregate hemodynamic parameters with respect to volume shows a strong linear relationship.  </w:t>
+        <w:t xml:space="preserve">Plotting aggregate hemodynamic parameters with respect to volume shows a strong linear relationship.  </w:t>
       </w:r>
     </w:p>
     <w:p>
@@ -1814,41 +3855,6 @@
         </w:rPr>
         <w:t>Discussion</w:t>
       </w:r>
-    </w:p>
-    <w:p>
-      <w:pPr>
-        <w:rPr>
-          <w:rFonts w:ascii="CMU Serif Roman" w:hAnsi="CMU Serif Roman" w:cs="CMU Serif Roman"/>
-          <w:sz w:val="20"/>
-          <w:szCs w:val="20"/>
-        </w:rPr>
-      </w:pPr>
-    </w:p>
-    <w:p>
-      <w:pPr>
-        <w:rPr>
-          <w:rFonts w:ascii="CMU Serif Roman" w:hAnsi="CMU Serif Roman" w:cs="CMU Serif Roman"/>
-          <w:sz w:val="20"/>
-          <w:szCs w:val="20"/>
-        </w:rPr>
-      </w:pPr>
-      <w:r>
-        <w:rPr>
-          <w:rFonts w:ascii="CMU Serif Roman" w:hAnsi="CMU Serif Roman" w:cs="CMU Serif Roman"/>
-          <w:sz w:val="20"/>
-          <w:szCs w:val="20"/>
-        </w:rPr>
-        <w:t xml:space="preserve">Averaging TAWSS over the surface of the aneurysm presents a single-dimensional summary value of internal aneurysm hemodynamics, yet the potential for multiple shape and size combinations to achieve similar average TAWSS values suggests that this aggregate measure is insufficient to represent the complexity and variability of CAA hemodynamics. </w:t>
-      </w:r>
-    </w:p>
-    <w:p>
-      <w:pPr>
-        <w:rPr>
-          <w:rFonts w:ascii="CMU Serif Roman" w:hAnsi="CMU Serif Roman" w:cs="CMU Serif Roman"/>
-          <w:sz w:val="20"/>
-          <w:szCs w:val="20"/>
-        </w:rPr>
-      </w:pPr>
     </w:p>
     <w:p>
       <w:pPr>
@@ -1929,6 +3935,44 @@
     </w:sectPr>
   </w:body>
 </w:document>
+</file>
+
+<file path=word/endnotes.xml><?xml version="1.0" encoding="utf-8"?>
+<w:endnotes xmlns:wpc="http://schemas.microsoft.com/office/word/2010/wordprocessingCanvas" xmlns:cx="http://schemas.microsoft.com/office/drawing/2014/chartex" xmlns:cx1="http://schemas.microsoft.com/office/drawing/2015/9/8/chartex" xmlns:cx2="http://schemas.microsoft.com/office/drawing/2015/10/21/chartex" xmlns:cx3="http://schemas.microsoft.com/office/drawing/2016/5/9/chartex" xmlns:cx4="http://schemas.microsoft.com/office/drawing/2016/5/10/chartex" xmlns:cx5="http://schemas.microsoft.com/office/drawing/2016/5/11/chartex" xmlns:cx6="http://schemas.microsoft.com/office/drawing/2016/5/12/chartex" xmlns:cx7="http://schemas.microsoft.com/office/drawing/2016/5/13/chartex" xmlns:cx8="http://schemas.microsoft.com/office/drawing/2016/5/14/chartex" xmlns:mc="http://schemas.openxmlformats.org/markup-compatibility/2006" xmlns:aink="http://schemas.microsoft.com/office/drawing/2016/ink" xmlns:am3d="http://schemas.microsoft.com/office/drawing/2017/model3d" xmlns:o="urn:schemas-microsoft-com:office:office" xmlns:r="http://schemas.openxmlformats.org/officeDocument/2006/relationships" xmlns:m="http://schemas.openxmlformats.org/officeDocument/2006/math" xmlns:v="urn:schemas-microsoft-com:vml" xmlns:wp14="http://schemas.microsoft.com/office/word/2010/wordprocessingDrawing" xmlns:wp="http://schemas.openxmlformats.org/drawingml/2006/wordprocessingDrawing" xmlns:w10="urn:schemas-microsoft-com:office:word" xmlns:w="http://schemas.openxmlformats.org/wordprocessingml/2006/main" xmlns:w14="http://schemas.microsoft.com/office/word/2010/wordml" xmlns:w15="http://schemas.microsoft.com/office/word/2012/wordml" xmlns:w16cid="http://schemas.microsoft.com/office/word/2016/wordml/cid" xmlns:w16se="http://schemas.microsoft.com/office/word/2015/wordml/symex" xmlns:wpg="http://schemas.microsoft.com/office/word/2010/wordprocessingGroup" xmlns:wpi="http://schemas.microsoft.com/office/word/2010/wordprocessingInk" xmlns:wne="http://schemas.microsoft.com/office/word/2006/wordml" xmlns:wps="http://schemas.microsoft.com/office/word/2010/wordprocessingShape" mc:Ignorable="w14 w15 w16se w16cid wp14">
+  <w:endnote w:type="separator" w:id="-1">
+    <w:p>
+      <w:r>
+        <w:separator/>
+      </w:r>
+    </w:p>
+  </w:endnote>
+  <w:endnote w:type="continuationSeparator" w:id="0">
+    <w:p>
+      <w:r>
+        <w:continuationSeparator/>
+      </w:r>
+    </w:p>
+  </w:endnote>
+</w:endnotes>
+</file>
+
+<file path=word/footnotes.xml><?xml version="1.0" encoding="utf-8"?>
+<w:footnotes xmlns:wpc="http://schemas.microsoft.com/office/word/2010/wordprocessingCanvas" xmlns:cx="http://schemas.microsoft.com/office/drawing/2014/chartex" xmlns:cx1="http://schemas.microsoft.com/office/drawing/2015/9/8/chartex" xmlns:cx2="http://schemas.microsoft.com/office/drawing/2015/10/21/chartex" xmlns:cx3="http://schemas.microsoft.com/office/drawing/2016/5/9/chartex" xmlns:cx4="http://schemas.microsoft.com/office/drawing/2016/5/10/chartex" xmlns:cx5="http://schemas.microsoft.com/office/drawing/2016/5/11/chartex" xmlns:cx6="http://schemas.microsoft.com/office/drawing/2016/5/12/chartex" xmlns:cx7="http://schemas.microsoft.com/office/drawing/2016/5/13/chartex" xmlns:cx8="http://schemas.microsoft.com/office/drawing/2016/5/14/chartex" xmlns:mc="http://schemas.openxmlformats.org/markup-compatibility/2006" xmlns:aink="http://schemas.microsoft.com/office/drawing/2016/ink" xmlns:am3d="http://schemas.microsoft.com/office/drawing/2017/model3d" xmlns:o="urn:schemas-microsoft-com:office:office" xmlns:r="http://schemas.openxmlformats.org/officeDocument/2006/relationships" xmlns:m="http://schemas.openxmlformats.org/officeDocument/2006/math" xmlns:v="urn:schemas-microsoft-com:vml" xmlns:wp14="http://schemas.microsoft.com/office/word/2010/wordprocessingDrawing" xmlns:wp="http://schemas.openxmlformats.org/drawingml/2006/wordprocessingDrawing" xmlns:w10="urn:schemas-microsoft-com:office:word" xmlns:w="http://schemas.openxmlformats.org/wordprocessingml/2006/main" xmlns:w14="http://schemas.microsoft.com/office/word/2010/wordml" xmlns:w15="http://schemas.microsoft.com/office/word/2012/wordml" xmlns:w16cid="http://schemas.microsoft.com/office/word/2016/wordml/cid" xmlns:w16se="http://schemas.microsoft.com/office/word/2015/wordml/symex" xmlns:wpg="http://schemas.microsoft.com/office/word/2010/wordprocessingGroup" xmlns:wpi="http://schemas.microsoft.com/office/word/2010/wordprocessingInk" xmlns:wne="http://schemas.microsoft.com/office/word/2006/wordml" xmlns:wps="http://schemas.microsoft.com/office/word/2010/wordprocessingShape" mc:Ignorable="w14 w15 w16se w16cid wp14">
+  <w:footnote w:type="separator" w:id="-1">
+    <w:p>
+      <w:r>
+        <w:separator/>
+      </w:r>
+    </w:p>
+  </w:footnote>
+  <w:footnote w:type="continuationSeparator" w:id="0">
+    <w:p>
+      <w:r>
+        <w:continuationSeparator/>
+      </w:r>
+    </w:p>
+  </w:footnote>
+</w:footnotes>
 </file>
 
 <file path=word/styles.xml><?xml version="1.0" encoding="utf-8"?>
@@ -2362,6 +4406,42 @@
       <w:color w:val="808080"/>
     </w:rPr>
   </w:style>
+  <w:style w:type="paragraph" w:styleId="FootnoteText">
+    <w:name w:val="footnote text"/>
+    <w:basedOn w:val="Normal"/>
+    <w:link w:val="FootnoteTextChar"/>
+    <w:uiPriority w:val="99"/>
+    <w:semiHidden/>
+    <w:unhideWhenUsed/>
+    <w:rsid w:val="00874C9C"/>
+    <w:rPr>
+      <w:sz w:val="20"/>
+      <w:szCs w:val="20"/>
+    </w:rPr>
+  </w:style>
+  <w:style w:type="character" w:customStyle="1" w:styleId="FootnoteTextChar">
+    <w:name w:val="Footnote Text Char"/>
+    <w:basedOn w:val="DefaultParagraphFont"/>
+    <w:link w:val="FootnoteText"/>
+    <w:uiPriority w:val="99"/>
+    <w:semiHidden/>
+    <w:rsid w:val="00874C9C"/>
+    <w:rPr>
+      <w:sz w:val="20"/>
+      <w:szCs w:val="20"/>
+    </w:rPr>
+  </w:style>
+  <w:style w:type="character" w:styleId="FootnoteReference">
+    <w:name w:val="footnote reference"/>
+    <w:basedOn w:val="DefaultParagraphFont"/>
+    <w:uiPriority w:val="99"/>
+    <w:semiHidden/>
+    <w:unhideWhenUsed/>
+    <w:rsid w:val="00874C9C"/>
+    <w:rPr>
+      <w:vertAlign w:val="superscript"/>
+    </w:rPr>
+  </w:style>
 </w:styles>
 </file>
 

</xml_diff>